<commit_message>
Update Comms Software General Description.docx
</commit_message>
<xml_diff>
--- a/Space Segment/COMM/COMM -- MillpreetSummer2020/Commands Structure/Comms Software General Description.docx
+++ b/Space Segment/COMM/COMM -- MillpreetSummer2020/Commands Structure/Comms Software General Description.docx
@@ -1,104 +1,66 @@
 
 <file path=word/document.xml><?xml version="1.0" encoding="utf-8"?>
-<w:document xmlns:wpc="http://schemas.microsoft.com/office/word/2010/wordprocessingCanvas" xmlns:cx="http://schemas.microsoft.com/office/drawing/2014/chartex" xmlns:cx1="http://schemas.microsoft.com/office/drawing/2015/9/8/chartex" xmlns:cx2="http://schemas.microsoft.com/office/drawing/2015/10/21/chartex" xmlns:cx3="http://schemas.microsoft.com/office/drawing/2016/5/9/chartex" xmlns:cx4="http://schemas.microsoft.com/office/drawing/2016/5/10/chartex" xmlns:cx5="http://schemas.microsoft.com/office/drawing/2016/5/11/chartex" xmlns:cx6="http://schemas.microsoft.com/office/drawing/2016/5/12/chartex" xmlns:cx7="http://schemas.microsoft.com/office/drawing/2016/5/13/chartex" xmlns:cx8="http://schemas.microsoft.com/office/drawing/2016/5/14/chartex" xmlns:mc="http://schemas.openxmlformats.org/markup-compatibility/2006" xmlns:aink="http://schemas.microsoft.com/office/drawing/2016/ink" xmlns:am3d="http://schemas.microsoft.com/office/drawing/2017/model3d" xmlns:o="urn:schemas-microsoft-com:office:office" xmlns:r="http://schemas.openxmlformats.org/officeDocument/2006/relationships" xmlns:m="http://schemas.openxmlformats.org/officeDocument/2006/math" xmlns:v="urn:schemas-microsoft-com:vml" xmlns:wp14="http://schemas.microsoft.com/office/word/2010/wordprocessingDrawing" xmlns:wp="http://schemas.openxmlformats.org/drawingml/2006/wordprocessingDrawing" xmlns:w10="urn:schemas-microsoft-com:office:word" xmlns:w="http://schemas.openxmlformats.org/wordprocessingml/2006/main" xmlns:w14="http://schemas.microsoft.com/office/word/2010/wordml" xmlns:w15="http://schemas.microsoft.com/office/word/2012/wordml" xmlns:w16cex="http://schemas.microsoft.com/office/word/2018/wordml/cex" xmlns:w16cid="http://schemas.microsoft.com/office/word/2016/wordml/cid" xmlns:w16="http://schemas.microsoft.com/office/word/2018/wordml" xmlns:w16se="http://schemas.microsoft.com/office/word/2015/wordml/symex" xmlns:wpg="http://schemas.microsoft.com/office/word/2010/wordprocessingGroup" xmlns:wpi="http://schemas.microsoft.com/office/word/2010/wordprocessingInk" xmlns:wne="http://schemas.microsoft.com/office/word/2006/wordml" xmlns:wps="http://schemas.microsoft.com/office/word/2010/wordprocessingShape" mc:Ignorable="w14 w15 w16se w16cid w16 w16cex wp14">
+<w:document xmlns:wpc="http://schemas.microsoft.com/office/word/2010/wordprocessingCanvas" xmlns:cx="http://schemas.microsoft.com/office/drawing/2014/chartex" xmlns:cx1="http://schemas.microsoft.com/office/drawing/2015/9/8/chartex" xmlns:cx2="http://schemas.microsoft.com/office/drawing/2015/10/21/chartex" xmlns:cx3="http://schemas.microsoft.com/office/drawing/2016/5/9/chartex" xmlns:cx4="http://schemas.microsoft.com/office/drawing/2016/5/10/chartex" xmlns:cx5="http://schemas.microsoft.com/office/drawing/2016/5/11/chartex" xmlns:cx6="http://schemas.microsoft.com/office/drawing/2016/5/12/chartex" xmlns:cx7="http://schemas.microsoft.com/office/drawing/2016/5/13/chartex" xmlns:cx8="http://schemas.microsoft.com/office/drawing/2016/5/14/chartex" xmlns:mc="http://schemas.openxmlformats.org/markup-compatibility/2006" xmlns:aink="http://schemas.microsoft.com/office/drawing/2016/ink" xmlns:am3d="http://schemas.microsoft.com/office/drawing/2017/model3d" xmlns:o="urn:schemas-microsoft-com:office:office" xmlns:r="http://schemas.openxmlformats.org/officeDocument/2006/relationships" xmlns:m="http://schemas.openxmlformats.org/officeDocument/2006/math" xmlns:v="urn:schemas-microsoft-com:vml" xmlns:wp14="http://schemas.microsoft.com/office/word/2010/wordprocessingDrawing" xmlns:wp="http://schemas.openxmlformats.org/drawingml/2006/wordprocessingDrawing" xmlns:w10="urn:schemas-microsoft-com:office:word" xmlns:w="http://schemas.openxmlformats.org/wordprocessingml/2006/main" xmlns:w14="http://schemas.microsoft.com/office/word/2010/wordml" xmlns:w15="http://schemas.microsoft.com/office/word/2012/wordml" xmlns:w16cid="http://schemas.microsoft.com/office/word/2016/wordml/cid" xmlns:w16se="http://schemas.microsoft.com/office/word/2015/wordml/symex" xmlns:wpg="http://schemas.microsoft.com/office/word/2010/wordprocessingGroup" xmlns:wpi="http://schemas.microsoft.com/office/word/2010/wordprocessingInk" xmlns:wne="http://schemas.microsoft.com/office/word/2006/wordml" xmlns:wps="http://schemas.microsoft.com/office/word/2010/wordprocessingShape" mc:Ignorable="w14 w15 w16se w16cid wp14">
   <w:body>
     <w:p>
       <w:pPr>
         <w:pStyle w:val="Title"/>
+      </w:pPr>
+      <w:r>
+        <w:t xml:space="preserve">Comms Software </w:t>
+      </w:r>
+      <w:r>
+        <w:t xml:space="preserve">General </w:t>
+      </w:r>
+      <w:r>
+        <w:t>Description:</w:t>
+      </w:r>
+    </w:p>
+    <w:p>
+      <w:pPr>
+        <w:pStyle w:val="NoSpacing"/>
+      </w:pPr>
+      <w:r>
+        <w:t>Created by: Mil</w:t>
+      </w:r>
+      <w:r>
+        <w:t>l</w:t>
+      </w:r>
+      <w:r>
+        <w:t>preet Kamboj</w:t>
+      </w:r>
+    </w:p>
+    <w:p>
+      <w:pPr>
+        <w:pStyle w:val="NoSpacing"/>
+      </w:pPr>
+      <w:r>
+        <w:t>Edited by: Nick Mitchell and Alexis Pascual</w:t>
+      </w:r>
+    </w:p>
+    <w:p>
+      <w:r>
+        <w:t xml:space="preserve">Last Time Edited: </w:t>
+      </w:r>
+      <w:r>
+        <w:fldChar w:fldCharType="begin"/>
+      </w:r>
+      <w:r>
+        <w:instrText xml:space="preserve"> DATE \@ "yyyy-MM-dd" </w:instrText>
+      </w:r>
+      <w:r>
+        <w:fldChar w:fldCharType="separate"/>
+      </w:r>
+      <w:r>
         <w:rPr>
-          <w:ins w:id="0" w:author="Nick Mitchell" w:date="2020-06-25T17:19:00Z"/>
+          <w:noProof/>
         </w:rPr>
-      </w:pPr>
-      <w:r>
-        <w:t xml:space="preserve">Comms Software </w:t>
-      </w:r>
-      <w:r>
-        <w:t xml:space="preserve">General </w:t>
-      </w:r>
-      <w:r>
-        <w:t>Description:</w:t>
-      </w:r>
-    </w:p>
-    <w:p>
-      <w:pPr>
-        <w:pStyle w:val="NoSpacing"/>
-        <w:rPr>
-          <w:ins w:id="1" w:author="Nick Mitchell" w:date="2020-06-25T17:19:00Z"/>
-        </w:rPr>
-      </w:pPr>
-      <w:ins w:id="2" w:author="Nick Mitchell" w:date="2020-06-25T17:19:00Z">
-        <w:r>
-          <w:t xml:space="preserve">Created by: </w:t>
-        </w:r>
-        <w:proofErr w:type="spellStart"/>
-        <w:r>
-          <w:t>Milpreet</w:t>
-        </w:r>
-        <w:proofErr w:type="spellEnd"/>
-        <w:r>
-          <w:t xml:space="preserve"> Kamboj</w:t>
-        </w:r>
-      </w:ins>
-    </w:p>
-    <w:p>
-      <w:pPr>
-        <w:pStyle w:val="NoSpacing"/>
-        <w:rPr>
-          <w:ins w:id="3" w:author="Nick Mitchell" w:date="2020-06-25T17:20:00Z"/>
-        </w:rPr>
-      </w:pPr>
-      <w:ins w:id="4" w:author="Nick Mitchell" w:date="2020-06-25T17:19:00Z">
-        <w:r>
-          <w:t>Edited by: Nick M</w:t>
-        </w:r>
-      </w:ins>
-      <w:ins w:id="5" w:author="Nick Mitchell" w:date="2020-06-25T17:20:00Z">
-        <w:r>
-          <w:t>itchell and Alexis Pascual</w:t>
-        </w:r>
-      </w:ins>
-    </w:p>
-    <w:p>
-      <w:pPr>
-        <w:pStyle w:val="NoSpacing"/>
-        <w:rPr>
-          <w:del w:id="6" w:author="Nick Mitchell" w:date="2020-06-25T17:20:00Z"/>
-        </w:rPr>
-        <w:pPrChange w:id="7" w:author="Nick Mitchell" w:date="2020-06-25T17:19:00Z">
-          <w:pPr>
-            <w:pStyle w:val="Title"/>
-          </w:pPr>
-        </w:pPrChange>
-      </w:pPr>
-      <w:ins w:id="8" w:author="Nick Mitchell" w:date="2020-06-25T17:20:00Z">
-        <w:r>
-          <w:t xml:space="preserve">Last Time Edited: </w:t>
-        </w:r>
-        <w:r>
-          <w:fldChar w:fldCharType="begin"/>
-        </w:r>
-        <w:r>
-          <w:instrText xml:space="preserve"> DATE \@ "yyyy-MM-dd" </w:instrText>
-        </w:r>
-      </w:ins>
-      <w:r>
-        <w:fldChar w:fldCharType="separate"/>
-      </w:r>
-      <w:ins w:id="9" w:author="Nick Mitchell" w:date="2020-06-25T17:33:00Z">
-        <w:r>
-          <w:rPr>
-            <w:noProof/>
-          </w:rPr>
-          <w:t>2020-06-25</w:t>
-        </w:r>
-      </w:ins>
-      <w:ins w:id="10" w:author="Nick Mitchell" w:date="2020-06-25T17:20:00Z">
-        <w:r>
-          <w:fldChar w:fldCharType="end"/>
-        </w:r>
-      </w:ins>
-    </w:p>
-    <w:p/>
+        <w:t>2020-06-26</w:t>
+      </w:r>
+      <w:r>
+        <w:fldChar w:fldCharType="end"/>
+      </w:r>
+    </w:p>
     <w:p>
       <w:pPr>
         <w:pStyle w:val="Heading1"/>
@@ -109,55 +71,27 @@
       <w:r>
         <w:t xml:space="preserve"> </w:t>
       </w:r>
-      <w:ins w:id="11" w:author="Nick Mitchell" w:date="2020-06-25T17:18:00Z">
-        <w:r>
-          <w:t>D</w:t>
-        </w:r>
-      </w:ins>
-      <w:del w:id="12" w:author="Nick Mitchell" w:date="2020-06-25T17:18:00Z">
-        <w:r>
-          <w:delText>d</w:delText>
-        </w:r>
-      </w:del>
+      <w:r>
+        <w:t>D</w:t>
+      </w:r>
       <w:r>
         <w:t xml:space="preserve">ata </w:t>
       </w:r>
-      <w:ins w:id="13" w:author="Nick Mitchell" w:date="2020-06-25T17:20:00Z">
-        <w:r>
-          <w:t>T</w:t>
-        </w:r>
-      </w:ins>
-      <w:del w:id="14" w:author="Nick Mitchell" w:date="2020-06-25T17:20:00Z">
-        <w:r>
-          <w:delText>t</w:delText>
-        </w:r>
-      </w:del>
+      <w:r>
+        <w:t>T</w:t>
+      </w:r>
       <w:r>
         <w:t xml:space="preserve">ransfer </w:t>
       </w:r>
-      <w:ins w:id="15" w:author="Nick Mitchell" w:date="2020-06-25T17:20:00Z">
-        <w:r>
-          <w:t>M</w:t>
-        </w:r>
-      </w:ins>
-      <w:del w:id="16" w:author="Nick Mitchell" w:date="2020-06-25T17:20:00Z">
-        <w:r>
-          <w:delText>m</w:delText>
-        </w:r>
-      </w:del>
+      <w:r>
+        <w:t>M</w:t>
+      </w:r>
       <w:r>
         <w:t xml:space="preserve">odes </w:t>
       </w:r>
-      <w:ins w:id="17" w:author="Nick Mitchell" w:date="2020-06-25T17:20:00Z">
-        <w:r>
-          <w:t>D</w:t>
-        </w:r>
-      </w:ins>
-      <w:del w:id="18" w:author="Nick Mitchell" w:date="2020-06-25T17:20:00Z">
-        <w:r>
-          <w:delText>d</w:delText>
-        </w:r>
-      </w:del>
+      <w:r>
+        <w:t>D</w:t>
+      </w:r>
       <w:r>
         <w:t>esigned:</w:t>
       </w:r>
@@ -173,642 +107,486 @@
           <w:tab w:val="left" w:pos="709"/>
         </w:tabs>
       </w:pPr>
-      <w:commentRangeStart w:id="19"/>
-      <w:commentRangeStart w:id="20"/>
       <w:r>
         <w:t xml:space="preserve">Download Telemetry and Housekeeping data </w:t>
       </w:r>
-      <w:commentRangeEnd w:id="19"/>
+    </w:p>
+    <w:p>
+      <w:pPr>
+        <w:pStyle w:val="ListParagraph"/>
+        <w:numPr>
+          <w:ilvl w:val="0"/>
+          <w:numId w:val="1"/>
+        </w:numPr>
+        <w:tabs>
+          <w:tab w:val="left" w:pos="709"/>
+        </w:tabs>
+      </w:pPr>
+      <w:r>
+        <w:t xml:space="preserve">Download </w:t>
+      </w:r>
+      <w:r>
+        <w:t>Image</w:t>
+      </w:r>
+      <w:r>
+        <w:t>s</w:t>
+      </w:r>
+      <w:r>
+        <w:t xml:space="preserve">  </w:t>
+      </w:r>
+    </w:p>
+    <w:p>
+      <w:pPr>
+        <w:pStyle w:val="ListParagraph"/>
+        <w:numPr>
+          <w:ilvl w:val="1"/>
+          <w:numId w:val="1"/>
+        </w:numPr>
+        <w:tabs>
+          <w:tab w:val="left" w:pos="709"/>
+        </w:tabs>
+      </w:pPr>
+      <w:r>
+        <w:t>Send image thumbnails</w:t>
+      </w:r>
+    </w:p>
+    <w:p>
+      <w:pPr>
+        <w:pStyle w:val="ListParagraph"/>
+        <w:numPr>
+          <w:ilvl w:val="1"/>
+          <w:numId w:val="1"/>
+        </w:numPr>
+        <w:tabs>
+          <w:tab w:val="left" w:pos="709"/>
+        </w:tabs>
+      </w:pPr>
+      <w:r>
+        <w:t>send specific image</w:t>
+      </w:r>
+    </w:p>
+    <w:p>
+      <w:pPr>
+        <w:pStyle w:val="ListParagraph"/>
+        <w:numPr>
+          <w:ilvl w:val="0"/>
+          <w:numId w:val="1"/>
+        </w:numPr>
+        <w:tabs>
+          <w:tab w:val="left" w:pos="709"/>
+        </w:tabs>
+      </w:pPr>
+      <w:r>
+        <w:t>Acquire Image</w:t>
+      </w:r>
+    </w:p>
+    <w:p>
+      <w:pPr>
+        <w:pStyle w:val="ListParagraph"/>
+        <w:numPr>
+          <w:ilvl w:val="1"/>
+          <w:numId w:val="1"/>
+        </w:numPr>
+        <w:tabs>
+          <w:tab w:val="left" w:pos="709"/>
+        </w:tabs>
+      </w:pPr>
+      <w:r>
+        <w:t xml:space="preserve">Capture image(s) with at x time. </w:t>
+      </w:r>
+    </w:p>
+    <w:p>
+      <w:pPr>
+        <w:pStyle w:val="ListParagraph"/>
+        <w:numPr>
+          <w:ilvl w:val="0"/>
+          <w:numId w:val="1"/>
+        </w:numPr>
+        <w:tabs>
+          <w:tab w:val="left" w:pos="709"/>
+        </w:tabs>
+      </w:pPr>
+      <w:r>
+        <w:t xml:space="preserve">Onboard Computing </w:t>
+      </w:r>
+      <w:commentRangeStart w:id="0"/>
+      <w:r>
+        <w:t>Update</w:t>
+      </w:r>
+      <w:commentRangeEnd w:id="0"/>
       <w:r>
         <w:rPr>
           <w:rStyle w:val="CommentReference"/>
         </w:rPr>
-        <w:commentReference w:id="19"/>
-      </w:r>
-      <w:commentRangeEnd w:id="20"/>
+        <w:commentReference w:id="0"/>
+      </w:r>
+      <w:r>
+        <w:t xml:space="preserve"> </w:t>
+      </w:r>
+      <w:r>
+        <w:t>Command</w:t>
+      </w:r>
+    </w:p>
+    <w:p>
+      <w:pPr>
+        <w:pStyle w:val="ListParagraph"/>
+        <w:numPr>
+          <w:ilvl w:val="0"/>
+          <w:numId w:val="1"/>
+        </w:numPr>
+        <w:tabs>
+          <w:tab w:val="left" w:pos="709"/>
+        </w:tabs>
+      </w:pPr>
+      <w:r>
+        <w:t xml:space="preserve">Stop all communications (IARU requirement as well) </w:t>
+      </w:r>
+    </w:p>
+    <w:p>
+      <w:pPr>
+        <w:pStyle w:val="Heading1"/>
+      </w:pPr>
+      <w:r>
+        <w:t>Frame</w:t>
+      </w:r>
+      <w:r>
+        <w:t xml:space="preserve"> Description</w:t>
+      </w:r>
+      <w:r>
+        <w:t>:</w:t>
+      </w:r>
+    </w:p>
+    <w:p>
+      <w:pPr>
+        <w:pStyle w:val="Heading2"/>
+      </w:pPr>
+      <w:r>
+        <w:t>Start I-Frame:</w:t>
+      </w:r>
+    </w:p>
+    <w:p>
+      <w:pPr>
+        <w:pStyle w:val="ListParagraph"/>
+        <w:numPr>
+          <w:ilvl w:val="0"/>
+          <w:numId w:val="2"/>
+        </w:numPr>
+        <w:tabs>
+          <w:tab w:val="left" w:pos="709"/>
+        </w:tabs>
+      </w:pPr>
+      <w:r>
+        <w:t xml:space="preserve">Ground station transmits to satellite to </w:t>
+      </w:r>
+      <w:r>
+        <w:t xml:space="preserve">Start Information Sending </w:t>
+      </w:r>
+      <w:r>
+        <w:t xml:space="preserve">Frame that </w:t>
+      </w:r>
+      <w:r>
+        <w:t xml:space="preserve">sets up parameters such as </w:t>
+      </w:r>
+      <w:r>
+        <w:t>:</w:t>
+      </w:r>
+    </w:p>
+    <w:p>
+      <w:pPr>
+        <w:pStyle w:val="ListParagraph"/>
+        <w:numPr>
+          <w:ilvl w:val="1"/>
+          <w:numId w:val="2"/>
+        </w:numPr>
+        <w:tabs>
+          <w:tab w:val="left" w:pos="709"/>
+        </w:tabs>
+      </w:pPr>
+      <w:r>
+        <w:t>C</w:t>
+      </w:r>
+      <w:r>
+        <w:t>ommand for current transmission</w:t>
+      </w:r>
+    </w:p>
+    <w:p>
+      <w:pPr>
+        <w:pStyle w:val="ListParagraph"/>
+        <w:numPr>
+          <w:ilvl w:val="1"/>
+          <w:numId w:val="2"/>
+        </w:numPr>
+        <w:tabs>
+          <w:tab w:val="left" w:pos="709"/>
+        </w:tabs>
+      </w:pPr>
+      <w:r>
+        <w:t>M</w:t>
+      </w:r>
+      <w:r>
+        <w:t>aximum end transmission time</w:t>
+      </w:r>
+    </w:p>
+    <w:p>
+      <w:pPr>
+        <w:pStyle w:val="ListParagraph"/>
+        <w:numPr>
+          <w:ilvl w:val="1"/>
+          <w:numId w:val="2"/>
+        </w:numPr>
+        <w:tabs>
+          <w:tab w:val="left" w:pos="709"/>
+        </w:tabs>
+      </w:pPr>
+      <w:r>
+        <w:t>Next time to transmit</w:t>
+      </w:r>
+    </w:p>
+    <w:p>
+      <w:pPr>
+        <w:pStyle w:val="ListParagraph"/>
+        <w:tabs>
+          <w:tab w:val="left" w:pos="709"/>
+        </w:tabs>
+        <w:ind w:left="773"/>
+      </w:pPr>
+    </w:p>
+    <w:p>
+      <w:pPr>
+        <w:pStyle w:val="Heading2"/>
+      </w:pPr>
+      <w:r>
+        <w:t>TT&amp;C I-Frame</w:t>
+      </w:r>
+      <w:r>
+        <w:t>:</w:t>
+      </w:r>
+    </w:p>
+    <w:p>
+      <w:pPr>
+        <w:pStyle w:val="ListParagraph"/>
+        <w:numPr>
+          <w:ilvl w:val="0"/>
+          <w:numId w:val="7"/>
+        </w:numPr>
+        <w:tabs>
+          <w:tab w:val="left" w:pos="709"/>
+        </w:tabs>
+      </w:pPr>
+      <w:r>
+        <w:t xml:space="preserve">Frame </w:t>
+      </w:r>
+      <w:r>
+        <w:t xml:space="preserve">transmitted by satellite </w:t>
+      </w:r>
+      <w:r>
+        <w:t>containing Telemetry, Tracking, and Command data</w:t>
+      </w:r>
+    </w:p>
+    <w:p>
+      <w:pPr>
+        <w:tabs>
+          <w:tab w:val="left" w:pos="709"/>
+        </w:tabs>
+      </w:pPr>
+      <w:r>
+        <w:t>Contains the following sensor information:</w:t>
+      </w:r>
+    </w:p>
+    <w:p>
+      <w:pPr>
+        <w:pStyle w:val="ListParagraph"/>
+        <w:numPr>
+          <w:ilvl w:val="0"/>
+          <w:numId w:val="4"/>
+        </w:numPr>
+        <w:tabs>
+          <w:tab w:val="left" w:pos="709"/>
+        </w:tabs>
+      </w:pPr>
+      <w:r>
+        <w:t xml:space="preserve">OBC time </w:t>
+      </w:r>
+    </w:p>
+    <w:p>
+      <w:pPr>
+        <w:pStyle w:val="ListParagraph"/>
+        <w:numPr>
+          <w:ilvl w:val="0"/>
+          <w:numId w:val="4"/>
+        </w:numPr>
+        <w:tabs>
+          <w:tab w:val="left" w:pos="709"/>
+        </w:tabs>
+      </w:pPr>
+      <w:r>
+        <w:t xml:space="preserve">GPS coordinates </w:t>
+      </w:r>
+    </w:p>
+    <w:p>
+      <w:pPr>
+        <w:pStyle w:val="ListParagraph"/>
+        <w:numPr>
+          <w:ilvl w:val="0"/>
+          <w:numId w:val="4"/>
+        </w:numPr>
+        <w:tabs>
+          <w:tab w:val="left" w:pos="709"/>
+        </w:tabs>
+      </w:pPr>
+      <w:commentRangeStart w:id="1"/>
+      <w:commentRangeStart w:id="2"/>
+      <w:commentRangeStart w:id="3"/>
+      <w:r>
+        <w:t>Sun Sens</w:t>
+      </w:r>
+      <w:r>
+        <w:t>ing (whether it be Photodiodes or sun sensors)</w:t>
+      </w:r>
+      <w:r>
+        <w:t xml:space="preserve"> Voltage + Currents</w:t>
+      </w:r>
+      <w:commentRangeEnd w:id="1"/>
       <w:r>
         <w:rPr>
           <w:rStyle w:val="CommentReference"/>
         </w:rPr>
-        <w:commentReference w:id="20"/>
-      </w:r>
-    </w:p>
-    <w:p>
-      <w:pPr>
-        <w:pStyle w:val="ListParagraph"/>
-        <w:numPr>
-          <w:ilvl w:val="0"/>
-          <w:numId w:val="1"/>
-        </w:numPr>
-        <w:tabs>
-          <w:tab w:val="left" w:pos="709"/>
-        </w:tabs>
-        <w:rPr>
-          <w:ins w:id="21" w:author="Nick Mitchell" w:date="2020-06-25T17:22:00Z"/>
-        </w:rPr>
-      </w:pPr>
-      <w:ins w:id="22" w:author="Nick Mitchell" w:date="2020-06-25T17:49:00Z">
-        <w:r>
-          <w:t xml:space="preserve">Download </w:t>
-        </w:r>
-      </w:ins>
-      <w:r>
-        <w:t>Image</w:t>
-      </w:r>
-      <w:ins w:id="23" w:author="Nick Mitchell" w:date="2020-06-25T17:49:00Z">
-        <w:r>
-          <w:t>s</w:t>
-        </w:r>
-      </w:ins>
-      <w:r>
-        <w:t xml:space="preserve"> </w:t>
-      </w:r>
-      <w:del w:id="24" w:author="Nick Mitchell" w:date="2020-06-25T17:23:00Z">
-        <w:r>
-          <w:delText>A</w:delText>
-        </w:r>
-        <w:r>
-          <w:delText>cquisition Sequence</w:delText>
-        </w:r>
-      </w:del>
-      <w:r>
-        <w:t xml:space="preserve"> </w:t>
-      </w:r>
-    </w:p>
-    <w:p>
-      <w:pPr>
-        <w:pStyle w:val="ListParagraph"/>
-        <w:numPr>
-          <w:ilvl w:val="1"/>
-          <w:numId w:val="1"/>
-        </w:numPr>
-        <w:tabs>
-          <w:tab w:val="left" w:pos="709"/>
-        </w:tabs>
-        <w:rPr>
-          <w:ins w:id="25" w:author="Nick Mitchell" w:date="2020-06-25T17:22:00Z"/>
-        </w:rPr>
-      </w:pPr>
-      <w:ins w:id="26" w:author="Nick Mitchell" w:date="2020-06-25T17:22:00Z">
-        <w:r>
-          <w:t>Send image thumbnails</w:t>
-        </w:r>
-      </w:ins>
-    </w:p>
-    <w:p>
-      <w:pPr>
-        <w:pStyle w:val="ListParagraph"/>
-        <w:numPr>
-          <w:ilvl w:val="1"/>
-          <w:numId w:val="1"/>
-        </w:numPr>
-        <w:tabs>
-          <w:tab w:val="left" w:pos="709"/>
-        </w:tabs>
-        <w:rPr>
-          <w:ins w:id="27" w:author="Nick Mitchell" w:date="2020-06-25T17:23:00Z"/>
-        </w:rPr>
-      </w:pPr>
-      <w:ins w:id="28" w:author="Nick Mitchell" w:date="2020-06-25T17:22:00Z">
-        <w:r>
-          <w:t>send specific image</w:t>
-        </w:r>
-      </w:ins>
-    </w:p>
-    <w:p>
-      <w:pPr>
-        <w:pStyle w:val="ListParagraph"/>
-        <w:numPr>
-          <w:ilvl w:val="0"/>
-          <w:numId w:val="1"/>
-        </w:numPr>
-        <w:tabs>
-          <w:tab w:val="left" w:pos="709"/>
-        </w:tabs>
-        <w:rPr>
-          <w:ins w:id="29" w:author="Nick Mitchell" w:date="2020-06-25T17:23:00Z"/>
-        </w:rPr>
-      </w:pPr>
-      <w:ins w:id="30" w:author="Nick Mitchell" w:date="2020-06-25T17:49:00Z">
-        <w:r>
-          <w:t>Acquire Image</w:t>
-        </w:r>
-      </w:ins>
-    </w:p>
-    <w:p>
-      <w:pPr>
-        <w:pStyle w:val="ListParagraph"/>
-        <w:numPr>
-          <w:ilvl w:val="1"/>
-          <w:numId w:val="1"/>
-        </w:numPr>
-        <w:tabs>
-          <w:tab w:val="left" w:pos="709"/>
-        </w:tabs>
-        <w:pPrChange w:id="31" w:author="Nick Mitchell" w:date="2020-06-25T17:23:00Z">
-          <w:pPr>
-            <w:pStyle w:val="ListParagraph"/>
-            <w:numPr>
-              <w:numId w:val="1"/>
-            </w:numPr>
-            <w:tabs>
-              <w:tab w:val="left" w:pos="709"/>
-            </w:tabs>
-            <w:ind w:hanging="360"/>
-          </w:pPr>
-        </w:pPrChange>
-      </w:pPr>
-      <w:ins w:id="32" w:author="Nick Mitchell" w:date="2020-06-25T17:23:00Z">
-        <w:r>
-          <w:t xml:space="preserve">Capture image(s) with at x time. </w:t>
-        </w:r>
-      </w:ins>
-    </w:p>
-    <w:p>
-      <w:pPr>
-        <w:pStyle w:val="ListParagraph"/>
-        <w:numPr>
-          <w:ilvl w:val="0"/>
-          <w:numId w:val="1"/>
-        </w:numPr>
-        <w:tabs>
-          <w:tab w:val="left" w:pos="709"/>
-        </w:tabs>
-      </w:pPr>
-      <w:r>
-        <w:t xml:space="preserve">Onboard Computing Update </w:t>
-      </w:r>
-      <w:del w:id="33" w:author="Nick Mitchell" w:date="2020-06-25T17:38:00Z">
-        <w:r>
-          <w:delText xml:space="preserve">Sequence </w:delText>
-        </w:r>
-      </w:del>
-      <w:ins w:id="34" w:author="Nick Mitchell" w:date="2020-06-25T17:38:00Z">
-        <w:r>
-          <w:t>Command</w:t>
-        </w:r>
-      </w:ins>
-    </w:p>
-    <w:p>
-      <w:pPr>
-        <w:pStyle w:val="ListParagraph"/>
-        <w:numPr>
-          <w:ilvl w:val="0"/>
-          <w:numId w:val="1"/>
-        </w:numPr>
-        <w:tabs>
-          <w:tab w:val="left" w:pos="709"/>
-        </w:tabs>
-      </w:pPr>
-      <w:r>
-        <w:t xml:space="preserve">Stop all communications (IARU requirement as well) </w:t>
-      </w:r>
-    </w:p>
-    <w:p>
-      <w:pPr>
-        <w:pStyle w:val="Heading1"/>
-      </w:pPr>
-      <w:r>
-        <w:t>Frame</w:t>
-      </w:r>
-      <w:ins w:id="35" w:author="Nick Mitchell" w:date="2020-06-25T17:20:00Z">
-        <w:r>
-          <w:t xml:space="preserve"> Description</w:t>
-        </w:r>
-      </w:ins>
-      <w:del w:id="36" w:author="Nick Mitchell" w:date="2020-06-25T17:20:00Z">
-        <w:r>
-          <w:delText>s</w:delText>
-        </w:r>
-      </w:del>
-      <w:r>
-        <w:t>:</w:t>
-      </w:r>
-    </w:p>
-    <w:p>
-      <w:pPr>
-        <w:pStyle w:val="Heading2"/>
-      </w:pPr>
-      <w:r>
-        <w:t>Start I-Frame:</w:t>
-      </w:r>
-    </w:p>
-    <w:p>
-      <w:pPr>
-        <w:pStyle w:val="ListParagraph"/>
-        <w:numPr>
-          <w:ilvl w:val="0"/>
-          <w:numId w:val="2"/>
-        </w:numPr>
-        <w:tabs>
-          <w:tab w:val="left" w:pos="709"/>
-        </w:tabs>
-        <w:rPr>
-          <w:ins w:id="37" w:author="Nick Mitchell" w:date="2020-06-25T17:21:00Z"/>
-        </w:rPr>
-      </w:pPr>
-      <w:r>
-        <w:t xml:space="preserve">Ground station transmits to satellite to </w:t>
-      </w:r>
-      <w:r>
-        <w:t xml:space="preserve">Start Information Sending </w:t>
-      </w:r>
-      <w:r>
-        <w:t xml:space="preserve">Frame that </w:t>
-      </w:r>
-      <w:r>
-        <w:t xml:space="preserve">sets up parameters such </w:t>
-      </w:r>
-      <w:proofErr w:type="gramStart"/>
-      <w:r>
-        <w:t xml:space="preserve">as </w:t>
-      </w:r>
-      <w:ins w:id="38" w:author="Nick Mitchell" w:date="2020-06-25T17:21:00Z">
-        <w:r>
-          <w:t>:</w:t>
-        </w:r>
-        <w:proofErr w:type="gramEnd"/>
-      </w:ins>
-    </w:p>
-    <w:p>
-      <w:pPr>
-        <w:pStyle w:val="ListParagraph"/>
-        <w:numPr>
-          <w:ilvl w:val="1"/>
-          <w:numId w:val="2"/>
-        </w:numPr>
-        <w:tabs>
-          <w:tab w:val="left" w:pos="709"/>
-        </w:tabs>
-        <w:rPr>
-          <w:ins w:id="39" w:author="Nick Mitchell" w:date="2020-06-25T17:21:00Z"/>
-        </w:rPr>
-      </w:pPr>
-      <w:ins w:id="40" w:author="Nick Mitchell" w:date="2020-06-25T17:35:00Z">
-        <w:r>
-          <w:t>C</w:t>
-        </w:r>
-      </w:ins>
-      <w:del w:id="41" w:author="Nick Mitchell" w:date="2020-06-25T17:35:00Z">
-        <w:r>
-          <w:delText>c</w:delText>
-        </w:r>
-      </w:del>
-      <w:r>
-        <w:t>ommand for current transmission</w:t>
-      </w:r>
-    </w:p>
-    <w:p>
-      <w:pPr>
-        <w:pStyle w:val="ListParagraph"/>
-        <w:numPr>
-          <w:ilvl w:val="1"/>
-          <w:numId w:val="2"/>
-        </w:numPr>
-        <w:tabs>
-          <w:tab w:val="left" w:pos="709"/>
-        </w:tabs>
-        <w:rPr>
-          <w:ins w:id="42" w:author="Nick Mitchell" w:date="2020-06-25T17:21:00Z"/>
-        </w:rPr>
-      </w:pPr>
-      <w:del w:id="43" w:author="Nick Mitchell" w:date="2020-06-25T17:21:00Z">
-        <w:r>
-          <w:delText xml:space="preserve">, </w:delText>
-        </w:r>
-      </w:del>
-      <w:ins w:id="44" w:author="Nick Mitchell" w:date="2020-06-25T17:35:00Z">
-        <w:r>
-          <w:t>M</w:t>
-        </w:r>
-      </w:ins>
-      <w:del w:id="45" w:author="Nick Mitchell" w:date="2020-06-25T17:35:00Z">
-        <w:r>
-          <w:delText>m</w:delText>
-        </w:r>
-      </w:del>
-      <w:r>
-        <w:t>aximum end transmission time</w:t>
-      </w:r>
-    </w:p>
-    <w:p>
-      <w:pPr>
-        <w:pStyle w:val="ListParagraph"/>
-        <w:numPr>
-          <w:ilvl w:val="1"/>
-          <w:numId w:val="2"/>
-        </w:numPr>
-        <w:tabs>
-          <w:tab w:val="left" w:pos="709"/>
-        </w:tabs>
-        <w:pPrChange w:id="46" w:author="Nick Mitchell" w:date="2020-06-25T17:21:00Z">
-          <w:pPr>
-            <w:pStyle w:val="ListParagraph"/>
-            <w:numPr>
-              <w:numId w:val="2"/>
-            </w:numPr>
-            <w:tabs>
-              <w:tab w:val="left" w:pos="709"/>
-            </w:tabs>
-            <w:ind w:left="773" w:hanging="360"/>
-          </w:pPr>
-        </w:pPrChange>
-      </w:pPr>
-      <w:del w:id="47" w:author="Nick Mitchell" w:date="2020-06-25T17:21:00Z">
-        <w:r>
-          <w:delText xml:space="preserve">, </w:delText>
-        </w:r>
-      </w:del>
-      <w:r>
-        <w:t>Next time to transmit</w:t>
-      </w:r>
-    </w:p>
-    <w:p>
-      <w:pPr>
-        <w:pStyle w:val="ListParagraph"/>
-        <w:tabs>
-          <w:tab w:val="left" w:pos="709"/>
-        </w:tabs>
-        <w:ind w:left="773"/>
-        <w:pPrChange w:id="48" w:author="Nick Mitchell" w:date="2020-06-25T17:24:00Z">
-          <w:pPr>
-            <w:pStyle w:val="ListParagraph"/>
-            <w:numPr>
-              <w:numId w:val="2"/>
-            </w:numPr>
-            <w:tabs>
-              <w:tab w:val="left" w:pos="709"/>
-            </w:tabs>
-            <w:ind w:left="773" w:hanging="360"/>
-          </w:pPr>
-        </w:pPrChange>
-      </w:pPr>
-      <w:del w:id="49" w:author="Nick Mitchell" w:date="2020-06-25T17:22:00Z">
-        <w:r>
-          <w:delText xml:space="preserve">Commands Include: </w:delText>
-        </w:r>
-        <w:r>
-          <w:delText xml:space="preserve">Send image thumbnails, send specific image, apply </w:delText>
-        </w:r>
-        <w:r>
-          <w:delText>Onboard Computing</w:delText>
-        </w:r>
-        <w:r>
-          <w:delText xml:space="preserve"> patch</w:delText>
-        </w:r>
-      </w:del>
-      <w:del w:id="50" w:author="Nick Mitchell" w:date="2020-06-25T17:24:00Z">
-        <w:r>
-          <w:delText>, capture image</w:delText>
-        </w:r>
-        <w:r>
-          <w:delText>, and stop communication</w:delText>
-        </w:r>
-      </w:del>
-    </w:p>
-    <w:p>
-      <w:pPr>
-        <w:pStyle w:val="Heading2"/>
-      </w:pPr>
-      <w:r>
-        <w:t>TT&amp;C I-Frame</w:t>
-      </w:r>
-      <w:r>
-        <w:t>:</w:t>
-      </w:r>
-    </w:p>
-    <w:p>
-      <w:pPr>
-        <w:pStyle w:val="ListParagraph"/>
-        <w:numPr>
-          <w:ilvl w:val="0"/>
-          <w:numId w:val="7"/>
-        </w:numPr>
-        <w:tabs>
-          <w:tab w:val="left" w:pos="709"/>
-        </w:tabs>
-      </w:pPr>
-      <w:r>
-        <w:t xml:space="preserve">Frame </w:t>
-      </w:r>
-      <w:r>
-        <w:t xml:space="preserve">transmitted by satellite </w:t>
-      </w:r>
-      <w:r>
-        <w:t>containing Telemetry, Tracking, and Command data</w:t>
-      </w:r>
-    </w:p>
-    <w:p>
-      <w:pPr>
-        <w:tabs>
-          <w:tab w:val="left" w:pos="709"/>
-        </w:tabs>
-      </w:pPr>
-      <w:r>
-        <w:t>Contains the following sensor information:</w:t>
-      </w:r>
-    </w:p>
-    <w:p>
-      <w:pPr>
-        <w:pStyle w:val="ListParagraph"/>
-        <w:numPr>
-          <w:ilvl w:val="0"/>
-          <w:numId w:val="4"/>
-        </w:numPr>
-        <w:tabs>
-          <w:tab w:val="left" w:pos="709"/>
-        </w:tabs>
-      </w:pPr>
-      <w:r>
-        <w:t xml:space="preserve">OBC time </w:t>
-      </w:r>
-    </w:p>
-    <w:p>
-      <w:pPr>
-        <w:pStyle w:val="ListParagraph"/>
-        <w:numPr>
-          <w:ilvl w:val="0"/>
-          <w:numId w:val="4"/>
-        </w:numPr>
-        <w:tabs>
-          <w:tab w:val="left" w:pos="709"/>
-        </w:tabs>
-      </w:pPr>
-      <w:r>
-        <w:t xml:space="preserve">GPS coordinates </w:t>
-      </w:r>
-    </w:p>
-    <w:p>
-      <w:pPr>
-        <w:pStyle w:val="ListParagraph"/>
-        <w:numPr>
-          <w:ilvl w:val="0"/>
-          <w:numId w:val="4"/>
-        </w:numPr>
-        <w:tabs>
-          <w:tab w:val="left" w:pos="709"/>
-        </w:tabs>
-      </w:pPr>
-      <w:commentRangeStart w:id="51"/>
-      <w:commentRangeStart w:id="52"/>
-      <w:commentRangeStart w:id="53"/>
-      <w:r>
-        <w:t>Sun Sens</w:t>
-      </w:r>
-      <w:ins w:id="54" w:author="Nick Mitchell" w:date="2020-06-25T17:26:00Z">
-        <w:r>
-          <w:t>ing (whether it be Photodiodes or sun sensors)</w:t>
-        </w:r>
-      </w:ins>
-      <w:del w:id="55" w:author="Nick Mitchell" w:date="2020-06-25T17:26:00Z">
-        <w:r>
-          <w:delText>or</w:delText>
-        </w:r>
-      </w:del>
-      <w:r>
-        <w:t xml:space="preserve"> Voltage + Currents</w:t>
-      </w:r>
-      <w:commentRangeEnd w:id="51"/>
+        <w:commentReference w:id="1"/>
+      </w:r>
+      <w:commentRangeEnd w:id="2"/>
       <w:r>
         <w:rPr>
           <w:rStyle w:val="CommentReference"/>
         </w:rPr>
-        <w:commentReference w:id="51"/>
-      </w:r>
-      <w:commentRangeEnd w:id="52"/>
+        <w:commentReference w:id="2"/>
+      </w:r>
+      <w:commentRangeEnd w:id="3"/>
       <w:r>
         <w:rPr>
           <w:rStyle w:val="CommentReference"/>
         </w:rPr>
-        <w:commentReference w:id="52"/>
-      </w:r>
-      <w:commentRangeEnd w:id="53"/>
+        <w:commentReference w:id="3"/>
+      </w:r>
+      <w:r>
+        <w:t xml:space="preserve"> </w:t>
+      </w:r>
+    </w:p>
+    <w:p>
+      <w:pPr>
+        <w:pStyle w:val="ListParagraph"/>
+        <w:numPr>
+          <w:ilvl w:val="0"/>
+          <w:numId w:val="4"/>
+        </w:numPr>
+        <w:tabs>
+          <w:tab w:val="left" w:pos="709"/>
+        </w:tabs>
+      </w:pPr>
+      <w:r>
+        <w:t xml:space="preserve">Battery voltages </w:t>
+      </w:r>
+    </w:p>
+    <w:p>
+      <w:pPr>
+        <w:pStyle w:val="ListParagraph"/>
+        <w:numPr>
+          <w:ilvl w:val="0"/>
+          <w:numId w:val="4"/>
+        </w:numPr>
+        <w:tabs>
+          <w:tab w:val="left" w:pos="709"/>
+        </w:tabs>
+      </w:pPr>
+      <w:r>
+        <w:t xml:space="preserve">Temperature Sensors </w:t>
+      </w:r>
+    </w:p>
+    <w:p>
+      <w:pPr>
+        <w:pStyle w:val="ListParagraph"/>
+        <w:numPr>
+          <w:ilvl w:val="0"/>
+          <w:numId w:val="4"/>
+        </w:numPr>
+        <w:tabs>
+          <w:tab w:val="left" w:pos="709"/>
+        </w:tabs>
+      </w:pPr>
+      <w:r>
+        <w:t xml:space="preserve">Solar Panel voltages </w:t>
+      </w:r>
+    </w:p>
+    <w:p>
+      <w:pPr>
+        <w:pStyle w:val="ListParagraph"/>
+        <w:numPr>
+          <w:ilvl w:val="0"/>
+          <w:numId w:val="4"/>
+        </w:numPr>
+        <w:tabs>
+          <w:tab w:val="left" w:pos="709"/>
+        </w:tabs>
+      </w:pPr>
+      <w:r>
+        <w:t>Magnetorquer current/volt</w:t>
+      </w:r>
+    </w:p>
+    <w:p>
+      <w:pPr>
+        <w:pStyle w:val="ListParagraph"/>
+        <w:numPr>
+          <w:ilvl w:val="0"/>
+          <w:numId w:val="4"/>
+        </w:numPr>
+        <w:tabs>
+          <w:tab w:val="left" w:pos="709"/>
+        </w:tabs>
+      </w:pPr>
+      <w:r>
+        <w:t xml:space="preserve">Magnetic compass sensor </w:t>
+      </w:r>
+    </w:p>
+    <w:p>
+      <w:pPr>
+        <w:pStyle w:val="ListParagraph"/>
+        <w:numPr>
+          <w:ilvl w:val="0"/>
+          <w:numId w:val="4"/>
+        </w:numPr>
+        <w:tabs>
+          <w:tab w:val="left" w:pos="709"/>
+        </w:tabs>
+      </w:pPr>
+      <w:r>
+        <w:t>Gyroscope</w:t>
+      </w:r>
+      <w:r>
+        <w:t xml:space="preserve"> data</w:t>
+      </w:r>
+    </w:p>
+    <w:p>
+      <w:pPr>
+        <w:pStyle w:val="ListParagraph"/>
+        <w:numPr>
+          <w:ilvl w:val="0"/>
+          <w:numId w:val="4"/>
+        </w:numPr>
+        <w:tabs>
+          <w:tab w:val="left" w:pos="709"/>
+        </w:tabs>
+      </w:pPr>
+      <w:commentRangeStart w:id="4"/>
+      <w:proofErr w:type="spellStart"/>
+      <w:r>
+        <w:t>Etc</w:t>
+      </w:r>
+      <w:commentRangeEnd w:id="4"/>
+      <w:proofErr w:type="spellEnd"/>
       <w:r>
         <w:rPr>
           <w:rStyle w:val="CommentReference"/>
         </w:rPr>
-        <w:commentReference w:id="53"/>
-      </w:r>
-      <w:r>
-        <w:t xml:space="preserve"> </w:t>
-      </w:r>
-    </w:p>
-    <w:p>
-      <w:pPr>
-        <w:pStyle w:val="ListParagraph"/>
-        <w:numPr>
-          <w:ilvl w:val="0"/>
-          <w:numId w:val="4"/>
-        </w:numPr>
-        <w:tabs>
-          <w:tab w:val="left" w:pos="709"/>
-        </w:tabs>
-      </w:pPr>
-      <w:r>
-        <w:t xml:space="preserve">Battery voltages </w:t>
-      </w:r>
-    </w:p>
-    <w:p>
-      <w:pPr>
-        <w:pStyle w:val="ListParagraph"/>
-        <w:numPr>
-          <w:ilvl w:val="0"/>
-          <w:numId w:val="4"/>
-        </w:numPr>
-        <w:tabs>
-          <w:tab w:val="left" w:pos="709"/>
-        </w:tabs>
-      </w:pPr>
-      <w:r>
-        <w:t xml:space="preserve">Temperature Sensors </w:t>
-      </w:r>
-    </w:p>
-    <w:p>
-      <w:pPr>
-        <w:pStyle w:val="ListParagraph"/>
-        <w:numPr>
-          <w:ilvl w:val="0"/>
-          <w:numId w:val="4"/>
-        </w:numPr>
-        <w:tabs>
-          <w:tab w:val="left" w:pos="709"/>
-        </w:tabs>
-      </w:pPr>
-      <w:r>
-        <w:t xml:space="preserve">Solar Panel voltages </w:t>
-      </w:r>
-    </w:p>
-    <w:p>
-      <w:pPr>
-        <w:pStyle w:val="ListParagraph"/>
-        <w:numPr>
-          <w:ilvl w:val="0"/>
-          <w:numId w:val="4"/>
-        </w:numPr>
-        <w:tabs>
-          <w:tab w:val="left" w:pos="709"/>
-        </w:tabs>
-      </w:pPr>
-      <w:r>
-        <w:t>Magnetorquer current/volt</w:t>
-      </w:r>
-    </w:p>
-    <w:p>
-      <w:pPr>
-        <w:pStyle w:val="ListParagraph"/>
-        <w:numPr>
-          <w:ilvl w:val="0"/>
-          <w:numId w:val="4"/>
-        </w:numPr>
-        <w:tabs>
-          <w:tab w:val="left" w:pos="709"/>
-        </w:tabs>
-      </w:pPr>
-      <w:r>
-        <w:t xml:space="preserve">Magnetic compass sensor </w:t>
-      </w:r>
-    </w:p>
-    <w:p>
-      <w:pPr>
-        <w:pStyle w:val="ListParagraph"/>
-        <w:numPr>
-          <w:ilvl w:val="0"/>
-          <w:numId w:val="4"/>
-        </w:numPr>
-        <w:tabs>
-          <w:tab w:val="left" w:pos="709"/>
-        </w:tabs>
-      </w:pPr>
-      <w:r>
-        <w:t>Gyroscope</w:t>
-      </w:r>
-      <w:r>
-        <w:t xml:space="preserve"> data</w:t>
-      </w:r>
-    </w:p>
-    <w:p>
-      <w:pPr>
-        <w:pStyle w:val="ListParagraph"/>
-        <w:numPr>
-          <w:ilvl w:val="0"/>
-          <w:numId w:val="4"/>
-        </w:numPr>
-        <w:tabs>
-          <w:tab w:val="left" w:pos="709"/>
-        </w:tabs>
-      </w:pPr>
-      <w:commentRangeStart w:id="56"/>
-      <w:proofErr w:type="spellStart"/>
-      <w:r>
-        <w:t>Etc</w:t>
-      </w:r>
-      <w:commentRangeEnd w:id="56"/>
-      <w:proofErr w:type="spellEnd"/>
-      <w:r>
-        <w:rPr>
-          <w:rStyle w:val="CommentReference"/>
-        </w:rPr>
-        <w:commentReference w:id="56"/>
+        <w:commentReference w:id="4"/>
       </w:r>
       <w:r>
         <w:t xml:space="preserve">… </w:t>
@@ -818,8 +596,8 @@
       <w:pPr>
         <w:pStyle w:val="Heading2"/>
       </w:pPr>
-      <w:bookmarkStart w:id="57" w:name="_Acknowledge_S-Frame_(ARQ)"/>
-      <w:bookmarkEnd w:id="57"/>
+      <w:bookmarkStart w:id="5" w:name="_Acknowledge_S-Frame_(ARQ)"/>
+      <w:bookmarkEnd w:id="5"/>
       <w:r>
         <w:t>Acknowledge S-Frame (ARQ)</w:t>
       </w:r>
@@ -1018,27 +796,15 @@
     <w:p>
       <w:pPr>
         <w:pStyle w:val="Heading2"/>
-        <w:rPr>
-          <w:ins w:id="58" w:author="Nick Mitchell" w:date="2020-06-25T17:40:00Z"/>
-        </w:rPr>
       </w:pPr>
       <w:r>
         <w:t>End Transmission S-Frame:</w:t>
       </w:r>
     </w:p>
     <w:p>
-      <w:pPr>
-        <w:pPrChange w:id="59" w:author="Nick Mitchell" w:date="2020-06-25T17:40:00Z">
-          <w:pPr>
-            <w:pStyle w:val="Heading2"/>
-          </w:pPr>
-        </w:pPrChange>
-      </w:pPr>
-      <w:ins w:id="60" w:author="Nick Mitchell" w:date="2020-06-25T17:40:00Z">
-        <w:r>
-          <w:t xml:space="preserve">There will be 2 types of end transmission S-Frames: </w:t>
-        </w:r>
-      </w:ins>
+      <w:r>
+        <w:t xml:space="preserve">There will be 2 types of end transmission S-Frames: </w:t>
+      </w:r>
     </w:p>
     <w:p>
       <w:pPr>
@@ -1047,9 +813,6 @@
           <w:ilvl w:val="0"/>
           <w:numId w:val="13"/>
         </w:numPr>
-        <w:rPr>
-          <w:ins w:id="61" w:author="Nick Mitchell" w:date="2020-06-25T17:39:00Z"/>
-        </w:rPr>
       </w:pPr>
       <w:r>
         <w:t>Supervisory frame u</w:t>
@@ -1057,29 +820,15 @@
       <w:r>
         <w:t xml:space="preserve">sed to transmit to the Satellite to end transmission at the end of </w:t>
       </w:r>
-      <w:ins w:id="62" w:author="Nick Mitchell" w:date="2020-06-25T17:41:00Z">
-        <w:r>
-          <w:t>the</w:t>
-        </w:r>
-      </w:ins>
-      <w:del w:id="63" w:author="Nick Mitchell" w:date="2020-06-25T17:41:00Z">
-        <w:r>
-          <w:delText>a</w:delText>
-        </w:r>
-      </w:del>
+      <w:r>
+        <w:t>the</w:t>
+      </w:r>
       <w:r>
         <w:t xml:space="preserve"> </w:t>
       </w:r>
-      <w:del w:id="64" w:author="Nick Mitchell" w:date="2020-06-25T17:39:00Z">
-        <w:r>
-          <w:delText>transmission sequence</w:delText>
-        </w:r>
-      </w:del>
-      <w:ins w:id="65" w:author="Nick Mitchell" w:date="2020-06-25T17:39:00Z">
-        <w:r>
-          <w:t xml:space="preserve">current command. </w:t>
-        </w:r>
-      </w:ins>
+      <w:r>
+        <w:t xml:space="preserve">current command. </w:t>
+      </w:r>
     </w:p>
     <w:p>
       <w:pPr>
@@ -1089,16 +838,9 @@
           <w:numId w:val="13"/>
         </w:numPr>
       </w:pPr>
-      <w:ins w:id="66" w:author="Nick Mitchell" w:date="2020-06-25T17:40:00Z">
-        <w:r>
-          <w:t xml:space="preserve">Supervisory frame used to transmit to the Satellite to end transmission at the end of </w:t>
-        </w:r>
-      </w:ins>
-      <w:ins w:id="67" w:author="Nick Mitchell" w:date="2020-06-25T17:41:00Z">
-        <w:r>
-          <w:t xml:space="preserve">a transmission period. This happens when the satellite is no longer in communication range of the groundstation. </w:t>
-        </w:r>
-      </w:ins>
+      <w:r>
+        <w:t xml:space="preserve">Supervisory frame used to transmit to the Satellite to end transmission at the end of a transmission period. This happens when the satellite is no longer in communication range of the groundstation. </w:t>
+      </w:r>
     </w:p>
     <w:p>
       <w:pPr>
@@ -1111,16 +853,9 @@
       <w:r>
         <w:t xml:space="preserve"> </w:t>
       </w:r>
-      <w:del w:id="68" w:author="Nick Mitchell" w:date="2020-06-25T17:18:00Z">
-        <w:r>
-          <w:delText>Sequence</w:delText>
-        </w:r>
-      </w:del>
-      <w:ins w:id="69" w:author="Nick Mitchell" w:date="2020-06-25T17:18:00Z">
-        <w:r>
-          <w:t>Command</w:t>
-        </w:r>
-      </w:ins>
+      <w:r>
+        <w:t>Command</w:t>
+      </w:r>
       <w:r>
         <w:t>:</w:t>
       </w:r>
@@ -1156,7 +891,7 @@
                     </pic:cNvPicPr>
                   </pic:nvPicPr>
                   <pic:blipFill>
-                    <a:blip r:embed="rId10">
+                    <a:blip r:embed="rId9">
                       <a:extLst>
                         <a:ext uri="{28A0092B-C50C-407E-A947-70E740481C1C}">
                           <a14:useLocalDpi xmlns:a14="http://schemas.microsoft.com/office/drawing/2010/main" val="0"/>
@@ -1219,41 +954,34 @@
           <w:numId w:val="15"/>
         </w:numPr>
       </w:pPr>
-      <w:commentRangeStart w:id="70"/>
-      <w:commentRangeStart w:id="71"/>
+      <w:commentRangeStart w:id="6"/>
+      <w:commentRangeStart w:id="7"/>
       <w:r>
         <w:t>7x</w:t>
       </w:r>
-      <w:commentRangeEnd w:id="70"/>
+      <w:commentRangeEnd w:id="6"/>
       <w:r>
         <w:rPr>
           <w:rStyle w:val="CommentReference"/>
         </w:rPr>
-        <w:commentReference w:id="70"/>
-      </w:r>
-      <w:commentRangeEnd w:id="71"/>
+        <w:commentReference w:id="6"/>
+      </w:r>
+      <w:commentRangeEnd w:id="7"/>
       <w:r>
         <w:rPr>
           <w:rStyle w:val="CommentReference"/>
         </w:rPr>
-        <w:commentReference w:id="71"/>
+        <w:commentReference w:id="7"/>
       </w:r>
       <w:r>
         <w:t xml:space="preserve"> </w:t>
       </w:r>
-      <w:del w:id="72" w:author="Nick Mitchell" w:date="2020-06-25T18:09:00Z">
-        <w:r>
-          <w:delText xml:space="preserve">TT&amp;C </w:delText>
-        </w:r>
-      </w:del>
-      <w:ins w:id="73" w:author="Nick Mitchell" w:date="2020-06-25T18:09:00Z">
-        <w:r>
-          <w:t xml:space="preserve"> Camera </w:t>
-        </w:r>
-        <w:r>
-          <w:t xml:space="preserve">downlink image </w:t>
-        </w:r>
-      </w:ins>
+      <w:r>
+        <w:t xml:space="preserve"> Camera </w:t>
+      </w:r>
+      <w:r>
+        <w:t xml:space="preserve">downlink image </w:t>
+      </w:r>
       <w:r>
         <w:t>I-Frame</w:t>
       </w:r>
@@ -1261,18 +989,17 @@
         <w:t>s</w:t>
       </w:r>
       <w:r>
-        <w:t xml:space="preserve"> transmitted from satellite to collect </w:t>
-      </w:r>
-      <w:del w:id="74" w:author="Nick Mitchell" w:date="2020-06-25T18:09:00Z">
-        <w:r>
-          <w:delText>telemetry, tracking, and command data information</w:delText>
-        </w:r>
-      </w:del>
-      <w:ins w:id="75" w:author="Nick Mitchell" w:date="2020-06-25T18:09:00Z">
-        <w:r>
-          <w:t xml:space="preserve">payload camera data. </w:t>
-        </w:r>
-      </w:ins>
+        <w:t xml:space="preserve"> </w:t>
+      </w:r>
+      <w:r>
+        <w:t>w</w:t>
+      </w:r>
+      <w:r>
+        <w:t xml:space="preserve"> from satellite to collect </w:t>
+      </w:r>
+      <w:r>
+        <w:t xml:space="preserve">payload camera data. </w:t>
+      </w:r>
       <w:r>
         <w:t xml:space="preserve"> </w:t>
       </w:r>
@@ -1285,66 +1012,15 @@
           <w:numId w:val="15"/>
         </w:numPr>
         <w:rPr>
-          <w:del w:id="76" w:author="Nick Mitchell" w:date="2020-06-25T18:12:00Z"/>
-        </w:rPr>
-      </w:pPr>
-      <w:del w:id="77" w:author="Nick Mitchell" w:date="2020-06-25T18:12:00Z">
-        <w:r>
-          <w:delText>1x acknowledge S-Frame transmitted from ground station to acknowledge received info and request next frame</w:delText>
-        </w:r>
-      </w:del>
-    </w:p>
-    <w:p>
-      <w:pPr>
-        <w:pStyle w:val="ListParagraph"/>
-        <w:numPr>
-          <w:ilvl w:val="0"/>
-          <w:numId w:val="15"/>
-        </w:numPr>
-        <w:rPr>
-          <w:del w:id="78" w:author="Nick Mitchell" w:date="2020-06-25T18:09:00Z"/>
-        </w:rPr>
-      </w:pPr>
-      <w:del w:id="79" w:author="Nick Mitchell" w:date="2020-06-25T18:09:00Z">
-        <w:r>
-          <w:delText>7x VR camera I-Frame</w:delText>
-        </w:r>
-        <w:r>
-          <w:delText>s</w:delText>
-        </w:r>
-        <w:r>
-          <w:delText xml:space="preserve"> transmitted by satellite </w:delText>
-        </w:r>
-        <w:r>
-          <w:delText>to retrieve image data on the ground</w:delText>
-        </w:r>
-      </w:del>
-    </w:p>
-    <w:p>
-      <w:pPr>
-        <w:pStyle w:val="ListParagraph"/>
-        <w:numPr>
-          <w:ilvl w:val="0"/>
-          <w:numId w:val="15"/>
-        </w:numPr>
-        <w:rPr>
-          <w:del w:id="80" w:author="Nick Mitchell" w:date="2020-06-25T18:05:00Z"/>
           <w:rStyle w:val="Hyperlink"/>
           <w:color w:val="auto"/>
           <w:u w:val="none"/>
-          <w:rPrChange w:id="81" w:author="Nick Mitchell" w:date="2020-06-25T18:12:00Z">
-            <w:rPr>
-              <w:del w:id="82" w:author="Nick Mitchell" w:date="2020-06-25T18:05:00Z"/>
-              <w:rStyle w:val="Hyperlink"/>
-            </w:rPr>
-          </w:rPrChange>
         </w:rPr>
       </w:pPr>
       <w:r>
         <w:t xml:space="preserve">1x acknowledge S-Frame transmitted from ground station to acknowledge received info and decide what next action is based on the 4 possible actions provided in </w:t>
       </w:r>
       <w:hyperlink w:anchor="_Acknowledge_S-Frame_(ARQ)" w:history="1">
-        <w:proofErr w:type="spellStart"/>
         <w:r>
           <w:rPr>
             <w:rStyle w:val="Hyperlink"/>
@@ -1361,19 +1037,14 @@
           <w:numId w:val="15"/>
         </w:numPr>
         <w:rPr>
-          <w:ins w:id="83" w:author="Nick Mitchell" w:date="2020-06-25T18:12:00Z"/>
           <w:rStyle w:val="Hyperlink"/>
           <w:color w:val="auto"/>
           <w:u w:val="none"/>
-          <w:rPrChange w:id="84" w:author="Nick Mitchell" w:date="2020-06-25T18:10:00Z">
-            <w:rPr>
-              <w:ins w:id="85" w:author="Nick Mitchell" w:date="2020-06-25T18:12:00Z"/>
-              <w:rStyle w:val="Hyperlink"/>
-            </w:rPr>
-          </w:rPrChange>
         </w:rPr>
       </w:pPr>
-      <w:proofErr w:type="spellEnd"/>
+      <w:r>
+        <w:t>Continue with steps 2 and 3 until done with command or time to transmit runs out.</w:t>
+      </w:r>
     </w:p>
     <w:p>
       <w:pPr>
@@ -1382,83 +1053,36 @@
           <w:ilvl w:val="0"/>
           <w:numId w:val="15"/>
         </w:numPr>
+      </w:pPr>
+      <w:r>
+        <w:t xml:space="preserve">1x </w:t>
+      </w:r>
+      <w:commentRangeStart w:id="8"/>
+      <w:r>
+        <w:t xml:space="preserve">End Command Transmission </w:t>
+      </w:r>
+      <w:commentRangeEnd w:id="8"/>
+      <w:r>
         <w:rPr>
-          <w:ins w:id="86" w:author="Nick Mitchell" w:date="2020-06-25T18:10:00Z"/>
-          <w:rStyle w:val="Hyperlink"/>
-          <w:color w:val="auto"/>
-          <w:u w:val="none"/>
-          <w:rPrChange w:id="87" w:author="Nick Mitchell" w:date="2020-06-25T18:12:00Z">
-            <w:rPr>
-              <w:ins w:id="88" w:author="Nick Mitchell" w:date="2020-06-25T18:10:00Z"/>
-              <w:rStyle w:val="Hyperlink"/>
-            </w:rPr>
-          </w:rPrChange>
+          <w:rStyle w:val="CommentReference"/>
         </w:rPr>
-      </w:pPr>
-      <w:ins w:id="89" w:author="Nick Mitchell" w:date="2020-06-25T18:12:00Z">
-        <w:r>
-          <w:t>Continue with steps 2 and 3 until done with command or time to transmit runs out.</w:t>
-        </w:r>
-      </w:ins>
-    </w:p>
-    <w:p>
-      <w:pPr>
-        <w:pStyle w:val="ListParagraph"/>
-        <w:numPr>
-          <w:ilvl w:val="0"/>
-          <w:numId w:val="15"/>
-        </w:numPr>
-        <w:rPr>
-          <w:ins w:id="90" w:author="Nick Mitchell" w:date="2020-06-25T18:05:00Z"/>
-        </w:rPr>
-      </w:pPr>
-      <w:ins w:id="91" w:author="Nick Mitchell" w:date="2020-06-25T18:05:00Z">
-        <w:r>
-          <w:t xml:space="preserve">1x End Command Transmission S-Frame that will end the current command sequence. </w:t>
-        </w:r>
-      </w:ins>
-    </w:p>
-    <w:p>
-      <w:pPr>
-        <w:pStyle w:val="ListParagraph"/>
-        <w:numPr>
-          <w:ilvl w:val="0"/>
-          <w:numId w:val="15"/>
-        </w:numPr>
-        <w:rPr>
-          <w:del w:id="92" w:author="Nick Mitchell" w:date="2020-06-25T18:05:00Z"/>
-        </w:rPr>
-      </w:pPr>
-      <w:del w:id="93" w:author="Nick Mitchell" w:date="2020-06-25T18:05:00Z">
-        <w:r>
-          <w:lastRenderedPageBreak/>
-          <w:delText xml:space="preserve">IF “do not send next frame” request is received by the ground station through the </w:delText>
-        </w:r>
-        <w:r>
-          <w:delText>Acknowledge</w:delText>
-        </w:r>
-        <w:r>
-          <w:delText xml:space="preserve"> S-Frame then ground station will transmit End Transmission S-Frame</w:delText>
-        </w:r>
-      </w:del>
+        <w:commentReference w:id="8"/>
+      </w:r>
+      <w:r>
+        <w:t xml:space="preserve">S-Frame that will end the current command sequence. </w:t>
+      </w:r>
     </w:p>
     <w:p>
       <w:pPr>
         <w:pStyle w:val="Heading1"/>
       </w:pPr>
       <w:r>
+        <w:lastRenderedPageBreak/>
         <w:t xml:space="preserve">OBC Update </w:t>
       </w:r>
-      <w:del w:id="94" w:author="Nick Mitchell" w:date="2020-06-25T17:18:00Z">
-        <w:r>
-          <w:delText>Sequence</w:delText>
-        </w:r>
-      </w:del>
-      <w:ins w:id="95" w:author="Nick Mitchell" w:date="2020-06-25T17:18:00Z">
-        <w:r>
-          <w:t>Command</w:t>
-        </w:r>
-      </w:ins>
+      <w:r>
+        <w:t>Command</w:t>
+      </w:r>
       <w:r>
         <w:t>:</w:t>
       </w:r>
@@ -1494,7 +1118,7 @@
                     </pic:cNvPicPr>
                   </pic:nvPicPr>
                   <pic:blipFill>
-                    <a:blip r:embed="rId11">
+                    <a:blip r:embed="rId10">
                       <a:extLst>
                         <a:ext uri="{28A0092B-C50C-407E-A947-70E740481C1C}">
                           <a14:useLocalDpi xmlns:a14="http://schemas.microsoft.com/office/drawing/2010/main" val="0"/>
@@ -1543,6 +1167,7 @@
           <w:numId w:val="16"/>
         </w:numPr>
       </w:pPr>
+      <w:commentRangeStart w:id="9"/>
       <w:r>
         <w:t xml:space="preserve">1x Start I-Frame transmitted from ground station to begin a communication sequence </w:t>
       </w:r>
@@ -1580,9 +1205,6 @@
           <w:ilvl w:val="0"/>
           <w:numId w:val="16"/>
         </w:numPr>
-        <w:rPr>
-          <w:ins w:id="96" w:author="Nick Mitchell" w:date="2020-06-25T18:11:00Z"/>
-        </w:rPr>
       </w:pPr>
       <w:r>
         <w:t>7x OBC Update I-Frame</w:t>
@@ -1610,15 +1232,10 @@
           <w:ilvl w:val="0"/>
           <w:numId w:val="16"/>
         </w:numPr>
-        <w:rPr>
-          <w:ins w:id="97" w:author="Nick Mitchell" w:date="2020-06-25T18:05:00Z"/>
-        </w:rPr>
-      </w:pPr>
-      <w:ins w:id="98" w:author="Nick Mitchell" w:date="2020-06-25T18:11:00Z">
-        <w:r>
-          <w:t>Continue with steps 2 and 3 until done with command or time to transmit runs out.</w:t>
-        </w:r>
-      </w:ins>
+      </w:pPr>
+      <w:r>
+        <w:t>Continue with steps 2 and 3 until done with command or time to transmit runs out.</w:t>
+      </w:r>
     </w:p>
     <w:p>
       <w:pPr>
@@ -1628,49 +1245,16 @@
           <w:numId w:val="16"/>
         </w:numPr>
       </w:pPr>
-      <w:ins w:id="99" w:author="Nick Mitchell" w:date="2020-06-25T18:05:00Z">
-        <w:r>
-          <w:t xml:space="preserve">1x End Command Transmission S-Frame that will end the current command sequence. </w:t>
-        </w:r>
-      </w:ins>
-    </w:p>
-    <w:p>
-      <w:pPr>
-        <w:pStyle w:val="ListParagraph"/>
-        <w:numPr>
-          <w:ilvl w:val="0"/>
-          <w:numId w:val="16"/>
-        </w:numPr>
+      <w:r>
+        <w:t xml:space="preserve">1x End Command Transmission S-Frame that will end the current command sequence. </w:t>
+      </w:r>
+      <w:commentRangeEnd w:id="9"/>
+      <w:r>
         <w:rPr>
-          <w:del w:id="100" w:author="Nick Mitchell" w:date="2020-06-25T18:05:00Z"/>
+          <w:rStyle w:val="CommentReference"/>
         </w:rPr>
-      </w:pPr>
-      <w:del w:id="101" w:author="Nick Mitchell" w:date="2020-06-25T18:05:00Z">
-        <w:r>
-          <w:delText>I</w:delText>
-        </w:r>
-        <w:r>
-          <w:delText>f</w:delText>
-        </w:r>
-        <w:r>
-          <w:delText xml:space="preserve"> “do not send next frame” request is received by the ground station through the </w:delText>
-        </w:r>
-        <w:r>
-          <w:delText>Acknowledge</w:delText>
-        </w:r>
-        <w:r>
-          <w:delText xml:space="preserve"> S-Frame then ground station will transmit End </w:delText>
-        </w:r>
-        <w:r>
-          <w:delText xml:space="preserve">Command </w:delText>
-        </w:r>
-        <w:r>
-          <w:delText>Transmission S-Fram</w:delText>
-        </w:r>
-        <w:r>
-          <w:delText>e</w:delText>
-        </w:r>
-      </w:del>
+        <w:commentReference w:id="9"/>
+      </w:r>
     </w:p>
     <w:p>
       <w:r>
@@ -1683,13 +1267,7 @@
       </w:pPr>
       <w:r>
         <w:lastRenderedPageBreak/>
-        <w:t>Image Acquisition</w:t>
-      </w:r>
-      <w:r>
-        <w:t xml:space="preserve"> </w:t>
-      </w:r>
-      <w:r>
-        <w:t xml:space="preserve">Command: </w:t>
+        <w:t xml:space="preserve">Image Acquisition Command: </w:t>
       </w:r>
     </w:p>
     <w:p>
@@ -1701,6 +1279,7 @@
       </w:r>
     </w:p>
     <w:p>
+      <w:bookmarkStart w:id="10" w:name="_GoBack"/>
       <w:r>
         <w:rPr>
           <w:noProof/>
@@ -1723,7 +1302,7 @@
                     </pic:cNvPicPr>
                   </pic:nvPicPr>
                   <pic:blipFill>
-                    <a:blip r:embed="rId12">
+                    <a:blip r:embed="rId11">
                       <a:extLst>
                         <a:ext uri="{28A0092B-C50C-407E-A947-70E740481C1C}">
                           <a14:useLocalDpi xmlns:a14="http://schemas.microsoft.com/office/drawing/2010/main" val="0"/>
@@ -1754,6 +1333,7 @@
           </wp:inline>
         </w:drawing>
       </w:r>
+      <w:bookmarkEnd w:id="10"/>
     </w:p>
     <w:p>
       <w:pPr>
@@ -1773,7 +1353,20 @@
         </w:numPr>
       </w:pPr>
       <w:r>
-        <w:t>1x Start I-Frame transmitted from ground station to begin a communication sequence with OBC patch command</w:t>
+        <w:t xml:space="preserve">1x Start I-Frame transmitted from ground station to begin a communication sequence with </w:t>
+      </w:r>
+      <w:ins w:id="11" w:author="Millpreet Kamboj" w:date="2020-06-26T13:46:00Z">
+        <w:r>
+          <w:t xml:space="preserve">Acquire Image </w:t>
+        </w:r>
+      </w:ins>
+      <w:del w:id="12" w:author="Millpreet Kamboj" w:date="2020-06-26T13:46:00Z">
+        <w:r>
+          <w:delText xml:space="preserve">OBC patch </w:delText>
+        </w:r>
+      </w:del>
+      <w:r>
+        <w:t>command</w:t>
       </w:r>
     </w:p>
     <w:p>
@@ -1808,16 +1401,7 @@
         </w:numPr>
       </w:pPr>
       <w:r>
-        <w:t>1</w:t>
-      </w:r>
-      <w:r>
-        <w:t xml:space="preserve">x </w:t>
-      </w:r>
-      <w:r>
-        <w:t xml:space="preserve">Image acquisition frame which will detail the next time to image.  </w:t>
-      </w:r>
-      <w:r>
-        <w:t xml:space="preserve"> </w:t>
+        <w:t xml:space="preserve">1x Image acquisition frame which will detail the next time to image.   </w:t>
       </w:r>
     </w:p>
     <w:p>
@@ -1852,13 +1436,7 @@
         </w:numPr>
       </w:pPr>
       <w:r>
-        <w:t xml:space="preserve">1x </w:t>
-      </w:r>
-      <w:r>
-        <w:t>End Command Transmission S-Frame</w:t>
-      </w:r>
-      <w:r>
-        <w:t xml:space="preserve"> that will end the current command sequence. </w:t>
+        <w:t xml:space="preserve">1x End Command Transmission S-Frame that will end the current command sequence. </w:t>
       </w:r>
     </w:p>
     <w:p>
@@ -1877,107 +1455,125 @@
     <w:p>
       <w:pPr>
         <w:pStyle w:val="Heading1"/>
+      </w:pPr>
+      <w:r>
+        <w:lastRenderedPageBreak/>
+        <w:t>Telemetry and Housekeeping Data Command:</w:t>
+      </w:r>
+    </w:p>
+    <w:p>
+      <w:pPr>
+        <w:pStyle w:val="Heading2"/>
+      </w:pPr>
+      <w:r>
+        <w:t>Diagram:</w:t>
+      </w:r>
+    </w:p>
+    <w:p>
+      <w:r>
         <w:rPr>
-          <w:ins w:id="102" w:author="Nick Mitchell" w:date="2020-06-25T18:13:00Z"/>
+          <w:noProof/>
         </w:rPr>
-      </w:pPr>
-      <w:ins w:id="103" w:author="Nick Mitchell" w:date="2020-06-25T18:13:00Z">
+        <w:drawing>
+          <wp:inline distT="0" distB="0" distL="0" distR="0" wp14:anchorId="07BB9547" wp14:editId="67B41249">
+            <wp:extent cx="5943600" cy="3888740"/>
+            <wp:effectExtent l="0" t="0" r="0" b="0"/>
+            <wp:docPr id="19" name="Picture 19"/>
+            <wp:cNvGraphicFramePr>
+              <a:graphicFrameLocks xmlns:a="http://schemas.openxmlformats.org/drawingml/2006/main" noChangeAspect="1"/>
+            </wp:cNvGraphicFramePr>
+            <a:graphic xmlns:a="http://schemas.openxmlformats.org/drawingml/2006/main">
+              <a:graphicData uri="http://schemas.openxmlformats.org/drawingml/2006/picture">
+                <pic:pic xmlns:pic="http://schemas.openxmlformats.org/drawingml/2006/picture">
+                  <pic:nvPicPr>
+                    <pic:cNvPr id="0" name="Picture 16"/>
+                    <pic:cNvPicPr>
+                      <a:picLocks noChangeAspect="1" noChangeArrowheads="1"/>
+                    </pic:cNvPicPr>
+                  </pic:nvPicPr>
+                  <pic:blipFill>
+                    <a:blip r:embed="rId12">
+                      <a:extLst>
+                        <a:ext uri="{28A0092B-C50C-407E-A947-70E740481C1C}">
+                          <a14:useLocalDpi xmlns:a14="http://schemas.microsoft.com/office/drawing/2010/main" val="0"/>
+                        </a:ext>
+                      </a:extLst>
+                    </a:blip>
+                    <a:srcRect/>
+                    <a:stretch>
+                      <a:fillRect/>
+                    </a:stretch>
+                  </pic:blipFill>
+                  <pic:spPr bwMode="auto">
+                    <a:xfrm>
+                      <a:off x="0" y="0"/>
+                      <a:ext cx="5943600" cy="3888740"/>
+                    </a:xfrm>
+                    <a:prstGeom prst="rect">
+                      <a:avLst/>
+                    </a:prstGeom>
+                    <a:noFill/>
+                    <a:ln>
+                      <a:noFill/>
+                    </a:ln>
+                  </pic:spPr>
+                </pic:pic>
+              </a:graphicData>
+            </a:graphic>
+          </wp:inline>
+        </w:drawing>
+      </w:r>
+    </w:p>
+    <w:p>
+      <w:pPr>
+        <w:pStyle w:val="Heading2"/>
+      </w:pPr>
+      <w:r>
+        <w:t>Description:</w:t>
+      </w:r>
+    </w:p>
+    <w:p>
+      <w:pPr>
+        <w:pStyle w:val="ListParagraph"/>
+        <w:numPr>
+          <w:ilvl w:val="0"/>
+          <w:numId w:val="19"/>
+        </w:numPr>
+      </w:pPr>
+      <w:r>
+        <w:t>1x Start I-Frame transmitted from ground station to begin a communication sequence with a</w:t>
+      </w:r>
+      <w:del w:id="13" w:author="Millpreet Kamboj" w:date="2020-06-26T13:48:00Z">
         <w:r>
-          <w:lastRenderedPageBreak/>
-          <w:t xml:space="preserve">Telemetry and Housekeeping Data </w:t>
+          <w:delText>n</w:delText>
         </w:r>
+      </w:del>
+      <w:r>
+        <w:t xml:space="preserve"> </w:t>
+      </w:r>
+      <w:ins w:id="14" w:author="Millpreet Kamboj" w:date="2020-06-26T13:48:00Z">
         <w:r>
-          <w:t>Command:</w:t>
+          <w:t xml:space="preserve">telemetry and </w:t>
         </w:r>
       </w:ins>
-    </w:p>
-    <w:p>
-      <w:pPr>
-        <w:pStyle w:val="Heading2"/>
-        <w:rPr>
-          <w:ins w:id="104" w:author="Nick Mitchell" w:date="2020-06-25T18:13:00Z"/>
-        </w:rPr>
-      </w:pPr>
-      <w:ins w:id="105" w:author="Nick Mitchell" w:date="2020-06-25T18:13:00Z">
+      <w:del w:id="15" w:author="Millpreet Kamboj" w:date="2020-06-26T13:47:00Z">
         <w:r>
-          <w:t>Diagram:</w:t>
+          <w:delText xml:space="preserve">image </w:delText>
+        </w:r>
+      </w:del>
+      <w:del w:id="16" w:author="Millpreet Kamboj" w:date="2020-06-26T13:48:00Z">
+        <w:r>
+          <w:delText>transmission</w:delText>
+        </w:r>
+      </w:del>
+      <w:ins w:id="17" w:author="Millpreet Kamboj" w:date="2020-06-26T13:48:00Z">
+        <w:r>
+          <w:t>tracking transmission</w:t>
         </w:r>
       </w:ins>
-    </w:p>
-    <w:p>
-      <w:pPr>
-        <w:rPr>
-          <w:ins w:id="106" w:author="Nick Mitchell" w:date="2020-06-25T18:13:00Z"/>
-        </w:rPr>
-      </w:pPr>
-      <w:ins w:id="107" w:author="Nick Mitchell" w:date="2020-06-25T18:13:00Z">
-        <w:r>
-          <w:rPr>
-            <w:noProof/>
-          </w:rPr>
-          <w:drawing>
-            <wp:inline distT="0" distB="0" distL="0" distR="0" wp14:anchorId="07BB9547" wp14:editId="67B41249">
-              <wp:extent cx="5943600" cy="3888740"/>
-              <wp:effectExtent l="0" t="0" r="0" b="0"/>
-              <wp:docPr id="19" name="Picture 19"/>
-              <wp:cNvGraphicFramePr>
-                <a:graphicFrameLocks xmlns:a="http://schemas.openxmlformats.org/drawingml/2006/main" noChangeAspect="1"/>
-              </wp:cNvGraphicFramePr>
-              <a:graphic xmlns:a="http://schemas.openxmlformats.org/drawingml/2006/main">
-                <a:graphicData uri="http://schemas.openxmlformats.org/drawingml/2006/picture">
-                  <pic:pic xmlns:pic="http://schemas.openxmlformats.org/drawingml/2006/picture">
-                    <pic:nvPicPr>
-                      <pic:cNvPr id="0" name="Picture 16"/>
-                      <pic:cNvPicPr>
-                        <a:picLocks noChangeAspect="1" noChangeArrowheads="1"/>
-                      </pic:cNvPicPr>
-                    </pic:nvPicPr>
-                    <pic:blipFill>
-                      <a:blip r:embed="rId13">
-                        <a:extLst>
-                          <a:ext uri="{28A0092B-C50C-407E-A947-70E740481C1C}">
-                            <a14:useLocalDpi xmlns:a14="http://schemas.microsoft.com/office/drawing/2010/main" val="0"/>
-                          </a:ext>
-                        </a:extLst>
-                      </a:blip>
-                      <a:srcRect/>
-                      <a:stretch>
-                        <a:fillRect/>
-                      </a:stretch>
-                    </pic:blipFill>
-                    <pic:spPr bwMode="auto">
-                      <a:xfrm>
-                        <a:off x="0" y="0"/>
-                        <a:ext cx="5943600" cy="3888740"/>
-                      </a:xfrm>
-                      <a:prstGeom prst="rect">
-                        <a:avLst/>
-                      </a:prstGeom>
-                      <a:noFill/>
-                      <a:ln>
-                        <a:noFill/>
-                      </a:ln>
-                    </pic:spPr>
-                  </pic:pic>
-                </a:graphicData>
-              </a:graphic>
-            </wp:inline>
-          </w:drawing>
-        </w:r>
-      </w:ins>
-    </w:p>
-    <w:p>
-      <w:pPr>
-        <w:pStyle w:val="Heading2"/>
-        <w:rPr>
-          <w:ins w:id="108" w:author="Nick Mitchell" w:date="2020-06-25T18:13:00Z"/>
-        </w:rPr>
-      </w:pPr>
-      <w:ins w:id="109" w:author="Nick Mitchell" w:date="2020-06-25T18:13:00Z">
-        <w:r>
-          <w:t>Description:</w:t>
-        </w:r>
-      </w:ins>
+      <w:r>
+        <w:t xml:space="preserve"> command (other functionalities work in similar manor)</w:t>
+      </w:r>
     </w:p>
     <w:p>
       <w:pPr>
@@ -1986,15 +1582,29 @@
           <w:ilvl w:val="0"/>
           <w:numId w:val="19"/>
         </w:numPr>
+      </w:pPr>
+      <w:commentRangeStart w:id="18"/>
+      <w:commentRangeStart w:id="19"/>
+      <w:r>
+        <w:t>7x</w:t>
+      </w:r>
+      <w:commentRangeEnd w:id="18"/>
+      <w:r>
         <w:rPr>
-          <w:ins w:id="110" w:author="Nick Mitchell" w:date="2020-06-25T18:13:00Z"/>
+          <w:rStyle w:val="CommentReference"/>
         </w:rPr>
-      </w:pPr>
-      <w:ins w:id="111" w:author="Nick Mitchell" w:date="2020-06-25T18:13:00Z">
-        <w:r>
-          <w:t>1x Start I-Frame transmitted from ground station to begin a communication sequence with an image transmission command (other functionalities work in similar manor)</w:t>
-        </w:r>
-      </w:ins>
+        <w:commentReference w:id="18"/>
+      </w:r>
+      <w:commentRangeEnd w:id="19"/>
+      <w:r>
+        <w:rPr>
+          <w:rStyle w:val="CommentReference"/>
+        </w:rPr>
+        <w:commentReference w:id="19"/>
+      </w:r>
+      <w:r>
+        <w:t xml:space="preserve">  TT&amp;C I-Frames transmitted from satellite to collect housekeeping data.  </w:t>
+      </w:r>
     </w:p>
     <w:p>
       <w:pPr>
@@ -2004,94 +1614,22 @@
           <w:numId w:val="19"/>
         </w:numPr>
         <w:rPr>
-          <w:ins w:id="112" w:author="Nick Mitchell" w:date="2020-06-25T18:13:00Z"/>
-        </w:rPr>
-      </w:pPr>
-      <w:commentRangeStart w:id="113"/>
-      <w:commentRangeStart w:id="114"/>
-      <w:ins w:id="115" w:author="Nick Mitchell" w:date="2020-06-25T18:13:00Z">
-        <w:r>
-          <w:t>7x</w:t>
-        </w:r>
-        <w:commentRangeEnd w:id="113"/>
-        <w:r>
-          <w:rPr>
-            <w:rStyle w:val="CommentReference"/>
-          </w:rPr>
-          <w:commentReference w:id="113"/>
-        </w:r>
-        <w:commentRangeEnd w:id="114"/>
-        <w:r>
-          <w:rPr>
-            <w:rStyle w:val="CommentReference"/>
-          </w:rPr>
-          <w:commentReference w:id="114"/>
-        </w:r>
-        <w:r>
-          <w:t xml:space="preserve">  </w:t>
-        </w:r>
-      </w:ins>
-      <w:ins w:id="116" w:author="Nick Mitchell" w:date="2020-06-25T18:14:00Z">
-        <w:r>
-          <w:t>TT&amp;C</w:t>
-        </w:r>
-      </w:ins>
-      <w:ins w:id="117" w:author="Nick Mitchell" w:date="2020-06-25T18:13:00Z">
-        <w:r>
-          <w:t xml:space="preserve"> I-Frames transmitted from satellite to collect</w:t>
-        </w:r>
-      </w:ins>
-      <w:ins w:id="118" w:author="Nick Mitchell" w:date="2020-06-25T18:14:00Z">
-        <w:r>
-          <w:t xml:space="preserve"> housekeeping data</w:t>
-        </w:r>
-      </w:ins>
-      <w:ins w:id="119" w:author="Nick Mitchell" w:date="2020-06-25T18:13:00Z">
-        <w:r>
-          <w:t xml:space="preserve">.  </w:t>
-        </w:r>
-      </w:ins>
-    </w:p>
-    <w:p>
-      <w:pPr>
-        <w:pStyle w:val="ListParagraph"/>
-        <w:numPr>
-          <w:ilvl w:val="0"/>
-          <w:numId w:val="19"/>
-        </w:numPr>
-        <w:rPr>
-          <w:ins w:id="120" w:author="Nick Mitchell" w:date="2020-06-25T18:13:00Z"/>
           <w:rStyle w:val="Hyperlink"/>
           <w:color w:val="auto"/>
           <w:u w:val="none"/>
         </w:rPr>
       </w:pPr>
-      <w:ins w:id="121" w:author="Nick Mitchell" w:date="2020-06-25T18:13:00Z">
-        <w:r>
-          <w:t xml:space="preserve">1x acknowledge S-Frame transmitted from ground station to acknowledge received info and decide what next action is based on the 4 possible actions provided in </w:t>
-        </w:r>
-        <w:r>
-          <w:fldChar w:fldCharType="begin"/>
-        </w:r>
-        <w:r>
-          <w:instrText xml:space="preserve"> HYPERLINK \l "_Acknowledge_S-Frame_(ARQ)" </w:instrText>
-        </w:r>
-        <w:r>
-          <w:fldChar w:fldCharType="separate"/>
-        </w:r>
+      <w:r>
+        <w:t xml:space="preserve">1x acknowledge S-Frame transmitted from ground station to acknowledge received info and decide what next action is based on the 4 possible actions provided in </w:t>
+      </w:r>
+      <w:hyperlink w:anchor="_Acknowledge_S-Frame_(ARQ)" w:history="1">
         <w:r>
           <w:rPr>
             <w:rStyle w:val="Hyperlink"/>
           </w:rPr>
           <w:t>HERE</w:t>
         </w:r>
-        <w:r>
-          <w:rPr>
-            <w:rStyle w:val="Hyperlink"/>
-          </w:rPr>
-          <w:fldChar w:fldCharType="end"/>
-        </w:r>
-      </w:ins>
+      </w:hyperlink>
     </w:p>
     <w:p>
       <w:pPr>
@@ -2101,17 +1639,14 @@
           <w:numId w:val="19"/>
         </w:numPr>
         <w:rPr>
-          <w:ins w:id="122" w:author="Nick Mitchell" w:date="2020-06-25T18:13:00Z"/>
           <w:rStyle w:val="Hyperlink"/>
           <w:color w:val="auto"/>
           <w:u w:val="none"/>
         </w:rPr>
       </w:pPr>
-      <w:ins w:id="123" w:author="Nick Mitchell" w:date="2020-06-25T18:13:00Z">
-        <w:r>
-          <w:t>Continue with steps 2 and 3 until done with command or time to transmit runs out.</w:t>
-        </w:r>
-      </w:ins>
+      <w:r>
+        <w:t>Continue with steps 2 and 3 until done with command or time to transmit runs out.</w:t>
+      </w:r>
     </w:p>
     <w:p>
       <w:pPr>
@@ -2120,31 +1655,23 @@
           <w:ilvl w:val="0"/>
           <w:numId w:val="19"/>
         </w:numPr>
+      </w:pPr>
+      <w:r>
+        <w:t xml:space="preserve">1x End Command Transmission S-Frame that will end the current command sequence. </w:t>
+      </w:r>
+    </w:p>
+    <w:p>
+      <w:pPr>
         <w:rPr>
-          <w:ins w:id="124" w:author="Nick Mitchell" w:date="2020-06-25T18:13:00Z"/>
-        </w:rPr>
-      </w:pPr>
-      <w:ins w:id="125" w:author="Nick Mitchell" w:date="2020-06-25T18:13:00Z">
-        <w:r>
-          <w:t xml:space="preserve">1x End Command Transmission S-Frame that will end the current command sequence. </w:t>
-        </w:r>
-      </w:ins>
-    </w:p>
-    <w:p>
-      <w:pPr>
-        <w:rPr>
-          <w:ins w:id="126" w:author="Nick Mitchell" w:date="2020-06-25T18:13:00Z"/>
           <w:rFonts w:asciiTheme="majorHAnsi" w:eastAsiaTheme="majorEastAsia" w:hAnsiTheme="majorHAnsi" w:cstheme="majorBidi"/>
           <w:color w:val="2F5496" w:themeColor="accent1" w:themeShade="BF"/>
           <w:sz w:val="32"/>
           <w:szCs w:val="32"/>
         </w:rPr>
       </w:pPr>
-      <w:ins w:id="127" w:author="Nick Mitchell" w:date="2020-06-25T18:13:00Z">
-        <w:r>
-          <w:br w:type="page"/>
-        </w:r>
-      </w:ins>
+      <w:r>
+        <w:br w:type="page"/>
+      </w:r>
     </w:p>
     <w:p>
       <w:pPr>
@@ -2195,7 +1722,7 @@
                     </pic:cNvPicPr>
                   </pic:nvPicPr>
                   <pic:blipFill>
-                    <a:blip r:embed="rId14">
+                    <a:blip r:embed="rId13">
                       <a:extLst>
                         <a:ext uri="{28A0092B-C50C-407E-A947-70E740481C1C}">
                           <a14:useLocalDpi xmlns:a14="http://schemas.microsoft.com/office/drawing/2010/main" val="0"/>
@@ -2280,8 +1807,8 @@
 </file>
 
 <file path=word/comments.xml><?xml version="1.0" encoding="utf-8"?>
-<w:comments xmlns:wpc="http://schemas.microsoft.com/office/word/2010/wordprocessingCanvas" xmlns:cx="http://schemas.microsoft.com/office/drawing/2014/chartex" xmlns:cx1="http://schemas.microsoft.com/office/drawing/2015/9/8/chartex" xmlns:cx2="http://schemas.microsoft.com/office/drawing/2015/10/21/chartex" xmlns:cx3="http://schemas.microsoft.com/office/drawing/2016/5/9/chartex" xmlns:cx4="http://schemas.microsoft.com/office/drawing/2016/5/10/chartex" xmlns:cx5="http://schemas.microsoft.com/office/drawing/2016/5/11/chartex" xmlns:cx6="http://schemas.microsoft.com/office/drawing/2016/5/12/chartex" xmlns:cx7="http://schemas.microsoft.com/office/drawing/2016/5/13/chartex" xmlns:cx8="http://schemas.microsoft.com/office/drawing/2016/5/14/chartex" xmlns:mc="http://schemas.openxmlformats.org/markup-compatibility/2006" xmlns:aink="http://schemas.microsoft.com/office/drawing/2016/ink" xmlns:am3d="http://schemas.microsoft.com/office/drawing/2017/model3d" xmlns:o="urn:schemas-microsoft-com:office:office" xmlns:r="http://schemas.openxmlformats.org/officeDocument/2006/relationships" xmlns:m="http://schemas.openxmlformats.org/officeDocument/2006/math" xmlns:v="urn:schemas-microsoft-com:vml" xmlns:wp14="http://schemas.microsoft.com/office/word/2010/wordprocessingDrawing" xmlns:wp="http://schemas.openxmlformats.org/drawingml/2006/wordprocessingDrawing" xmlns:w10="urn:schemas-microsoft-com:office:word" xmlns:w="http://schemas.openxmlformats.org/wordprocessingml/2006/main" xmlns:w14="http://schemas.microsoft.com/office/word/2010/wordml" xmlns:w15="http://schemas.microsoft.com/office/word/2012/wordml" xmlns:w16cex="http://schemas.microsoft.com/office/word/2018/wordml/cex" xmlns:w16cid="http://schemas.microsoft.com/office/word/2016/wordml/cid" xmlns:w16="http://schemas.microsoft.com/office/word/2018/wordml" xmlns:w16se="http://schemas.microsoft.com/office/word/2015/wordml/symex" xmlns:wpg="http://schemas.microsoft.com/office/word/2010/wordprocessingGroup" xmlns:wpi="http://schemas.microsoft.com/office/word/2010/wordprocessingInk" xmlns:wne="http://schemas.microsoft.com/office/word/2006/wordml" xmlns:wps="http://schemas.microsoft.com/office/word/2010/wordprocessingShape" mc:Ignorable="w14 w15 w16se w16cid w16 w16cex wp14">
-  <w:comment w:id="19" w:author="Millpreet Kamboj" w:date="2020-06-24T12:58:00Z" w:initials="MK">
+<w:comments xmlns:wpc="http://schemas.microsoft.com/office/word/2010/wordprocessingCanvas" xmlns:cx="http://schemas.microsoft.com/office/drawing/2014/chartex" xmlns:cx1="http://schemas.microsoft.com/office/drawing/2015/9/8/chartex" xmlns:cx2="http://schemas.microsoft.com/office/drawing/2015/10/21/chartex" xmlns:cx3="http://schemas.microsoft.com/office/drawing/2016/5/9/chartex" xmlns:cx4="http://schemas.microsoft.com/office/drawing/2016/5/10/chartex" xmlns:cx5="http://schemas.microsoft.com/office/drawing/2016/5/11/chartex" xmlns:cx6="http://schemas.microsoft.com/office/drawing/2016/5/12/chartex" xmlns:cx7="http://schemas.microsoft.com/office/drawing/2016/5/13/chartex" xmlns:cx8="http://schemas.microsoft.com/office/drawing/2016/5/14/chartex" xmlns:mc="http://schemas.openxmlformats.org/markup-compatibility/2006" xmlns:aink="http://schemas.microsoft.com/office/drawing/2016/ink" xmlns:am3d="http://schemas.microsoft.com/office/drawing/2017/model3d" xmlns:o="urn:schemas-microsoft-com:office:office" xmlns:r="http://schemas.openxmlformats.org/officeDocument/2006/relationships" xmlns:m="http://schemas.openxmlformats.org/officeDocument/2006/math" xmlns:v="urn:schemas-microsoft-com:vml" xmlns:wp14="http://schemas.microsoft.com/office/word/2010/wordprocessingDrawing" xmlns:wp="http://schemas.openxmlformats.org/drawingml/2006/wordprocessingDrawing" xmlns:w10="urn:schemas-microsoft-com:office:word" xmlns:w="http://schemas.openxmlformats.org/wordprocessingml/2006/main" xmlns:w14="http://schemas.microsoft.com/office/word/2010/wordml" xmlns:w15="http://schemas.microsoft.com/office/word/2012/wordml" xmlns:w16cid="http://schemas.microsoft.com/office/word/2016/wordml/cid" xmlns:w16se="http://schemas.microsoft.com/office/word/2015/wordml/symex" xmlns:wpg="http://schemas.microsoft.com/office/word/2010/wordprocessingGroup" xmlns:wpi="http://schemas.microsoft.com/office/word/2010/wordprocessingInk" xmlns:wne="http://schemas.microsoft.com/office/word/2006/wordml" xmlns:wps="http://schemas.microsoft.com/office/word/2010/wordprocessingShape" mc:Ignorable="w14 w15 w16se w16cid wp14">
+  <w:comment w:id="0" w:author="Millpreet Kamboj" w:date="2020-06-26T13:37:00Z" w:initials="MK">
     <w:p>
       <w:pPr>
         <w:pStyle w:val="CommentText"/>
@@ -2293,11 +1820,14 @@
         <w:annotationRef/>
       </w:r>
       <w:r>
-        <w:t xml:space="preserve">Working on adding this addition. </w:t>
+        <w:t xml:space="preserve">Below it said “Patch command” wording discrepancies, some places say update some say patch. </w:t>
+      </w:r>
+      <w:r>
+        <w:t>Please check comment in ”OBC Update Command” heading</w:t>
       </w:r>
     </w:p>
   </w:comment>
-  <w:comment w:id="20" w:author="Nick Mitchell" w:date="2020-06-25T17:17:00Z" w:initials="NM">
+  <w:comment w:id="1" w:author="Alexis Pascual" w:date="2020-06-24T11:25:00Z" w:initials="AP">
     <w:p>
       <w:pPr>
         <w:pStyle w:val="CommentText"/>
@@ -2309,11 +1839,11 @@
         <w:annotationRef/>
       </w:r>
       <w:r>
-        <w:t xml:space="preserve">Resolved by Nick :D </w:t>
+        <w:t>I’m still unclear whether or not we’re using sun sensors. I was under the impression that we will use the voltages from the solar panel as a pseudo sun sensor</w:t>
       </w:r>
     </w:p>
   </w:comment>
-  <w:comment w:id="51" w:author="Alexis Pascual" w:date="2020-06-24T11:25:00Z" w:initials="AP">
+  <w:comment w:id="2" w:author="Millpreet Kamboj" w:date="2020-06-24T12:32:00Z" w:initials="MK">
     <w:p>
       <w:pPr>
         <w:pStyle w:val="CommentText"/>
@@ -2324,17 +1854,15 @@
         </w:rPr>
         <w:annotationRef/>
       </w:r>
-      <w:proofErr w:type="gramStart"/>
-      <w:r>
-        <w:t>I’m</w:t>
-      </w:r>
-      <w:proofErr w:type="gramEnd"/>
-      <w:r>
-        <w:t xml:space="preserve"> still unclear whether or not we’re using sun sensors. I was under the impression that we will use the voltages from the solar panel as a pseudo sun sensor</w:t>
+      <w:r>
+        <w:t>TBD</w:t>
+      </w:r>
+      <w:r>
+        <w:t>, will be discussed</w:t>
       </w:r>
     </w:p>
   </w:comment>
-  <w:comment w:id="52" w:author="Millpreet Kamboj" w:date="2020-06-24T12:32:00Z" w:initials="MK">
+  <w:comment w:id="3" w:author="Nick Mitchell" w:date="2020-06-25T17:24:00Z" w:initials="NM">
     <w:p>
       <w:pPr>
         <w:pStyle w:val="CommentText"/>
@@ -2346,14 +1874,11 @@
         <w:annotationRef/>
       </w:r>
       <w:r>
-        <w:t>TBD</w:t>
-      </w:r>
-      <w:r>
-        <w:t>, will be discussed</w:t>
+        <w:t>Fair point, I am unclear too. I feel like ADCS team needed to look at it last year. I have asked Lauren about this on 2020-06-25</w:t>
       </w:r>
     </w:p>
   </w:comment>
-  <w:comment w:id="53" w:author="Nick Mitchell" w:date="2020-06-25T17:24:00Z" w:initials="NM">
+  <w:comment w:id="4" w:author="Nick Mitchell" w:date="2020-06-23T16:53:00Z" w:initials="NM">
     <w:p>
       <w:pPr>
         <w:pStyle w:val="CommentText"/>
@@ -2365,11 +1890,11 @@
         <w:annotationRef/>
       </w:r>
       <w:r>
-        <w:t>Fair point, I am unclear too. I feel like ADCS team needed to look at it last year. I have asked Lauren about this on 2020-06-25</w:t>
+        <w:t xml:space="preserve">If Steven, Alexis or Matt have more feel free to add </w:t>
       </w:r>
     </w:p>
   </w:comment>
-  <w:comment w:id="56" w:author="Nick Mitchell" w:date="2020-06-23T16:53:00Z" w:initials="NM">
+  <w:comment w:id="6" w:author="Alexis Pascual" w:date="2020-06-24T11:27:00Z" w:initials="AP">
     <w:p>
       <w:pPr>
         <w:pStyle w:val="CommentText"/>
@@ -2381,19 +1906,11 @@
         <w:annotationRef/>
       </w:r>
       <w:r>
-        <w:t xml:space="preserve">If Steven, </w:t>
-      </w:r>
-      <w:proofErr w:type="gramStart"/>
-      <w:r>
-        <w:t>Alexis</w:t>
-      </w:r>
-      <w:proofErr w:type="gramEnd"/>
-      <w:r>
-        <w:t xml:space="preserve"> or Matt have more feel free to add </w:t>
+        <w:t>Where did we get the number that we’re only sending 7 frames?</w:t>
       </w:r>
     </w:p>
   </w:comment>
-  <w:comment w:id="70" w:author="Alexis Pascual" w:date="2020-06-24T11:27:00Z" w:initials="AP">
+  <w:comment w:id="7" w:author="Millpreet Kamboj" w:date="2020-06-24T12:32:00Z" w:initials="MK">
     <w:p>
       <w:pPr>
         <w:pStyle w:val="CommentText"/>
@@ -2405,19 +1922,23 @@
         <w:annotationRef/>
       </w:r>
       <w:r>
-        <w:t xml:space="preserve">Where did we get the number that </w:t>
-      </w:r>
-      <w:proofErr w:type="gramStart"/>
-      <w:r>
-        <w:t>we’re</w:t>
-      </w:r>
-      <w:proofErr w:type="gramEnd"/>
-      <w:r>
-        <w:t xml:space="preserve"> only sending 7 frames?</w:t>
+        <w:t>T</w:t>
+      </w:r>
+      <w:r>
+        <w:t>BD will be discussed</w:t>
+      </w:r>
+      <w:r>
+        <w:t xml:space="preserve">. 7 frames </w:t>
+      </w:r>
+      <w:r>
+        <w:t>is</w:t>
+      </w:r>
+      <w:r>
+        <w:t xml:space="preserve"> not a finalized number</w:t>
       </w:r>
     </w:p>
   </w:comment>
-  <w:comment w:id="71" w:author="Millpreet Kamboj" w:date="2020-06-24T12:32:00Z" w:initials="MK">
+  <w:comment w:id="8" w:author="Millpreet Kamboj" w:date="2020-06-26T12:55:00Z" w:initials="MK">
     <w:p>
       <w:pPr>
         <w:pStyle w:val="CommentText"/>
@@ -2429,25 +1950,11 @@
         <w:annotationRef/>
       </w:r>
       <w:r>
-        <w:t>T</w:t>
-      </w:r>
-      <w:r>
-        <w:t>BD will be discussed</w:t>
-      </w:r>
-      <w:r>
-        <w:t xml:space="preserve">. 7 frames </w:t>
-      </w:r>
-      <w:proofErr w:type="gramStart"/>
-      <w:r>
-        <w:t>is</w:t>
-      </w:r>
-      <w:proofErr w:type="gramEnd"/>
-      <w:r>
-        <w:t xml:space="preserve"> not a finalized number</w:t>
+        <w:t xml:space="preserve">Couldn’t all these last statements realistically be the end of transmission period type of end transmission command?  </w:t>
       </w:r>
     </w:p>
   </w:comment>
-  <w:comment w:id="113" w:author="Alexis Pascual" w:date="2020-06-24T11:27:00Z" w:initials="AP">
+  <w:comment w:id="9" w:author="Millpreet Kamboj" w:date="2020-06-26T13:41:00Z" w:initials="MK">
     <w:p>
       <w:pPr>
         <w:pStyle w:val="CommentText"/>
@@ -2459,11 +1966,27 @@
         <w:annotationRef/>
       </w:r>
       <w:r>
+        <w:t xml:space="preserve">Patch and update both used in this paragraph, please elaborate. </w:t>
+      </w:r>
+    </w:p>
+  </w:comment>
+  <w:comment w:id="18" w:author="Alexis Pascual" w:date="2020-06-24T11:27:00Z" w:initials="AP">
+    <w:p>
+      <w:pPr>
+        <w:pStyle w:val="CommentText"/>
+      </w:pPr>
+      <w:r>
+        <w:rPr>
+          <w:rStyle w:val="CommentReference"/>
+        </w:rPr>
+        <w:annotationRef/>
+      </w:r>
+      <w:r>
         <w:t>Where did we get the number that we’re only sending 7 frames?</w:t>
       </w:r>
     </w:p>
   </w:comment>
-  <w:comment w:id="114" w:author="Millpreet Kamboj" w:date="2020-06-24T12:32:00Z" w:initials="MK">
+  <w:comment w:id="19" w:author="Millpreet Kamboj" w:date="2020-06-24T12:32:00Z" w:initials="MK">
     <w:p>
       <w:pPr>
         <w:pStyle w:val="CommentText"/>
@@ -2483,15 +2006,16 @@
 </file>
 
 <file path=word/commentsExtended.xml><?xml version="1.0" encoding="utf-8"?>
-<w15:commentsEx xmlns:wpc="http://schemas.microsoft.com/office/word/2010/wordprocessingCanvas" xmlns:cx="http://schemas.microsoft.com/office/drawing/2014/chartex" xmlns:cx1="http://schemas.microsoft.com/office/drawing/2015/9/8/chartex" xmlns:cx2="http://schemas.microsoft.com/office/drawing/2015/10/21/chartex" xmlns:cx3="http://schemas.microsoft.com/office/drawing/2016/5/9/chartex" xmlns:cx4="http://schemas.microsoft.com/office/drawing/2016/5/10/chartex" xmlns:cx5="http://schemas.microsoft.com/office/drawing/2016/5/11/chartex" xmlns:cx6="http://schemas.microsoft.com/office/drawing/2016/5/12/chartex" xmlns:cx7="http://schemas.microsoft.com/office/drawing/2016/5/13/chartex" xmlns:cx8="http://schemas.microsoft.com/office/drawing/2016/5/14/chartex" xmlns:mc="http://schemas.openxmlformats.org/markup-compatibility/2006" xmlns:aink="http://schemas.microsoft.com/office/drawing/2016/ink" xmlns:am3d="http://schemas.microsoft.com/office/drawing/2017/model3d" xmlns:o="urn:schemas-microsoft-com:office:office" xmlns:r="http://schemas.openxmlformats.org/officeDocument/2006/relationships" xmlns:m="http://schemas.openxmlformats.org/officeDocument/2006/math" xmlns:v="urn:schemas-microsoft-com:vml" xmlns:wp14="http://schemas.microsoft.com/office/word/2010/wordprocessingDrawing" xmlns:wp="http://schemas.openxmlformats.org/drawingml/2006/wordprocessingDrawing" xmlns:w10="urn:schemas-microsoft-com:office:word" xmlns:w="http://schemas.openxmlformats.org/wordprocessingml/2006/main" xmlns:w14="http://schemas.microsoft.com/office/word/2010/wordml" xmlns:w15="http://schemas.microsoft.com/office/word/2012/wordml" xmlns:w16cex="http://schemas.microsoft.com/office/word/2018/wordml/cex" xmlns:w16cid="http://schemas.microsoft.com/office/word/2016/wordml/cid" xmlns:w16="http://schemas.microsoft.com/office/word/2018/wordml" xmlns:w16se="http://schemas.microsoft.com/office/word/2015/wordml/symex" xmlns:wpg="http://schemas.microsoft.com/office/word/2010/wordprocessingGroup" xmlns:wpi="http://schemas.microsoft.com/office/word/2010/wordprocessingInk" xmlns:wne="http://schemas.microsoft.com/office/word/2006/wordml" xmlns:wps="http://schemas.microsoft.com/office/word/2010/wordprocessingShape" mc:Ignorable="w14 w15 w16se w16cid w16 w16cex wp14">
-  <w15:commentEx w15:paraId="2017EBFF" w15:done="1"/>
-  <w15:commentEx w15:paraId="42568D6B" w15:paraIdParent="2017EBFF" w15:done="1"/>
+<w15:commentsEx xmlns:wpc="http://schemas.microsoft.com/office/word/2010/wordprocessingCanvas" xmlns:cx="http://schemas.microsoft.com/office/drawing/2014/chartex" xmlns:cx1="http://schemas.microsoft.com/office/drawing/2015/9/8/chartex" xmlns:cx2="http://schemas.microsoft.com/office/drawing/2015/10/21/chartex" xmlns:cx3="http://schemas.microsoft.com/office/drawing/2016/5/9/chartex" xmlns:cx4="http://schemas.microsoft.com/office/drawing/2016/5/10/chartex" xmlns:cx5="http://schemas.microsoft.com/office/drawing/2016/5/11/chartex" xmlns:cx6="http://schemas.microsoft.com/office/drawing/2016/5/12/chartex" xmlns:cx7="http://schemas.microsoft.com/office/drawing/2016/5/13/chartex" xmlns:cx8="http://schemas.microsoft.com/office/drawing/2016/5/14/chartex" xmlns:mc="http://schemas.openxmlformats.org/markup-compatibility/2006" xmlns:aink="http://schemas.microsoft.com/office/drawing/2016/ink" xmlns:am3d="http://schemas.microsoft.com/office/drawing/2017/model3d" xmlns:o="urn:schemas-microsoft-com:office:office" xmlns:r="http://schemas.openxmlformats.org/officeDocument/2006/relationships" xmlns:m="http://schemas.openxmlformats.org/officeDocument/2006/math" xmlns:v="urn:schemas-microsoft-com:vml" xmlns:wp14="http://schemas.microsoft.com/office/word/2010/wordprocessingDrawing" xmlns:wp="http://schemas.openxmlformats.org/drawingml/2006/wordprocessingDrawing" xmlns:w10="urn:schemas-microsoft-com:office:word" xmlns:w="http://schemas.openxmlformats.org/wordprocessingml/2006/main" xmlns:w14="http://schemas.microsoft.com/office/word/2010/wordml" xmlns:w15="http://schemas.microsoft.com/office/word/2012/wordml" xmlns:w16cid="http://schemas.microsoft.com/office/word/2016/wordml/cid" xmlns:w16se="http://schemas.microsoft.com/office/word/2015/wordml/symex" xmlns:wpg="http://schemas.microsoft.com/office/word/2010/wordprocessingGroup" xmlns:wpi="http://schemas.microsoft.com/office/word/2010/wordprocessingInk" xmlns:wne="http://schemas.microsoft.com/office/word/2006/wordml" xmlns:wps="http://schemas.microsoft.com/office/word/2010/wordprocessingShape" mc:Ignorable="w14 w15 w16se w16cid wp14">
+  <w15:commentEx w15:paraId="2C1F4494" w15:done="0"/>
   <w15:commentEx w15:paraId="66894E24" w15:done="0"/>
   <w15:commentEx w15:paraId="358DDC47" w15:paraIdParent="66894E24" w15:done="0"/>
   <w15:commentEx w15:paraId="7F1CD4AE" w15:paraIdParent="66894E24" w15:done="0"/>
   <w15:commentEx w15:paraId="27B2F741" w15:done="0"/>
   <w15:commentEx w15:paraId="759524BB" w15:done="1"/>
   <w15:commentEx w15:paraId="285E0722" w15:paraIdParent="759524BB" w15:done="1"/>
+  <w15:commentEx w15:paraId="67B9560D" w15:done="0"/>
+  <w15:commentEx w15:paraId="6596BEA2" w15:done="0"/>
   <w15:commentEx w15:paraId="10BB15E3" w15:done="1"/>
   <w15:commentEx w15:paraId="74434FDF" w15:paraIdParent="10BB15E3" w15:done="1"/>
 </w15:commentsEx>
@@ -2506,22 +2030,23 @@
 </file>
 
 <file path=word/commentsIds.xml><?xml version="1.0" encoding="utf-8"?>
-<w16cid:commentsIds xmlns:wpc="http://schemas.microsoft.com/office/word/2010/wordprocessingCanvas" xmlns:cx="http://schemas.microsoft.com/office/drawing/2014/chartex" xmlns:cx1="http://schemas.microsoft.com/office/drawing/2015/9/8/chartex" xmlns:cx2="http://schemas.microsoft.com/office/drawing/2015/10/21/chartex" xmlns:cx3="http://schemas.microsoft.com/office/drawing/2016/5/9/chartex" xmlns:cx4="http://schemas.microsoft.com/office/drawing/2016/5/10/chartex" xmlns:cx5="http://schemas.microsoft.com/office/drawing/2016/5/11/chartex" xmlns:cx6="http://schemas.microsoft.com/office/drawing/2016/5/12/chartex" xmlns:cx7="http://schemas.microsoft.com/office/drawing/2016/5/13/chartex" xmlns:cx8="http://schemas.microsoft.com/office/drawing/2016/5/14/chartex" xmlns:mc="http://schemas.openxmlformats.org/markup-compatibility/2006" xmlns:aink="http://schemas.microsoft.com/office/drawing/2016/ink" xmlns:am3d="http://schemas.microsoft.com/office/drawing/2017/model3d" xmlns:o="urn:schemas-microsoft-com:office:office" xmlns:r="http://schemas.openxmlformats.org/officeDocument/2006/relationships" xmlns:m="http://schemas.openxmlformats.org/officeDocument/2006/math" xmlns:v="urn:schemas-microsoft-com:vml" xmlns:wp14="http://schemas.microsoft.com/office/word/2010/wordprocessingDrawing" xmlns:wp="http://schemas.openxmlformats.org/drawingml/2006/wordprocessingDrawing" xmlns:w10="urn:schemas-microsoft-com:office:word" xmlns:w="http://schemas.openxmlformats.org/wordprocessingml/2006/main" xmlns:w14="http://schemas.microsoft.com/office/word/2010/wordml" xmlns:w15="http://schemas.microsoft.com/office/word/2012/wordml" xmlns:w16cex="http://schemas.microsoft.com/office/word/2018/wordml/cex" xmlns:w16cid="http://schemas.microsoft.com/office/word/2016/wordml/cid" xmlns:w16="http://schemas.microsoft.com/office/word/2018/wordml" xmlns:w16se="http://schemas.microsoft.com/office/word/2015/wordml/symex" xmlns:wpg="http://schemas.microsoft.com/office/word/2010/wordprocessingGroup" xmlns:wpi="http://schemas.microsoft.com/office/word/2010/wordprocessingInk" xmlns:wne="http://schemas.microsoft.com/office/word/2006/wordml" xmlns:wps="http://schemas.microsoft.com/office/word/2010/wordprocessingShape" mc:Ignorable="w14 w15 w16se w16cid w16 w16cex wp14">
-  <w16cid:commentId w16cid:paraId="2017EBFF" w16cid:durableId="229DCC58"/>
-  <w16cid:commentId w16cid:paraId="42568D6B" w16cid:durableId="229F5ABF"/>
+<w16cid:commentsIds xmlns:wpc="http://schemas.microsoft.com/office/word/2010/wordprocessingCanvas" xmlns:cx="http://schemas.microsoft.com/office/drawing/2014/chartex" xmlns:cx1="http://schemas.microsoft.com/office/drawing/2015/9/8/chartex" xmlns:cx2="http://schemas.microsoft.com/office/drawing/2015/10/21/chartex" xmlns:cx3="http://schemas.microsoft.com/office/drawing/2016/5/9/chartex" xmlns:cx4="http://schemas.microsoft.com/office/drawing/2016/5/10/chartex" xmlns:cx5="http://schemas.microsoft.com/office/drawing/2016/5/11/chartex" xmlns:cx6="http://schemas.microsoft.com/office/drawing/2016/5/12/chartex" xmlns:cx7="http://schemas.microsoft.com/office/drawing/2016/5/13/chartex" xmlns:cx8="http://schemas.microsoft.com/office/drawing/2016/5/14/chartex" xmlns:mc="http://schemas.openxmlformats.org/markup-compatibility/2006" xmlns:aink="http://schemas.microsoft.com/office/drawing/2016/ink" xmlns:am3d="http://schemas.microsoft.com/office/drawing/2017/model3d" xmlns:o="urn:schemas-microsoft-com:office:office" xmlns:r="http://schemas.openxmlformats.org/officeDocument/2006/relationships" xmlns:m="http://schemas.openxmlformats.org/officeDocument/2006/math" xmlns:v="urn:schemas-microsoft-com:vml" xmlns:wp14="http://schemas.microsoft.com/office/word/2010/wordprocessingDrawing" xmlns:wp="http://schemas.openxmlformats.org/drawingml/2006/wordprocessingDrawing" xmlns:w10="urn:schemas-microsoft-com:office:word" xmlns:w="http://schemas.openxmlformats.org/wordprocessingml/2006/main" xmlns:w14="http://schemas.microsoft.com/office/word/2010/wordml" xmlns:w15="http://schemas.microsoft.com/office/word/2012/wordml" xmlns:w16cid="http://schemas.microsoft.com/office/word/2016/wordml/cid" xmlns:w16se="http://schemas.microsoft.com/office/word/2015/wordml/symex" xmlns:wpg="http://schemas.microsoft.com/office/word/2010/wordprocessingGroup" xmlns:wpi="http://schemas.microsoft.com/office/word/2010/wordprocessingInk" xmlns:wne="http://schemas.microsoft.com/office/word/2006/wordml" xmlns:wps="http://schemas.microsoft.com/office/word/2010/wordprocessingShape" mc:Ignorable="w14 w15 w16se w16cid wp14">
+  <w16cid:commentId w16cid:paraId="2C1F4494" w16cid:durableId="22A078B5"/>
   <w16cid:commentId w16cid:paraId="66894E24" w16cid:durableId="229DB6A3"/>
   <w16cid:commentId w16cid:paraId="358DDC47" w16cid:durableId="229DC65D"/>
   <w16cid:commentId w16cid:paraId="7F1CD4AE" w16cid:durableId="229F5C66"/>
   <w16cid:commentId w16cid:paraId="27B2F741" w16cid:durableId="229CB1FC"/>
   <w16cid:commentId w16cid:paraId="759524BB" w16cid:durableId="229DB72E"/>
   <w16cid:commentId w16cid:paraId="285E0722" w16cid:durableId="229DC64E"/>
+  <w16cid:commentId w16cid:paraId="67B9560D" w16cid:durableId="22A06EB7"/>
+  <w16cid:commentId w16cid:paraId="6596BEA2" w16cid:durableId="22A0796E"/>
   <w16cid:commentId w16cid:paraId="10BB15E3" w16cid:durableId="229F67C9"/>
   <w16cid:commentId w16cid:paraId="74434FDF" w16cid:durableId="229F67C8"/>
 </w16cid:commentsIds>
 </file>
 
 <file path=word/numbering.xml><?xml version="1.0" encoding="utf-8"?>
-<w:numbering xmlns:wpc="http://schemas.microsoft.com/office/word/2010/wordprocessingCanvas" xmlns:cx="http://schemas.microsoft.com/office/drawing/2014/chartex" xmlns:cx1="http://schemas.microsoft.com/office/drawing/2015/9/8/chartex" xmlns:cx2="http://schemas.microsoft.com/office/drawing/2015/10/21/chartex" xmlns:cx3="http://schemas.microsoft.com/office/drawing/2016/5/9/chartex" xmlns:cx4="http://schemas.microsoft.com/office/drawing/2016/5/10/chartex" xmlns:cx5="http://schemas.microsoft.com/office/drawing/2016/5/11/chartex" xmlns:cx6="http://schemas.microsoft.com/office/drawing/2016/5/12/chartex" xmlns:cx7="http://schemas.microsoft.com/office/drawing/2016/5/13/chartex" xmlns:cx8="http://schemas.microsoft.com/office/drawing/2016/5/14/chartex" xmlns:mc="http://schemas.openxmlformats.org/markup-compatibility/2006" xmlns:aink="http://schemas.microsoft.com/office/drawing/2016/ink" xmlns:am3d="http://schemas.microsoft.com/office/drawing/2017/model3d" xmlns:o="urn:schemas-microsoft-com:office:office" xmlns:r="http://schemas.openxmlformats.org/officeDocument/2006/relationships" xmlns:m="http://schemas.openxmlformats.org/officeDocument/2006/math" xmlns:v="urn:schemas-microsoft-com:vml" xmlns:wp14="http://schemas.microsoft.com/office/word/2010/wordprocessingDrawing" xmlns:wp="http://schemas.openxmlformats.org/drawingml/2006/wordprocessingDrawing" xmlns:w10="urn:schemas-microsoft-com:office:word" xmlns:w="http://schemas.openxmlformats.org/wordprocessingml/2006/main" xmlns:w14="http://schemas.microsoft.com/office/word/2010/wordml" xmlns:w15="http://schemas.microsoft.com/office/word/2012/wordml" xmlns:w16cex="http://schemas.microsoft.com/office/word/2018/wordml/cex" xmlns:w16cid="http://schemas.microsoft.com/office/word/2016/wordml/cid" xmlns:w16="http://schemas.microsoft.com/office/word/2018/wordml" xmlns:w16se="http://schemas.microsoft.com/office/word/2015/wordml/symex" xmlns:wpg="http://schemas.microsoft.com/office/word/2010/wordprocessingGroup" xmlns:wpi="http://schemas.microsoft.com/office/word/2010/wordprocessingInk" xmlns:wne="http://schemas.microsoft.com/office/word/2006/wordml" xmlns:wps="http://schemas.microsoft.com/office/word/2010/wordprocessingShape" mc:Ignorable="w14 w15 w16se w16cid w16 w16cex wp14">
+<w:numbering xmlns:wpc="http://schemas.microsoft.com/office/word/2010/wordprocessingCanvas" xmlns:cx="http://schemas.microsoft.com/office/drawing/2014/chartex" xmlns:cx1="http://schemas.microsoft.com/office/drawing/2015/9/8/chartex" xmlns:cx2="http://schemas.microsoft.com/office/drawing/2015/10/21/chartex" xmlns:cx3="http://schemas.microsoft.com/office/drawing/2016/5/9/chartex" xmlns:cx4="http://schemas.microsoft.com/office/drawing/2016/5/10/chartex" xmlns:cx5="http://schemas.microsoft.com/office/drawing/2016/5/11/chartex" xmlns:cx6="http://schemas.microsoft.com/office/drawing/2016/5/12/chartex" xmlns:cx7="http://schemas.microsoft.com/office/drawing/2016/5/13/chartex" xmlns:cx8="http://schemas.microsoft.com/office/drawing/2016/5/14/chartex" xmlns:mc="http://schemas.openxmlformats.org/markup-compatibility/2006" xmlns:aink="http://schemas.microsoft.com/office/drawing/2016/ink" xmlns:am3d="http://schemas.microsoft.com/office/drawing/2017/model3d" xmlns:o="urn:schemas-microsoft-com:office:office" xmlns:r="http://schemas.openxmlformats.org/officeDocument/2006/relationships" xmlns:m="http://schemas.openxmlformats.org/officeDocument/2006/math" xmlns:v="urn:schemas-microsoft-com:vml" xmlns:wp14="http://schemas.microsoft.com/office/word/2010/wordprocessingDrawing" xmlns:wp="http://schemas.openxmlformats.org/drawingml/2006/wordprocessingDrawing" xmlns:w10="urn:schemas-microsoft-com:office:word" xmlns:w="http://schemas.openxmlformats.org/wordprocessingml/2006/main" xmlns:w14="http://schemas.microsoft.com/office/word/2010/wordml" xmlns:w15="http://schemas.microsoft.com/office/word/2012/wordml" xmlns:w16cid="http://schemas.microsoft.com/office/word/2016/wordml/cid" xmlns:w16se="http://schemas.microsoft.com/office/word/2015/wordml/symex" xmlns:wpg="http://schemas.microsoft.com/office/word/2010/wordprocessingGroup" xmlns:wpi="http://schemas.microsoft.com/office/word/2010/wordprocessingInk" xmlns:wne="http://schemas.microsoft.com/office/word/2006/wordml" xmlns:wps="http://schemas.microsoft.com/office/word/2010/wordprocessingShape" mc:Ignorable="w14 w15 w16se w16cid wp14">
   <w:abstractNum w:abstractNumId="0" w15:restartNumberingAfterBreak="0">
     <w:nsid w:val="00087237"/>
     <w:multiLevelType w:val="hybridMultilevel"/>
@@ -2638,7 +2163,7 @@
   <w:abstractNum w:abstractNumId="1" w15:restartNumberingAfterBreak="0">
     <w:nsid w:val="0A660FFF"/>
     <w:multiLevelType w:val="hybridMultilevel"/>
-    <w:tmpl w:val="6FCC76FA"/>
+    <w:tmpl w:val="775A2FDE"/>
     <w:lvl w:ilvl="0" w:tplc="1009000F">
       <w:start w:val="1"/>
       <w:numFmt w:val="decimal"/>
@@ -4637,21 +4162,21 @@
 </file>
 
 <file path=word/people.xml><?xml version="1.0" encoding="utf-8"?>
-<w15:people xmlns:wpc="http://schemas.microsoft.com/office/word/2010/wordprocessingCanvas" xmlns:cx="http://schemas.microsoft.com/office/drawing/2014/chartex" xmlns:cx1="http://schemas.microsoft.com/office/drawing/2015/9/8/chartex" xmlns:cx2="http://schemas.microsoft.com/office/drawing/2015/10/21/chartex" xmlns:cx3="http://schemas.microsoft.com/office/drawing/2016/5/9/chartex" xmlns:cx4="http://schemas.microsoft.com/office/drawing/2016/5/10/chartex" xmlns:cx5="http://schemas.microsoft.com/office/drawing/2016/5/11/chartex" xmlns:cx6="http://schemas.microsoft.com/office/drawing/2016/5/12/chartex" xmlns:cx7="http://schemas.microsoft.com/office/drawing/2016/5/13/chartex" xmlns:cx8="http://schemas.microsoft.com/office/drawing/2016/5/14/chartex" xmlns:mc="http://schemas.openxmlformats.org/markup-compatibility/2006" xmlns:aink="http://schemas.microsoft.com/office/drawing/2016/ink" xmlns:am3d="http://schemas.microsoft.com/office/drawing/2017/model3d" xmlns:o="urn:schemas-microsoft-com:office:office" xmlns:r="http://schemas.openxmlformats.org/officeDocument/2006/relationships" xmlns:m="http://schemas.openxmlformats.org/officeDocument/2006/math" xmlns:v="urn:schemas-microsoft-com:vml" xmlns:wp14="http://schemas.microsoft.com/office/word/2010/wordprocessingDrawing" xmlns:wp="http://schemas.openxmlformats.org/drawingml/2006/wordprocessingDrawing" xmlns:w10="urn:schemas-microsoft-com:office:word" xmlns:w="http://schemas.openxmlformats.org/wordprocessingml/2006/main" xmlns:w14="http://schemas.microsoft.com/office/word/2010/wordml" xmlns:w15="http://schemas.microsoft.com/office/word/2012/wordml" xmlns:w16cex="http://schemas.microsoft.com/office/word/2018/wordml/cex" xmlns:w16cid="http://schemas.microsoft.com/office/word/2016/wordml/cid" xmlns:w16="http://schemas.microsoft.com/office/word/2018/wordml" xmlns:w16se="http://schemas.microsoft.com/office/word/2015/wordml/symex" xmlns:wpg="http://schemas.microsoft.com/office/word/2010/wordprocessingGroup" xmlns:wpi="http://schemas.microsoft.com/office/word/2010/wordprocessingInk" xmlns:wne="http://schemas.microsoft.com/office/word/2006/wordml" xmlns:wps="http://schemas.microsoft.com/office/word/2010/wordprocessingShape" mc:Ignorable="w14 w15 w16se w16cid w16 w16cex wp14">
-  <w15:person w15:author="Nick Mitchell">
-    <w15:presenceInfo w15:providerId="Windows Live" w15:userId="c501ea2206471a76"/>
-  </w15:person>
+<w15:people xmlns:wpc="http://schemas.microsoft.com/office/word/2010/wordprocessingCanvas" xmlns:cx="http://schemas.microsoft.com/office/drawing/2014/chartex" xmlns:cx1="http://schemas.microsoft.com/office/drawing/2015/9/8/chartex" xmlns:cx2="http://schemas.microsoft.com/office/drawing/2015/10/21/chartex" xmlns:cx3="http://schemas.microsoft.com/office/drawing/2016/5/9/chartex" xmlns:cx4="http://schemas.microsoft.com/office/drawing/2016/5/10/chartex" xmlns:cx5="http://schemas.microsoft.com/office/drawing/2016/5/11/chartex" xmlns:cx6="http://schemas.microsoft.com/office/drawing/2016/5/12/chartex" xmlns:cx7="http://schemas.microsoft.com/office/drawing/2016/5/13/chartex" xmlns:cx8="http://schemas.microsoft.com/office/drawing/2016/5/14/chartex" xmlns:mc="http://schemas.openxmlformats.org/markup-compatibility/2006" xmlns:aink="http://schemas.microsoft.com/office/drawing/2016/ink" xmlns:am3d="http://schemas.microsoft.com/office/drawing/2017/model3d" xmlns:o="urn:schemas-microsoft-com:office:office" xmlns:r="http://schemas.openxmlformats.org/officeDocument/2006/relationships" xmlns:m="http://schemas.openxmlformats.org/officeDocument/2006/math" xmlns:v="urn:schemas-microsoft-com:vml" xmlns:wp14="http://schemas.microsoft.com/office/word/2010/wordprocessingDrawing" xmlns:wp="http://schemas.openxmlformats.org/drawingml/2006/wordprocessingDrawing" xmlns:w10="urn:schemas-microsoft-com:office:word" xmlns:w="http://schemas.openxmlformats.org/wordprocessingml/2006/main" xmlns:w14="http://schemas.microsoft.com/office/word/2010/wordml" xmlns:w15="http://schemas.microsoft.com/office/word/2012/wordml" xmlns:w16cid="http://schemas.microsoft.com/office/word/2016/wordml/cid" xmlns:w16se="http://schemas.microsoft.com/office/word/2015/wordml/symex" xmlns:wpg="http://schemas.microsoft.com/office/word/2010/wordprocessingGroup" xmlns:wpi="http://schemas.microsoft.com/office/word/2010/wordprocessingInk" xmlns:wne="http://schemas.microsoft.com/office/word/2006/wordml" xmlns:wps="http://schemas.microsoft.com/office/word/2010/wordprocessingShape" mc:Ignorable="w14 w15 w16se w16cid wp14">
   <w15:person w15:author="Millpreet Kamboj">
     <w15:presenceInfo w15:providerId="None" w15:userId="Millpreet Kamboj"/>
   </w15:person>
   <w15:person w15:author="Alexis Pascual">
     <w15:presenceInfo w15:providerId="AD" w15:userId="S::apascua2@uwo.ca::6ad26501-687a-4424-af61-78f37e080bc9"/>
   </w15:person>
+  <w15:person w15:author="Nick Mitchell">
+    <w15:presenceInfo w15:providerId="Windows Live" w15:userId="c501ea2206471a76"/>
+  </w15:person>
 </w15:people>
 </file>
 
 <file path=word/styles.xml><?xml version="1.0" encoding="utf-8"?>
-<w:styles xmlns:mc="http://schemas.openxmlformats.org/markup-compatibility/2006" xmlns:r="http://schemas.openxmlformats.org/officeDocument/2006/relationships" xmlns:w="http://schemas.openxmlformats.org/wordprocessingml/2006/main" xmlns:w14="http://schemas.microsoft.com/office/word/2010/wordml" xmlns:w15="http://schemas.microsoft.com/office/word/2012/wordml" xmlns:w16cex="http://schemas.microsoft.com/office/word/2018/wordml/cex" xmlns:w16cid="http://schemas.microsoft.com/office/word/2016/wordml/cid" xmlns:w16="http://schemas.microsoft.com/office/word/2018/wordml" xmlns:w16se="http://schemas.microsoft.com/office/word/2015/wordml/symex" mc:Ignorable="w14 w15 w16se w16cid w16 w16cex">
+<w:styles xmlns:mc="http://schemas.openxmlformats.org/markup-compatibility/2006" xmlns:r="http://schemas.openxmlformats.org/officeDocument/2006/relationships" xmlns:w="http://schemas.openxmlformats.org/wordprocessingml/2006/main" xmlns:w14="http://schemas.microsoft.com/office/word/2010/wordml" xmlns:w15="http://schemas.microsoft.com/office/word/2012/wordml" xmlns:w16cid="http://schemas.microsoft.com/office/word/2016/wordml/cid" xmlns:w16se="http://schemas.microsoft.com/office/word/2015/wordml/symex" mc:Ignorable="w14 w15 w16se w16cid">
   <w:docDefaults>
     <w:rPrDefault>
       <w:rPr>
@@ -4667,7 +4192,7 @@
       </w:pPr>
     </w:pPrDefault>
   </w:docDefaults>
-  <w:latentStyles w:defLockedState="0" w:defUIPriority="99" w:defSemiHidden="0" w:defUnhideWhenUsed="0" w:defQFormat="0" w:count="376">
+  <w:latentStyles w:defLockedState="0" w:defUIPriority="99" w:defSemiHidden="0" w:defUnhideWhenUsed="0" w:defQFormat="0" w:count="377">
     <w:lsdException w:name="Normal" w:uiPriority="0" w:qFormat="1"/>
     <w:lsdException w:name="heading 1" w:uiPriority="9" w:qFormat="1"/>
     <w:lsdException w:name="heading 2" w:semiHidden="1" w:uiPriority="9" w:unhideWhenUsed="1" w:qFormat="1"/>
@@ -5044,6 +4569,7 @@
     <w:lsdException w:name="Hashtag" w:semiHidden="1" w:unhideWhenUsed="1"/>
     <w:lsdException w:name="Unresolved Mention" w:semiHidden="1" w:unhideWhenUsed="1"/>
     <w:lsdException w:name="Smart Link" w:semiHidden="1" w:unhideWhenUsed="1"/>
+    <w:lsdException w:name="Smart Link Error" w:semiHidden="1" w:unhideWhenUsed="1"/>
   </w:latentStyles>
   <w:style w:type="paragraph" w:default="1" w:styleId="Normal">
     <w:name w:val="Normal"/>
@@ -5670,7 +5196,7 @@
 </file>
 
 <file path=customXml/itemProps1.xml><?xml version="1.0" encoding="utf-8"?>
-<ds:datastoreItem xmlns:ds="http://schemas.openxmlformats.org/officeDocument/2006/customXml" ds:itemID="{EA48D321-ED4D-48B6-9EB0-519D75EE905E}">
+<ds:datastoreItem xmlns:ds="http://schemas.openxmlformats.org/officeDocument/2006/customXml" ds:itemID="{752BA82C-C172-4070-A5F7-81229E24B4FA}">
   <ds:schemaRefs>
     <ds:schemaRef ds:uri="http://schemas.openxmlformats.org/officeDocument/2006/bibliography"/>
   </ds:schemaRefs>

</xml_diff>

<commit_message>
nick edits and additions
</commit_message>
<xml_diff>
--- a/Space Segment/COMM/COMM -- MillpreetSummer2020/Commands Structure/Comms Software General Description.docx
+++ b/Space Segment/COMM/COMM -- MillpreetSummer2020/Commands Structure/Comms Software General Description.docx
@@ -1,6 +1,6 @@
 
 <file path=word/document.xml><?xml version="1.0" encoding="utf-8"?>
-<w:document xmlns:wpc="http://schemas.microsoft.com/office/word/2010/wordprocessingCanvas" xmlns:cx="http://schemas.microsoft.com/office/drawing/2014/chartex" xmlns:cx1="http://schemas.microsoft.com/office/drawing/2015/9/8/chartex" xmlns:cx2="http://schemas.microsoft.com/office/drawing/2015/10/21/chartex" xmlns:cx3="http://schemas.microsoft.com/office/drawing/2016/5/9/chartex" xmlns:cx4="http://schemas.microsoft.com/office/drawing/2016/5/10/chartex" xmlns:cx5="http://schemas.microsoft.com/office/drawing/2016/5/11/chartex" xmlns:cx6="http://schemas.microsoft.com/office/drawing/2016/5/12/chartex" xmlns:cx7="http://schemas.microsoft.com/office/drawing/2016/5/13/chartex" xmlns:cx8="http://schemas.microsoft.com/office/drawing/2016/5/14/chartex" xmlns:mc="http://schemas.openxmlformats.org/markup-compatibility/2006" xmlns:aink="http://schemas.microsoft.com/office/drawing/2016/ink" xmlns:am3d="http://schemas.microsoft.com/office/drawing/2017/model3d" xmlns:o="urn:schemas-microsoft-com:office:office" xmlns:r="http://schemas.openxmlformats.org/officeDocument/2006/relationships" xmlns:m="http://schemas.openxmlformats.org/officeDocument/2006/math" xmlns:v="urn:schemas-microsoft-com:vml" xmlns:wp14="http://schemas.microsoft.com/office/word/2010/wordprocessingDrawing" xmlns:wp="http://schemas.openxmlformats.org/drawingml/2006/wordprocessingDrawing" xmlns:w10="urn:schemas-microsoft-com:office:word" xmlns:w="http://schemas.openxmlformats.org/wordprocessingml/2006/main" xmlns:w14="http://schemas.microsoft.com/office/word/2010/wordml" xmlns:w15="http://schemas.microsoft.com/office/word/2012/wordml" xmlns:w16cid="http://schemas.microsoft.com/office/word/2016/wordml/cid" xmlns:w16se="http://schemas.microsoft.com/office/word/2015/wordml/symex" xmlns:wpg="http://schemas.microsoft.com/office/word/2010/wordprocessingGroup" xmlns:wpi="http://schemas.microsoft.com/office/word/2010/wordprocessingInk" xmlns:wne="http://schemas.microsoft.com/office/word/2006/wordml" xmlns:wps="http://schemas.microsoft.com/office/word/2010/wordprocessingShape" mc:Ignorable="w14 w15 w16se w16cid wp14">
+<w:document xmlns:wpc="http://schemas.microsoft.com/office/word/2010/wordprocessingCanvas" xmlns:cx="http://schemas.microsoft.com/office/drawing/2014/chartex" xmlns:cx1="http://schemas.microsoft.com/office/drawing/2015/9/8/chartex" xmlns:cx2="http://schemas.microsoft.com/office/drawing/2015/10/21/chartex" xmlns:cx3="http://schemas.microsoft.com/office/drawing/2016/5/9/chartex" xmlns:cx4="http://schemas.microsoft.com/office/drawing/2016/5/10/chartex" xmlns:cx5="http://schemas.microsoft.com/office/drawing/2016/5/11/chartex" xmlns:cx6="http://schemas.microsoft.com/office/drawing/2016/5/12/chartex" xmlns:cx7="http://schemas.microsoft.com/office/drawing/2016/5/13/chartex" xmlns:cx8="http://schemas.microsoft.com/office/drawing/2016/5/14/chartex" xmlns:mc="http://schemas.openxmlformats.org/markup-compatibility/2006" xmlns:aink="http://schemas.microsoft.com/office/drawing/2016/ink" xmlns:am3d="http://schemas.microsoft.com/office/drawing/2017/model3d" xmlns:o="urn:schemas-microsoft-com:office:office" xmlns:r="http://schemas.openxmlformats.org/officeDocument/2006/relationships" xmlns:m="http://schemas.openxmlformats.org/officeDocument/2006/math" xmlns:v="urn:schemas-microsoft-com:vml" xmlns:wp14="http://schemas.microsoft.com/office/word/2010/wordprocessingDrawing" xmlns:wp="http://schemas.openxmlformats.org/drawingml/2006/wordprocessingDrawing" xmlns:w10="urn:schemas-microsoft-com:office:word" xmlns:w="http://schemas.openxmlformats.org/wordprocessingml/2006/main" xmlns:w14="http://schemas.microsoft.com/office/word/2010/wordml" xmlns:w15="http://schemas.microsoft.com/office/word/2012/wordml" xmlns:w16cex="http://schemas.microsoft.com/office/word/2018/wordml/cex" xmlns:w16cid="http://schemas.microsoft.com/office/word/2016/wordml/cid" xmlns:w16="http://schemas.microsoft.com/office/word/2018/wordml" xmlns:w16se="http://schemas.microsoft.com/office/word/2015/wordml/symex" xmlns:wpg="http://schemas.microsoft.com/office/word/2010/wordprocessingGroup" xmlns:wpi="http://schemas.microsoft.com/office/word/2010/wordprocessingInk" xmlns:wne="http://schemas.microsoft.com/office/word/2006/wordml" xmlns:wps="http://schemas.microsoft.com/office/word/2010/wordprocessingShape" mc:Ignorable="w14 w15 w16se w16cid w16 w16cex wp14">
   <w:body>
     <w:p>
       <w:pPr>
@@ -55,7 +55,7 @@
         <w:rPr>
           <w:noProof/>
         </w:rPr>
-        <w:t>2020-06-26</w:t>
+        <w:t>2020-06-29</w:t>
       </w:r>
       <w:r>
         <w:fldChar w:fldCharType="end"/>
@@ -65,12 +65,14 @@
       <w:pPr>
         <w:pStyle w:val="Heading1"/>
       </w:pPr>
-      <w:r>
-        <w:t>4</w:t>
-      </w:r>
-      <w:r>
-        <w:t xml:space="preserve"> </w:t>
-      </w:r>
+      <w:del w:id="0" w:author="Nick Mitchell" w:date="2020-06-29T14:10:00Z">
+        <w:r>
+          <w:delText>4</w:delText>
+        </w:r>
+        <w:r>
+          <w:delText xml:space="preserve"> </w:delText>
+        </w:r>
+      </w:del>
       <w:r>
         <w:t>D</w:t>
       </w:r>
@@ -106,10 +108,115 @@
         <w:tabs>
           <w:tab w:val="left" w:pos="709"/>
         </w:tabs>
-      </w:pPr>
-      <w:r>
-        <w:t xml:space="preserve">Download Telemetry and Housekeeping data </w:t>
-      </w:r>
+        <w:rPr>
+          <w:ins w:id="1" w:author="Nick Mitchell" w:date="2020-06-29T13:25:00Z"/>
+        </w:rPr>
+      </w:pPr>
+      <w:del w:id="2" w:author="Nick Mitchell" w:date="2020-06-29T13:22:00Z">
+        <w:r>
+          <w:delText xml:space="preserve">Download </w:delText>
+        </w:r>
+      </w:del>
+      <w:ins w:id="3" w:author="Nick Mitchell" w:date="2020-06-29T13:22:00Z">
+        <w:r>
+          <w:t>Downlink</w:t>
+        </w:r>
+        <w:r>
+          <w:t xml:space="preserve"> </w:t>
+        </w:r>
+      </w:ins>
+      <w:r>
+        <w:t xml:space="preserve">Telemetry and Housekeeping data </w:t>
+      </w:r>
+    </w:p>
+    <w:p>
+      <w:pPr>
+        <w:pStyle w:val="ListParagraph"/>
+        <w:numPr>
+          <w:ilvl w:val="1"/>
+          <w:numId w:val="1"/>
+        </w:numPr>
+        <w:tabs>
+          <w:tab w:val="left" w:pos="709"/>
+        </w:tabs>
+        <w:rPr>
+          <w:ins w:id="4" w:author="Nick Mitchell" w:date="2020-06-29T14:08:00Z"/>
+        </w:rPr>
+      </w:pPr>
+      <w:ins w:id="5" w:author="Nick Mitchell" w:date="2020-06-29T13:25:00Z">
+        <w:r>
+          <w:t>Instantaneous Housekeeping data</w:t>
+        </w:r>
+      </w:ins>
+    </w:p>
+    <w:p>
+      <w:pPr>
+        <w:pStyle w:val="ListParagraph"/>
+        <w:numPr>
+          <w:ilvl w:val="1"/>
+          <w:numId w:val="1"/>
+        </w:numPr>
+        <w:tabs>
+          <w:tab w:val="left" w:pos="709"/>
+        </w:tabs>
+        <w:rPr>
+          <w:ins w:id="6" w:author="Nick Mitchell" w:date="2020-06-29T13:25:00Z"/>
+        </w:rPr>
+      </w:pPr>
+      <w:ins w:id="7" w:author="Nick Mitchell" w:date="2020-06-29T14:08:00Z">
+        <w:r>
+          <w:t xml:space="preserve">List files on </w:t>
+        </w:r>
+        <w:proofErr w:type="spellStart"/>
+        <w:r>
+          <w:t>Cubesat</w:t>
+        </w:r>
+      </w:ins>
+      <w:proofErr w:type="spellEnd"/>
+    </w:p>
+    <w:p>
+      <w:pPr>
+        <w:pStyle w:val="ListParagraph"/>
+        <w:numPr>
+          <w:ilvl w:val="1"/>
+          <w:numId w:val="1"/>
+        </w:numPr>
+        <w:tabs>
+          <w:tab w:val="left" w:pos="709"/>
+        </w:tabs>
+        <w:pPrChange w:id="8" w:author="Nick Mitchell" w:date="2020-06-29T13:25:00Z">
+          <w:pPr>
+            <w:pStyle w:val="ListParagraph"/>
+            <w:numPr>
+              <w:numId w:val="1"/>
+            </w:numPr>
+            <w:tabs>
+              <w:tab w:val="left" w:pos="709"/>
+            </w:tabs>
+            <w:ind w:hanging="360"/>
+          </w:pPr>
+        </w:pPrChange>
+      </w:pPr>
+      <w:ins w:id="9" w:author="Nick Mitchell" w:date="2020-06-29T13:34:00Z">
+        <w:r>
+          <w:t>Dow</w:t>
+        </w:r>
+      </w:ins>
+      <w:ins w:id="10" w:author="Nick Mitchell" w:date="2020-06-29T13:35:00Z">
+        <w:r>
+          <w:t>nlink</w:t>
+        </w:r>
+      </w:ins>
+      <w:ins w:id="11" w:author="Nick Mitchell" w:date="2020-06-29T13:26:00Z">
+        <w:r>
+          <w:t xml:space="preserve"> telemetry and housekeeping data</w:t>
+        </w:r>
+      </w:ins>
+      <w:ins w:id="12" w:author="Nick Mitchell" w:date="2020-06-29T13:35:00Z">
+        <w:r>
+          <w:t xml:space="preserve"> from x time. </w:t>
+        </w:r>
+      </w:ins>
     </w:p>
     <w:p>
       <w:pPr>
@@ -122,9 +229,22 @@
           <w:tab w:val="left" w:pos="709"/>
         </w:tabs>
       </w:pPr>
-      <w:r>
-        <w:t xml:space="preserve">Download </w:t>
-      </w:r>
+      <w:del w:id="13" w:author="Nick Mitchell" w:date="2020-06-29T13:21:00Z">
+        <w:r>
+          <w:delText xml:space="preserve">Download </w:delText>
+        </w:r>
+      </w:del>
+      <w:ins w:id="14" w:author="Nick Mitchell" w:date="2020-06-29T13:21:00Z">
+        <w:r>
+          <w:t>Down</w:t>
+        </w:r>
+        <w:r>
+          <w:t>link</w:t>
+        </w:r>
+        <w:r>
+          <w:t xml:space="preserve"> </w:t>
+        </w:r>
+      </w:ins>
       <w:r>
         <w:t>Image</w:t>
       </w:r>
@@ -176,9 +296,24 @@
           <w:tab w:val="left" w:pos="709"/>
         </w:tabs>
       </w:pPr>
-      <w:r>
-        <w:t>Acquire Image</w:t>
-      </w:r>
+      <w:ins w:id="15" w:author="Nick Mitchell" w:date="2020-06-29T13:28:00Z">
+        <w:r>
+          <w:t>Schedule</w:t>
+        </w:r>
+      </w:ins>
+      <w:del w:id="16" w:author="Nick Mitchell" w:date="2020-06-29T13:28:00Z">
+        <w:r>
+          <w:delText>Acquire</w:delText>
+        </w:r>
+      </w:del>
+      <w:r>
+        <w:t xml:space="preserve"> Image</w:t>
+      </w:r>
+      <w:ins w:id="17" w:author="Nick Mitchell" w:date="2020-06-29T13:28:00Z">
+        <w:r>
+          <w:t xml:space="preserve"> Capture </w:t>
+        </w:r>
+      </w:ins>
     </w:p>
     <w:p>
       <w:pPr>
@@ -205,20 +340,23 @@
         <w:tabs>
           <w:tab w:val="left" w:pos="709"/>
         </w:tabs>
+        <w:rPr>
+          <w:ins w:id="18" w:author="Nick Mitchell" w:date="2020-06-29T13:29:00Z"/>
+        </w:rPr>
       </w:pPr>
       <w:r>
         <w:t xml:space="preserve">Onboard Computing </w:t>
       </w:r>
-      <w:commentRangeStart w:id="0"/>
+      <w:commentRangeStart w:id="19"/>
       <w:r>
         <w:t>Update</w:t>
       </w:r>
-      <w:commentRangeEnd w:id="0"/>
+      <w:commentRangeEnd w:id="19"/>
       <w:r>
         <w:rPr>
           <w:rStyle w:val="CommentReference"/>
         </w:rPr>
-        <w:commentReference w:id="0"/>
+        <w:commentReference w:id="19"/>
       </w:r>
       <w:r>
         <w:t xml:space="preserve"> </w:t>
@@ -226,6 +364,43 @@
       <w:r>
         <w:t>Command</w:t>
       </w:r>
+    </w:p>
+    <w:p>
+      <w:pPr>
+        <w:pStyle w:val="ListParagraph"/>
+        <w:numPr>
+          <w:ilvl w:val="1"/>
+          <w:numId w:val="1"/>
+        </w:numPr>
+        <w:tabs>
+          <w:tab w:val="left" w:pos="709"/>
+        </w:tabs>
+        <w:pPrChange w:id="20" w:author="Nick Mitchell" w:date="2020-06-29T13:29:00Z">
+          <w:pPr>
+            <w:pStyle w:val="ListParagraph"/>
+            <w:numPr>
+              <w:numId w:val="1"/>
+            </w:numPr>
+            <w:tabs>
+              <w:tab w:val="left" w:pos="709"/>
+            </w:tabs>
+            <w:ind w:hanging="360"/>
+          </w:pPr>
+        </w:pPrChange>
+      </w:pPr>
+      <w:ins w:id="21" w:author="Nick Mitchell" w:date="2020-06-29T13:29:00Z">
+        <w:r>
+          <w:t xml:space="preserve">Can include system image or select files on </w:t>
+        </w:r>
+        <w:proofErr w:type="spellStart"/>
+        <w:r>
+          <w:t>Cubesat</w:t>
+        </w:r>
+        <w:proofErr w:type="spellEnd"/>
+        <w:r>
+          <w:t>.</w:t>
+        </w:r>
+      </w:ins>
     </w:p>
     <w:p>
       <w:pPr>
@@ -237,10 +412,165 @@
         <w:tabs>
           <w:tab w:val="left" w:pos="709"/>
         </w:tabs>
+        <w:rPr>
+          <w:ins w:id="22" w:author="Nick Mitchell" w:date="2020-06-29T13:22:00Z"/>
+        </w:rPr>
       </w:pPr>
       <w:r>
         <w:t xml:space="preserve">Stop all communications (IARU requirement as well) </w:t>
       </w:r>
+    </w:p>
+    <w:p>
+      <w:pPr>
+        <w:pStyle w:val="ListParagraph"/>
+        <w:numPr>
+          <w:ilvl w:val="0"/>
+          <w:numId w:val="1"/>
+        </w:numPr>
+        <w:tabs>
+          <w:tab w:val="left" w:pos="709"/>
+        </w:tabs>
+        <w:rPr>
+          <w:ins w:id="23" w:author="Nick Mitchell" w:date="2020-06-29T13:28:00Z"/>
+        </w:rPr>
+      </w:pPr>
+      <w:ins w:id="24" w:author="Nick Mitchell" w:date="2020-06-29T13:23:00Z">
+        <w:r>
+          <w:t xml:space="preserve">Uplink </w:t>
+        </w:r>
+      </w:ins>
+      <w:ins w:id="25" w:author="Nick Mitchell" w:date="2020-06-29T13:22:00Z">
+        <w:r>
+          <w:t xml:space="preserve">Telecommands </w:t>
+        </w:r>
+      </w:ins>
+    </w:p>
+    <w:p>
+      <w:pPr>
+        <w:pStyle w:val="ListParagraph"/>
+        <w:numPr>
+          <w:ilvl w:val="1"/>
+          <w:numId w:val="1"/>
+        </w:numPr>
+        <w:tabs>
+          <w:tab w:val="left" w:pos="709"/>
+        </w:tabs>
+        <w:rPr>
+          <w:ins w:id="26" w:author="Nick Mitchell" w:date="2020-06-29T13:28:00Z"/>
+        </w:rPr>
+      </w:pPr>
+      <w:ins w:id="27" w:author="Nick Mitchell" w:date="2020-06-29T13:28:00Z">
+        <w:r>
+          <w:t xml:space="preserve">Reformat SD card </w:t>
+        </w:r>
+      </w:ins>
+    </w:p>
+    <w:p>
+      <w:pPr>
+        <w:pStyle w:val="ListParagraph"/>
+        <w:numPr>
+          <w:ilvl w:val="1"/>
+          <w:numId w:val="1"/>
+        </w:numPr>
+        <w:tabs>
+          <w:tab w:val="left" w:pos="709"/>
+        </w:tabs>
+        <w:rPr>
+          <w:ins w:id="28" w:author="Nick Mitchell" w:date="2020-06-29T13:29:00Z"/>
+        </w:rPr>
+      </w:pPr>
+      <w:ins w:id="29" w:author="Nick Mitchell" w:date="2020-06-29T13:29:00Z">
+        <w:r>
+          <w:t>U</w:t>
+        </w:r>
+      </w:ins>
+      <w:ins w:id="30" w:author="Nick Mitchell" w:date="2020-06-29T13:28:00Z">
+        <w:r>
+          <w:t>p</w:t>
+        </w:r>
+      </w:ins>
+      <w:ins w:id="31" w:author="Nick Mitchell" w:date="2020-06-29T13:29:00Z">
+        <w:r>
+          <w:t xml:space="preserve">date TLE values </w:t>
+        </w:r>
+      </w:ins>
+    </w:p>
+    <w:p>
+      <w:pPr>
+        <w:pStyle w:val="ListParagraph"/>
+        <w:numPr>
+          <w:ilvl w:val="1"/>
+          <w:numId w:val="1"/>
+        </w:numPr>
+        <w:tabs>
+          <w:tab w:val="left" w:pos="709"/>
+        </w:tabs>
+        <w:rPr>
+          <w:ins w:id="32" w:author="Nick Mitchell" w:date="2020-06-29T14:11:00Z"/>
+        </w:rPr>
+      </w:pPr>
+      <w:ins w:id="33" w:author="Nick Mitchell" w:date="2020-06-29T13:35:00Z">
+        <w:r>
+          <w:t>Delete file(s)</w:t>
+        </w:r>
+      </w:ins>
+    </w:p>
+    <w:p>
+      <w:pPr>
+        <w:pStyle w:val="ListParagraph"/>
+        <w:numPr>
+          <w:ilvl w:val="1"/>
+          <w:numId w:val="1"/>
+        </w:numPr>
+        <w:tabs>
+          <w:tab w:val="left" w:pos="709"/>
+        </w:tabs>
+        <w:rPr>
+          <w:ins w:id="34" w:author="Nick Mitchell" w:date="2020-06-29T14:10:00Z"/>
+        </w:rPr>
+      </w:pPr>
+      <w:ins w:id="35" w:author="Nick Mitchell" w:date="2020-06-29T14:11:00Z">
+        <w:r>
+          <w:t>Reboot system</w:t>
+        </w:r>
+      </w:ins>
+    </w:p>
+    <w:p>
+      <w:pPr>
+        <w:pStyle w:val="ListParagraph"/>
+        <w:numPr>
+          <w:ilvl w:val="1"/>
+          <w:numId w:val="1"/>
+        </w:numPr>
+        <w:tabs>
+          <w:tab w:val="left" w:pos="709"/>
+        </w:tabs>
+        <w:pPrChange w:id="36" w:author="Nick Mitchell" w:date="2020-06-29T13:28:00Z">
+          <w:pPr>
+            <w:pStyle w:val="ListParagraph"/>
+            <w:numPr>
+              <w:numId w:val="1"/>
+            </w:numPr>
+            <w:tabs>
+              <w:tab w:val="left" w:pos="709"/>
+            </w:tabs>
+            <w:ind w:hanging="360"/>
+          </w:pPr>
+        </w:pPrChange>
+      </w:pPr>
+      <w:ins w:id="37" w:author="Nick Mitchell" w:date="2020-06-29T14:10:00Z">
+        <w:r>
+          <w:t xml:space="preserve">Schedule rotation of </w:t>
+        </w:r>
+        <w:proofErr w:type="spellStart"/>
+        <w:r>
+          <w:t>Cubesat</w:t>
+        </w:r>
+        <w:proofErr w:type="spellEnd"/>
+        <w:r>
+          <w:t xml:space="preserve"> for power generation purposes. </w:t>
+        </w:r>
+      </w:ins>
     </w:p>
     <w:p>
       <w:pPr>
@@ -285,8 +615,13 @@
         <w:t xml:space="preserve">Frame that </w:t>
       </w:r>
       <w:r>
-        <w:t xml:space="preserve">sets up parameters such as </w:t>
-      </w:r>
+        <w:t>sets up parameters such as</w:t>
+      </w:r>
+      <w:del w:id="38" w:author="Nick Mitchell" w:date="2020-06-29T14:10:00Z">
+        <w:r>
+          <w:delText xml:space="preserve"> </w:delText>
+        </w:r>
+      </w:del>
       <w:r>
         <w:t>:</w:t>
       </w:r>
@@ -418,10 +753,15 @@
         <w:tabs>
           <w:tab w:val="left" w:pos="709"/>
         </w:tabs>
-      </w:pPr>
-      <w:r>
-        <w:t xml:space="preserve">GPS coordinates </w:t>
-      </w:r>
+        <w:rPr>
+          <w:del w:id="39" w:author="Nick Mitchell" w:date="2020-06-29T14:18:00Z"/>
+        </w:rPr>
+      </w:pPr>
+      <w:del w:id="40" w:author="Nick Mitchell" w:date="2020-06-29T14:18:00Z">
+        <w:r>
+          <w:delText xml:space="preserve">GPS coordinates </w:delText>
+        </w:r>
+      </w:del>
     </w:p>
     <w:p>
       <w:pPr>
@@ -433,160 +773,249 @@
         <w:tabs>
           <w:tab w:val="left" w:pos="709"/>
         </w:tabs>
-      </w:pPr>
-      <w:commentRangeStart w:id="1"/>
-      <w:commentRangeStart w:id="2"/>
-      <w:commentRangeStart w:id="3"/>
-      <w:r>
-        <w:t>Sun Sens</w:t>
-      </w:r>
-      <w:r>
-        <w:t>ing (whether it be Photodiodes or sun sensors)</w:t>
-      </w:r>
-      <w:r>
-        <w:t xml:space="preserve"> Voltage + Currents</w:t>
-      </w:r>
-      <w:commentRangeEnd w:id="1"/>
+        <w:rPr>
+          <w:del w:id="41" w:author="Nick Mitchell" w:date="2020-06-29T13:36:00Z"/>
+        </w:rPr>
+      </w:pPr>
+      <w:commentRangeStart w:id="42"/>
+      <w:commentRangeStart w:id="43"/>
+      <w:commentRangeStart w:id="44"/>
+      <w:del w:id="45" w:author="Nick Mitchell" w:date="2020-06-29T13:36:00Z">
+        <w:r>
+          <w:delText>Sun Sens</w:delText>
+        </w:r>
+        <w:r>
+          <w:delText>ing (whether it be Photodiodes or sun sensors)</w:delText>
+        </w:r>
+        <w:r>
+          <w:delText xml:space="preserve"> Voltage + Currents</w:delText>
+        </w:r>
+        <w:commentRangeEnd w:id="42"/>
+        <w:r>
+          <w:rPr>
+            <w:rStyle w:val="CommentReference"/>
+          </w:rPr>
+          <w:commentReference w:id="42"/>
+        </w:r>
+        <w:commentRangeEnd w:id="43"/>
+        <w:r>
+          <w:rPr>
+            <w:rStyle w:val="CommentReference"/>
+          </w:rPr>
+          <w:commentReference w:id="43"/>
+        </w:r>
+        <w:commentRangeEnd w:id="44"/>
+        <w:r>
+          <w:rPr>
+            <w:rStyle w:val="CommentReference"/>
+          </w:rPr>
+          <w:commentReference w:id="44"/>
+        </w:r>
+        <w:r>
+          <w:delText xml:space="preserve"> </w:delText>
+        </w:r>
+      </w:del>
+    </w:p>
+    <w:p>
+      <w:pPr>
+        <w:pStyle w:val="ListParagraph"/>
+        <w:numPr>
+          <w:ilvl w:val="0"/>
+          <w:numId w:val="4"/>
+        </w:numPr>
+        <w:tabs>
+          <w:tab w:val="left" w:pos="709"/>
+        </w:tabs>
+      </w:pPr>
+      <w:r>
+        <w:t xml:space="preserve">Battery voltages </w:t>
+      </w:r>
+      <w:ins w:id="46" w:author="Nick Mitchell" w:date="2020-06-29T14:20:00Z">
+        <w:r>
+          <w:t>and currents</w:t>
+        </w:r>
+      </w:ins>
+    </w:p>
+    <w:p>
+      <w:pPr>
+        <w:pStyle w:val="ListParagraph"/>
+        <w:numPr>
+          <w:ilvl w:val="0"/>
+          <w:numId w:val="4"/>
+        </w:numPr>
+        <w:tabs>
+          <w:tab w:val="left" w:pos="709"/>
+        </w:tabs>
+      </w:pPr>
+      <w:r>
+        <w:lastRenderedPageBreak/>
+        <w:t xml:space="preserve">Temperature Sensors </w:t>
+      </w:r>
+    </w:p>
+    <w:p>
+      <w:pPr>
+        <w:pStyle w:val="ListParagraph"/>
+        <w:numPr>
+          <w:ilvl w:val="0"/>
+          <w:numId w:val="4"/>
+        </w:numPr>
+        <w:tabs>
+          <w:tab w:val="left" w:pos="709"/>
+        </w:tabs>
+      </w:pPr>
+      <w:r>
+        <w:t xml:space="preserve">Solar Panel voltages </w:t>
+      </w:r>
+      <w:ins w:id="47" w:author="Nick Mitchell" w:date="2020-06-29T13:36:00Z">
+        <w:r>
+          <w:t>+ currents</w:t>
+        </w:r>
+      </w:ins>
+    </w:p>
+    <w:p>
+      <w:pPr>
+        <w:pStyle w:val="ListParagraph"/>
+        <w:numPr>
+          <w:ilvl w:val="0"/>
+          <w:numId w:val="4"/>
+        </w:numPr>
+        <w:tabs>
+          <w:tab w:val="left" w:pos="709"/>
+        </w:tabs>
+      </w:pPr>
+      <w:r>
+        <w:t>Magnetorquer current/volt</w:t>
+      </w:r>
+    </w:p>
+    <w:p>
+      <w:pPr>
+        <w:pStyle w:val="ListParagraph"/>
+        <w:numPr>
+          <w:ilvl w:val="0"/>
+          <w:numId w:val="4"/>
+        </w:numPr>
+        <w:tabs>
+          <w:tab w:val="left" w:pos="709"/>
+        </w:tabs>
+      </w:pPr>
+      <w:r>
+        <w:t xml:space="preserve">Magnetic compass sensor </w:t>
+      </w:r>
+    </w:p>
+    <w:p>
+      <w:pPr>
+        <w:pStyle w:val="ListParagraph"/>
+        <w:numPr>
+          <w:ilvl w:val="0"/>
+          <w:numId w:val="4"/>
+        </w:numPr>
+        <w:tabs>
+          <w:tab w:val="left" w:pos="709"/>
+        </w:tabs>
+        <w:rPr>
+          <w:ins w:id="48" w:author="Nick Mitchell" w:date="2020-06-29T14:18:00Z"/>
+        </w:rPr>
+      </w:pPr>
+      <w:r>
+        <w:t>Gyroscope</w:t>
+      </w:r>
+      <w:r>
+        <w:t xml:space="preserve"> data</w:t>
+      </w:r>
+    </w:p>
+    <w:p>
+      <w:pPr>
+        <w:pStyle w:val="ListParagraph"/>
+        <w:numPr>
+          <w:ilvl w:val="0"/>
+          <w:numId w:val="4"/>
+        </w:numPr>
+        <w:tabs>
+          <w:tab w:val="left" w:pos="709"/>
+        </w:tabs>
+        <w:rPr>
+          <w:ins w:id="49" w:author="Nick Mitchell" w:date="2020-06-29T14:19:00Z"/>
+        </w:rPr>
+      </w:pPr>
+      <w:ins w:id="50" w:author="Nick Mitchell" w:date="2020-06-29T14:18:00Z">
+        <w:r>
+          <w:t xml:space="preserve">Uptime </w:t>
+        </w:r>
+      </w:ins>
+      <w:ins w:id="51" w:author="Nick Mitchell" w:date="2020-06-29T14:19:00Z">
+        <w:r>
+          <w:t>between last update to the epoch</w:t>
+        </w:r>
+      </w:ins>
+    </w:p>
+    <w:p>
+      <w:pPr>
+        <w:pStyle w:val="ListParagraph"/>
+        <w:numPr>
+          <w:ilvl w:val="0"/>
+          <w:numId w:val="4"/>
+        </w:numPr>
+        <w:tabs>
+          <w:tab w:val="left" w:pos="709"/>
+        </w:tabs>
+        <w:rPr>
+          <w:ins w:id="52" w:author="Nick Mitchell" w:date="2020-06-29T14:19:00Z"/>
+        </w:rPr>
+      </w:pPr>
+      <w:ins w:id="53" w:author="Nick Mitchell" w:date="2020-06-29T14:19:00Z">
+        <w:r>
+          <w:t xml:space="preserve">Antenna deployment currents </w:t>
+        </w:r>
+      </w:ins>
+    </w:p>
+    <w:p>
+      <w:pPr>
+        <w:pStyle w:val="ListParagraph"/>
+        <w:numPr>
+          <w:ilvl w:val="0"/>
+          <w:numId w:val="4"/>
+        </w:numPr>
+        <w:tabs>
+          <w:tab w:val="left" w:pos="709"/>
+        </w:tabs>
+      </w:pPr>
+      <w:ins w:id="54" w:author="Nick Mitchell" w:date="2020-06-29T14:20:00Z">
+        <w:r>
+          <w:t>Payload health information (</w:t>
+        </w:r>
+        <w:proofErr w:type="spellStart"/>
+        <w:r>
+          <w:t>tbd</w:t>
+        </w:r>
+        <w:proofErr w:type="spellEnd"/>
+        <w:r>
+          <w:t xml:space="preserve">) </w:t>
+        </w:r>
+      </w:ins>
+    </w:p>
+    <w:p>
+      <w:pPr>
+        <w:pStyle w:val="ListParagraph"/>
+        <w:numPr>
+          <w:ilvl w:val="0"/>
+          <w:numId w:val="4"/>
+        </w:numPr>
+        <w:tabs>
+          <w:tab w:val="left" w:pos="709"/>
+        </w:tabs>
+      </w:pPr>
+      <w:commentRangeStart w:id="55"/>
+      <w:proofErr w:type="spellStart"/>
+      <w:r>
+        <w:t>Etc</w:t>
+      </w:r>
+      <w:commentRangeEnd w:id="55"/>
+      <w:proofErr w:type="spellEnd"/>
       <w:r>
         <w:rPr>
           <w:rStyle w:val="CommentReference"/>
         </w:rPr>
-        <w:commentReference w:id="1"/>
-      </w:r>
-      <w:commentRangeEnd w:id="2"/>
-      <w:r>
-        <w:rPr>
-          <w:rStyle w:val="CommentReference"/>
-        </w:rPr>
-        <w:commentReference w:id="2"/>
-      </w:r>
-      <w:commentRangeEnd w:id="3"/>
-      <w:r>
-        <w:rPr>
-          <w:rStyle w:val="CommentReference"/>
-        </w:rPr>
-        <w:commentReference w:id="3"/>
-      </w:r>
-      <w:r>
-        <w:t xml:space="preserve"> </w:t>
-      </w:r>
-    </w:p>
-    <w:p>
-      <w:pPr>
-        <w:pStyle w:val="ListParagraph"/>
-        <w:numPr>
-          <w:ilvl w:val="0"/>
-          <w:numId w:val="4"/>
-        </w:numPr>
-        <w:tabs>
-          <w:tab w:val="left" w:pos="709"/>
-        </w:tabs>
-      </w:pPr>
-      <w:r>
-        <w:t xml:space="preserve">Battery voltages </w:t>
-      </w:r>
-    </w:p>
-    <w:p>
-      <w:pPr>
-        <w:pStyle w:val="ListParagraph"/>
-        <w:numPr>
-          <w:ilvl w:val="0"/>
-          <w:numId w:val="4"/>
-        </w:numPr>
-        <w:tabs>
-          <w:tab w:val="left" w:pos="709"/>
-        </w:tabs>
-      </w:pPr>
-      <w:r>
-        <w:t xml:space="preserve">Temperature Sensors </w:t>
-      </w:r>
-    </w:p>
-    <w:p>
-      <w:pPr>
-        <w:pStyle w:val="ListParagraph"/>
-        <w:numPr>
-          <w:ilvl w:val="0"/>
-          <w:numId w:val="4"/>
-        </w:numPr>
-        <w:tabs>
-          <w:tab w:val="left" w:pos="709"/>
-        </w:tabs>
-      </w:pPr>
-      <w:r>
-        <w:t xml:space="preserve">Solar Panel voltages </w:t>
-      </w:r>
-    </w:p>
-    <w:p>
-      <w:pPr>
-        <w:pStyle w:val="ListParagraph"/>
-        <w:numPr>
-          <w:ilvl w:val="0"/>
-          <w:numId w:val="4"/>
-        </w:numPr>
-        <w:tabs>
-          <w:tab w:val="left" w:pos="709"/>
-        </w:tabs>
-      </w:pPr>
-      <w:r>
-        <w:t>Magnetorquer current/volt</w:t>
-      </w:r>
-    </w:p>
-    <w:p>
-      <w:pPr>
-        <w:pStyle w:val="ListParagraph"/>
-        <w:numPr>
-          <w:ilvl w:val="0"/>
-          <w:numId w:val="4"/>
-        </w:numPr>
-        <w:tabs>
-          <w:tab w:val="left" w:pos="709"/>
-        </w:tabs>
-      </w:pPr>
-      <w:r>
-        <w:t xml:space="preserve">Magnetic compass sensor </w:t>
-      </w:r>
-    </w:p>
-    <w:p>
-      <w:pPr>
-        <w:pStyle w:val="ListParagraph"/>
-        <w:numPr>
-          <w:ilvl w:val="0"/>
-          <w:numId w:val="4"/>
-        </w:numPr>
-        <w:tabs>
-          <w:tab w:val="left" w:pos="709"/>
-        </w:tabs>
-      </w:pPr>
-      <w:r>
-        <w:t>Gyroscope</w:t>
-      </w:r>
-      <w:r>
-        <w:t xml:space="preserve"> data</w:t>
-      </w:r>
-    </w:p>
-    <w:p>
-      <w:pPr>
-        <w:pStyle w:val="ListParagraph"/>
-        <w:numPr>
-          <w:ilvl w:val="0"/>
-          <w:numId w:val="4"/>
-        </w:numPr>
-        <w:tabs>
-          <w:tab w:val="left" w:pos="709"/>
-        </w:tabs>
-      </w:pPr>
-      <w:commentRangeStart w:id="4"/>
-      <w:proofErr w:type="spellStart"/>
-      <w:r>
-        <w:t>Etc</w:t>
-      </w:r>
-      <w:commentRangeEnd w:id="4"/>
-      <w:proofErr w:type="spellEnd"/>
-      <w:r>
-        <w:rPr>
-          <w:rStyle w:val="CommentReference"/>
-        </w:rPr>
-        <w:commentReference w:id="4"/>
+        <w:commentReference w:id="55"/>
       </w:r>
       <w:r>
         <w:t xml:space="preserve">… </w:t>
@@ -596,8 +1025,8 @@
       <w:pPr>
         <w:pStyle w:val="Heading2"/>
       </w:pPr>
-      <w:bookmarkStart w:id="5" w:name="_Acknowledge_S-Frame_(ARQ)"/>
-      <w:bookmarkEnd w:id="5"/>
+      <w:bookmarkStart w:id="56" w:name="_Acknowledge_S-Frame_(ARQ)"/>
+      <w:bookmarkEnd w:id="56"/>
       <w:r>
         <w:t>Acknowledge S-Frame (ARQ)</w:t>
       </w:r>
@@ -631,7 +1060,6 @@
     </w:p>
     <w:p>
       <w:r>
-        <w:lastRenderedPageBreak/>
         <w:t>4 possible actions:</w:t>
       </w:r>
     </w:p>
@@ -891,7 +1319,7 @@
                     </pic:cNvPicPr>
                   </pic:nvPicPr>
                   <pic:blipFill>
-                    <a:blip r:embed="rId9">
+                    <a:blip r:embed="rId10">
                       <a:extLst>
                         <a:ext uri="{28A0092B-C50C-407E-A947-70E740481C1C}">
                           <a14:useLocalDpi xmlns:a14="http://schemas.microsoft.com/office/drawing/2010/main" val="0"/>
@@ -954,24 +1382,24 @@
           <w:numId w:val="15"/>
         </w:numPr>
       </w:pPr>
-      <w:commentRangeStart w:id="6"/>
-      <w:commentRangeStart w:id="7"/>
+      <w:commentRangeStart w:id="57"/>
+      <w:commentRangeStart w:id="58"/>
       <w:r>
         <w:t>7x</w:t>
       </w:r>
-      <w:commentRangeEnd w:id="6"/>
+      <w:commentRangeEnd w:id="57"/>
       <w:r>
         <w:rPr>
           <w:rStyle w:val="CommentReference"/>
         </w:rPr>
-        <w:commentReference w:id="6"/>
-      </w:r>
-      <w:commentRangeEnd w:id="7"/>
+        <w:commentReference w:id="57"/>
+      </w:r>
+      <w:commentRangeEnd w:id="58"/>
       <w:r>
         <w:rPr>
           <w:rStyle w:val="CommentReference"/>
         </w:rPr>
-        <w:commentReference w:id="7"/>
+        <w:commentReference w:id="58"/>
       </w:r>
       <w:r>
         <w:t xml:space="preserve"> </w:t>
@@ -1057,16 +1485,16 @@
       <w:r>
         <w:t xml:space="preserve">1x </w:t>
       </w:r>
-      <w:commentRangeStart w:id="8"/>
+      <w:commentRangeStart w:id="59"/>
       <w:r>
         <w:t xml:space="preserve">End Command Transmission </w:t>
       </w:r>
-      <w:commentRangeEnd w:id="8"/>
+      <w:commentRangeEnd w:id="59"/>
       <w:r>
         <w:rPr>
           <w:rStyle w:val="CommentReference"/>
         </w:rPr>
-        <w:commentReference w:id="8"/>
+        <w:commentReference w:id="59"/>
       </w:r>
       <w:r>
         <w:t xml:space="preserve">S-Frame that will end the current command sequence. </w:t>
@@ -1118,7 +1546,7 @@
                     </pic:cNvPicPr>
                   </pic:nvPicPr>
                   <pic:blipFill>
-                    <a:blip r:embed="rId10">
+                    <a:blip r:embed="rId11">
                       <a:extLst>
                         <a:ext uri="{28A0092B-C50C-407E-A947-70E740481C1C}">
                           <a14:useLocalDpi xmlns:a14="http://schemas.microsoft.com/office/drawing/2010/main" val="0"/>
@@ -1167,7 +1595,7 @@
           <w:numId w:val="16"/>
         </w:numPr>
       </w:pPr>
-      <w:commentRangeStart w:id="9"/>
+      <w:commentRangeStart w:id="60"/>
       <w:r>
         <w:t xml:space="preserve">1x Start I-Frame transmitted from ground station to begin a communication sequence </w:t>
       </w:r>
@@ -1248,12 +1676,12 @@
       <w:r>
         <w:t xml:space="preserve">1x End Command Transmission S-Frame that will end the current command sequence. </w:t>
       </w:r>
-      <w:commentRangeEnd w:id="9"/>
+      <w:commentRangeEnd w:id="60"/>
       <w:r>
         <w:rPr>
           <w:rStyle w:val="CommentReference"/>
         </w:rPr>
-        <w:commentReference w:id="9"/>
+        <w:commentReference w:id="60"/>
       </w:r>
     </w:p>
     <w:p>
@@ -1279,7 +1707,6 @@
       </w:r>
     </w:p>
     <w:p>
-      <w:bookmarkStart w:id="10" w:name="_GoBack"/>
       <w:r>
         <w:rPr>
           <w:noProof/>
@@ -1302,7 +1729,7 @@
                     </pic:cNvPicPr>
                   </pic:nvPicPr>
                   <pic:blipFill>
-                    <a:blip r:embed="rId11">
+                    <a:blip r:embed="rId12">
                       <a:extLst>
                         <a:ext uri="{28A0092B-C50C-407E-A947-70E740481C1C}">
                           <a14:useLocalDpi xmlns:a14="http://schemas.microsoft.com/office/drawing/2010/main" val="0"/>
@@ -1333,7 +1760,6 @@
           </wp:inline>
         </w:drawing>
       </w:r>
-      <w:bookmarkEnd w:id="10"/>
     </w:p>
     <w:p>
       <w:pPr>
@@ -1355,12 +1781,12 @@
       <w:r>
         <w:t xml:space="preserve">1x Start I-Frame transmitted from ground station to begin a communication sequence with </w:t>
       </w:r>
-      <w:ins w:id="11" w:author="Millpreet Kamboj" w:date="2020-06-26T13:46:00Z">
+      <w:ins w:id="61" w:author="Millpreet Kamboj" w:date="2020-06-26T13:46:00Z">
         <w:r>
           <w:t xml:space="preserve">Acquire Image </w:t>
         </w:r>
       </w:ins>
-      <w:del w:id="12" w:author="Millpreet Kamboj" w:date="2020-06-26T13:46:00Z">
+      <w:del w:id="62" w:author="Millpreet Kamboj" w:date="2020-06-26T13:46:00Z">
         <w:r>
           <w:delText xml:space="preserve">OBC patch </w:delText>
         </w:r>
@@ -1492,7 +1918,7 @@
                     </pic:cNvPicPr>
                   </pic:nvPicPr>
                   <pic:blipFill>
-                    <a:blip r:embed="rId12">
+                    <a:blip r:embed="rId13">
                       <a:extLst>
                         <a:ext uri="{28A0092B-C50C-407E-A947-70E740481C1C}">
                           <a14:useLocalDpi xmlns:a14="http://schemas.microsoft.com/office/drawing/2010/main" val="0"/>
@@ -1543,7 +1969,7 @@
       <w:r>
         <w:t>1x Start I-Frame transmitted from ground station to begin a communication sequence with a</w:t>
       </w:r>
-      <w:del w:id="13" w:author="Millpreet Kamboj" w:date="2020-06-26T13:48:00Z">
+      <w:del w:id="63" w:author="Millpreet Kamboj" w:date="2020-06-26T13:48:00Z">
         <w:r>
           <w:delText>n</w:delText>
         </w:r>
@@ -1551,22 +1977,22 @@
       <w:r>
         <w:t xml:space="preserve"> </w:t>
       </w:r>
-      <w:ins w:id="14" w:author="Millpreet Kamboj" w:date="2020-06-26T13:48:00Z">
+      <w:ins w:id="64" w:author="Millpreet Kamboj" w:date="2020-06-26T13:48:00Z">
         <w:r>
           <w:t xml:space="preserve">telemetry and </w:t>
         </w:r>
       </w:ins>
-      <w:del w:id="15" w:author="Millpreet Kamboj" w:date="2020-06-26T13:47:00Z">
+      <w:del w:id="65" w:author="Millpreet Kamboj" w:date="2020-06-26T13:47:00Z">
         <w:r>
           <w:delText xml:space="preserve">image </w:delText>
         </w:r>
       </w:del>
-      <w:del w:id="16" w:author="Millpreet Kamboj" w:date="2020-06-26T13:48:00Z">
+      <w:del w:id="66" w:author="Millpreet Kamboj" w:date="2020-06-26T13:48:00Z">
         <w:r>
           <w:delText>transmission</w:delText>
         </w:r>
       </w:del>
-      <w:ins w:id="17" w:author="Millpreet Kamboj" w:date="2020-06-26T13:48:00Z">
+      <w:ins w:id="67" w:author="Millpreet Kamboj" w:date="2020-06-26T13:48:00Z">
         <w:r>
           <w:t>tracking transmission</w:t>
         </w:r>
@@ -1583,24 +2009,24 @@
           <w:numId w:val="19"/>
         </w:numPr>
       </w:pPr>
-      <w:commentRangeStart w:id="18"/>
-      <w:commentRangeStart w:id="19"/>
+      <w:commentRangeStart w:id="68"/>
+      <w:commentRangeStart w:id="69"/>
       <w:r>
         <w:t>7x</w:t>
       </w:r>
-      <w:commentRangeEnd w:id="18"/>
+      <w:commentRangeEnd w:id="68"/>
       <w:r>
         <w:rPr>
           <w:rStyle w:val="CommentReference"/>
         </w:rPr>
-        <w:commentReference w:id="18"/>
-      </w:r>
-      <w:commentRangeEnd w:id="19"/>
+        <w:commentReference w:id="68"/>
+      </w:r>
+      <w:commentRangeEnd w:id="69"/>
       <w:r>
         <w:rPr>
           <w:rStyle w:val="CommentReference"/>
         </w:rPr>
-        <w:commentReference w:id="19"/>
+        <w:commentReference w:id="69"/>
       </w:r>
       <w:r>
         <w:t xml:space="preserve">  TT&amp;C I-Frames transmitted from satellite to collect housekeeping data.  </w:t>
@@ -1722,7 +2148,7 @@
                     </pic:cNvPicPr>
                   </pic:nvPicPr>
                   <pic:blipFill>
-                    <a:blip r:embed="rId13">
+                    <a:blip r:embed="rId14">
                       <a:extLst>
                         <a:ext uri="{28A0092B-C50C-407E-A947-70E740481C1C}">
                           <a14:useLocalDpi xmlns:a14="http://schemas.microsoft.com/office/drawing/2010/main" val="0"/>
@@ -1807,8 +2233,8 @@
 </file>
 
 <file path=word/comments.xml><?xml version="1.0" encoding="utf-8"?>
-<w:comments xmlns:wpc="http://schemas.microsoft.com/office/word/2010/wordprocessingCanvas" xmlns:cx="http://schemas.microsoft.com/office/drawing/2014/chartex" xmlns:cx1="http://schemas.microsoft.com/office/drawing/2015/9/8/chartex" xmlns:cx2="http://schemas.microsoft.com/office/drawing/2015/10/21/chartex" xmlns:cx3="http://schemas.microsoft.com/office/drawing/2016/5/9/chartex" xmlns:cx4="http://schemas.microsoft.com/office/drawing/2016/5/10/chartex" xmlns:cx5="http://schemas.microsoft.com/office/drawing/2016/5/11/chartex" xmlns:cx6="http://schemas.microsoft.com/office/drawing/2016/5/12/chartex" xmlns:cx7="http://schemas.microsoft.com/office/drawing/2016/5/13/chartex" xmlns:cx8="http://schemas.microsoft.com/office/drawing/2016/5/14/chartex" xmlns:mc="http://schemas.openxmlformats.org/markup-compatibility/2006" xmlns:aink="http://schemas.microsoft.com/office/drawing/2016/ink" xmlns:am3d="http://schemas.microsoft.com/office/drawing/2017/model3d" xmlns:o="urn:schemas-microsoft-com:office:office" xmlns:r="http://schemas.openxmlformats.org/officeDocument/2006/relationships" xmlns:m="http://schemas.openxmlformats.org/officeDocument/2006/math" xmlns:v="urn:schemas-microsoft-com:vml" xmlns:wp14="http://schemas.microsoft.com/office/word/2010/wordprocessingDrawing" xmlns:wp="http://schemas.openxmlformats.org/drawingml/2006/wordprocessingDrawing" xmlns:w10="urn:schemas-microsoft-com:office:word" xmlns:w="http://schemas.openxmlformats.org/wordprocessingml/2006/main" xmlns:w14="http://schemas.microsoft.com/office/word/2010/wordml" xmlns:w15="http://schemas.microsoft.com/office/word/2012/wordml" xmlns:w16cid="http://schemas.microsoft.com/office/word/2016/wordml/cid" xmlns:w16se="http://schemas.microsoft.com/office/word/2015/wordml/symex" xmlns:wpg="http://schemas.microsoft.com/office/word/2010/wordprocessingGroup" xmlns:wpi="http://schemas.microsoft.com/office/word/2010/wordprocessingInk" xmlns:wne="http://schemas.microsoft.com/office/word/2006/wordml" xmlns:wps="http://schemas.microsoft.com/office/word/2010/wordprocessingShape" mc:Ignorable="w14 w15 w16se w16cid wp14">
-  <w:comment w:id="0" w:author="Millpreet Kamboj" w:date="2020-06-26T13:37:00Z" w:initials="MK">
+<w:comments xmlns:wpc="http://schemas.microsoft.com/office/word/2010/wordprocessingCanvas" xmlns:cx="http://schemas.microsoft.com/office/drawing/2014/chartex" xmlns:cx1="http://schemas.microsoft.com/office/drawing/2015/9/8/chartex" xmlns:cx2="http://schemas.microsoft.com/office/drawing/2015/10/21/chartex" xmlns:cx3="http://schemas.microsoft.com/office/drawing/2016/5/9/chartex" xmlns:cx4="http://schemas.microsoft.com/office/drawing/2016/5/10/chartex" xmlns:cx5="http://schemas.microsoft.com/office/drawing/2016/5/11/chartex" xmlns:cx6="http://schemas.microsoft.com/office/drawing/2016/5/12/chartex" xmlns:cx7="http://schemas.microsoft.com/office/drawing/2016/5/13/chartex" xmlns:cx8="http://schemas.microsoft.com/office/drawing/2016/5/14/chartex" xmlns:mc="http://schemas.openxmlformats.org/markup-compatibility/2006" xmlns:aink="http://schemas.microsoft.com/office/drawing/2016/ink" xmlns:am3d="http://schemas.microsoft.com/office/drawing/2017/model3d" xmlns:o="urn:schemas-microsoft-com:office:office" xmlns:r="http://schemas.openxmlformats.org/officeDocument/2006/relationships" xmlns:m="http://schemas.openxmlformats.org/officeDocument/2006/math" xmlns:v="urn:schemas-microsoft-com:vml" xmlns:wp14="http://schemas.microsoft.com/office/word/2010/wordprocessingDrawing" xmlns:wp="http://schemas.openxmlformats.org/drawingml/2006/wordprocessingDrawing" xmlns:w10="urn:schemas-microsoft-com:office:word" xmlns:w="http://schemas.openxmlformats.org/wordprocessingml/2006/main" xmlns:w14="http://schemas.microsoft.com/office/word/2010/wordml" xmlns:w15="http://schemas.microsoft.com/office/word/2012/wordml" xmlns:w16cex="http://schemas.microsoft.com/office/word/2018/wordml/cex" xmlns:w16cid="http://schemas.microsoft.com/office/word/2016/wordml/cid" xmlns:w16="http://schemas.microsoft.com/office/word/2018/wordml" xmlns:w16se="http://schemas.microsoft.com/office/word/2015/wordml/symex" xmlns:wpg="http://schemas.microsoft.com/office/word/2010/wordprocessingGroup" xmlns:wpi="http://schemas.microsoft.com/office/word/2010/wordprocessingInk" xmlns:wne="http://schemas.microsoft.com/office/word/2006/wordml" xmlns:wps="http://schemas.microsoft.com/office/word/2010/wordprocessingShape" mc:Ignorable="w14 w15 w16se w16cid w16 w16cex wp14">
+  <w:comment w:id="19" w:author="Millpreet Kamboj" w:date="2020-06-26T13:37:00Z" w:initials="MK">
     <w:p>
       <w:pPr>
         <w:pStyle w:val="CommentText"/>
@@ -1823,11 +2249,19 @@
         <w:t xml:space="preserve">Below it said “Patch command” wording discrepancies, some places say update some say patch. </w:t>
       </w:r>
       <w:r>
-        <w:t>Please check comment in ”OBC Update Command” heading</w:t>
+        <w:t xml:space="preserve">Please check comment </w:t>
+      </w:r>
+      <w:proofErr w:type="gramStart"/>
+      <w:r>
+        <w:t>in ”OBC</w:t>
+      </w:r>
+      <w:proofErr w:type="gramEnd"/>
+      <w:r>
+        <w:t xml:space="preserve"> Update Command” heading</w:t>
       </w:r>
     </w:p>
   </w:comment>
-  <w:comment w:id="1" w:author="Alexis Pascual" w:date="2020-06-24T11:25:00Z" w:initials="AP">
+  <w:comment w:id="42" w:author="Alexis Pascual" w:date="2020-06-24T11:25:00Z" w:initials="AP">
     <w:p>
       <w:pPr>
         <w:pStyle w:val="CommentText"/>
@@ -1838,12 +2272,17 @@
         </w:rPr>
         <w:annotationRef/>
       </w:r>
-      <w:r>
-        <w:t>I’m still unclear whether or not we’re using sun sensors. I was under the impression that we will use the voltages from the solar panel as a pseudo sun sensor</w:t>
+      <w:proofErr w:type="gramStart"/>
+      <w:r>
+        <w:t>I’m</w:t>
+      </w:r>
+      <w:proofErr w:type="gramEnd"/>
+      <w:r>
+        <w:t xml:space="preserve"> still unclear whether or not we’re using sun sensors. I was under the impression that we will use the voltages from the solar panel as a pseudo sun sensor</w:t>
       </w:r>
     </w:p>
   </w:comment>
-  <w:comment w:id="2" w:author="Millpreet Kamboj" w:date="2020-06-24T12:32:00Z" w:initials="MK">
+  <w:comment w:id="43" w:author="Millpreet Kamboj" w:date="2020-06-24T12:32:00Z" w:initials="MK">
     <w:p>
       <w:pPr>
         <w:pStyle w:val="CommentText"/>
@@ -1862,7 +2301,7 @@
       </w:r>
     </w:p>
   </w:comment>
-  <w:comment w:id="3" w:author="Nick Mitchell" w:date="2020-06-25T17:24:00Z" w:initials="NM">
+  <w:comment w:id="44" w:author="Nick Mitchell" w:date="2020-06-25T17:24:00Z" w:initials="NM">
     <w:p>
       <w:pPr>
         <w:pStyle w:val="CommentText"/>
@@ -1878,7 +2317,7 @@
       </w:r>
     </w:p>
   </w:comment>
-  <w:comment w:id="4" w:author="Nick Mitchell" w:date="2020-06-23T16:53:00Z" w:initials="NM">
+  <w:comment w:id="55" w:author="Nick Mitchell" w:date="2020-06-23T16:53:00Z" w:initials="NM">
     <w:p>
       <w:pPr>
         <w:pStyle w:val="CommentText"/>
@@ -1890,11 +2329,19 @@
         <w:annotationRef/>
       </w:r>
       <w:r>
-        <w:t xml:space="preserve">If Steven, Alexis or Matt have more feel free to add </w:t>
+        <w:t xml:space="preserve">If Steven, </w:t>
+      </w:r>
+      <w:proofErr w:type="gramStart"/>
+      <w:r>
+        <w:t>Alexis</w:t>
+      </w:r>
+      <w:proofErr w:type="gramEnd"/>
+      <w:r>
+        <w:t xml:space="preserve"> or Matt have more feel free to add </w:t>
       </w:r>
     </w:p>
   </w:comment>
-  <w:comment w:id="6" w:author="Alexis Pascual" w:date="2020-06-24T11:27:00Z" w:initials="AP">
+  <w:comment w:id="57" w:author="Alexis Pascual" w:date="2020-06-24T11:27:00Z" w:initials="AP">
     <w:p>
       <w:pPr>
         <w:pStyle w:val="CommentText"/>
@@ -1906,11 +2353,19 @@
         <w:annotationRef/>
       </w:r>
       <w:r>
-        <w:t>Where did we get the number that we’re only sending 7 frames?</w:t>
+        <w:t xml:space="preserve">Where did we get the number that </w:t>
+      </w:r>
+      <w:proofErr w:type="gramStart"/>
+      <w:r>
+        <w:t>we’re</w:t>
+      </w:r>
+      <w:proofErr w:type="gramEnd"/>
+      <w:r>
+        <w:t xml:space="preserve"> only sending 7 frames?</w:t>
       </w:r>
     </w:p>
   </w:comment>
-  <w:comment w:id="7" w:author="Millpreet Kamboj" w:date="2020-06-24T12:32:00Z" w:initials="MK">
+  <w:comment w:id="58" w:author="Millpreet Kamboj" w:date="2020-06-24T12:32:00Z" w:initials="MK">
     <w:p>
       <w:pPr>
         <w:pStyle w:val="CommentText"/>
@@ -1930,15 +2385,17 @@
       <w:r>
         <w:t xml:space="preserve">. 7 frames </w:t>
       </w:r>
+      <w:proofErr w:type="gramStart"/>
       <w:r>
         <w:t>is</w:t>
       </w:r>
+      <w:proofErr w:type="gramEnd"/>
       <w:r>
         <w:t xml:space="preserve"> not a finalized number</w:t>
       </w:r>
     </w:p>
   </w:comment>
-  <w:comment w:id="8" w:author="Millpreet Kamboj" w:date="2020-06-26T12:55:00Z" w:initials="MK">
+  <w:comment w:id="59" w:author="Millpreet Kamboj" w:date="2020-06-26T12:55:00Z" w:initials="MK">
     <w:p>
       <w:pPr>
         <w:pStyle w:val="CommentText"/>
@@ -1954,7 +2411,7 @@
       </w:r>
     </w:p>
   </w:comment>
-  <w:comment w:id="9" w:author="Millpreet Kamboj" w:date="2020-06-26T13:41:00Z" w:initials="MK">
+  <w:comment w:id="60" w:author="Millpreet Kamboj" w:date="2020-06-26T13:41:00Z" w:initials="MK">
     <w:p>
       <w:pPr>
         <w:pStyle w:val="CommentText"/>
@@ -1970,7 +2427,7 @@
       </w:r>
     </w:p>
   </w:comment>
-  <w:comment w:id="18" w:author="Alexis Pascual" w:date="2020-06-24T11:27:00Z" w:initials="AP">
+  <w:comment w:id="68" w:author="Alexis Pascual" w:date="2020-06-24T11:27:00Z" w:initials="AP">
     <w:p>
       <w:pPr>
         <w:pStyle w:val="CommentText"/>
@@ -1982,11 +2439,19 @@
         <w:annotationRef/>
       </w:r>
       <w:r>
-        <w:t>Where did we get the number that we’re only sending 7 frames?</w:t>
+        <w:t xml:space="preserve">Where did we get the number that </w:t>
+      </w:r>
+      <w:proofErr w:type="gramStart"/>
+      <w:r>
+        <w:t>we’re</w:t>
+      </w:r>
+      <w:proofErr w:type="gramEnd"/>
+      <w:r>
+        <w:t xml:space="preserve"> only sending 7 frames?</w:t>
       </w:r>
     </w:p>
   </w:comment>
-  <w:comment w:id="19" w:author="Millpreet Kamboj" w:date="2020-06-24T12:32:00Z" w:initials="MK">
+  <w:comment w:id="69" w:author="Millpreet Kamboj" w:date="2020-06-24T12:32:00Z" w:initials="MK">
     <w:p>
       <w:pPr>
         <w:pStyle w:val="CommentText"/>
@@ -1998,7 +2463,15 @@
         <w:annotationRef/>
       </w:r>
       <w:r>
-        <w:t>TBD will be discussed. 7 frames is not a finalized number</w:t>
+        <w:t xml:space="preserve">TBD will be discussed. 7 frames </w:t>
+      </w:r>
+      <w:proofErr w:type="gramStart"/>
+      <w:r>
+        <w:t>is</w:t>
+      </w:r>
+      <w:proofErr w:type="gramEnd"/>
+      <w:r>
+        <w:t xml:space="preserve"> not a finalized number</w:t>
       </w:r>
     </w:p>
   </w:comment>
@@ -2006,7 +2479,7 @@
 </file>
 
 <file path=word/commentsExtended.xml><?xml version="1.0" encoding="utf-8"?>
-<w15:commentsEx xmlns:wpc="http://schemas.microsoft.com/office/word/2010/wordprocessingCanvas" xmlns:cx="http://schemas.microsoft.com/office/drawing/2014/chartex" xmlns:cx1="http://schemas.microsoft.com/office/drawing/2015/9/8/chartex" xmlns:cx2="http://schemas.microsoft.com/office/drawing/2015/10/21/chartex" xmlns:cx3="http://schemas.microsoft.com/office/drawing/2016/5/9/chartex" xmlns:cx4="http://schemas.microsoft.com/office/drawing/2016/5/10/chartex" xmlns:cx5="http://schemas.microsoft.com/office/drawing/2016/5/11/chartex" xmlns:cx6="http://schemas.microsoft.com/office/drawing/2016/5/12/chartex" xmlns:cx7="http://schemas.microsoft.com/office/drawing/2016/5/13/chartex" xmlns:cx8="http://schemas.microsoft.com/office/drawing/2016/5/14/chartex" xmlns:mc="http://schemas.openxmlformats.org/markup-compatibility/2006" xmlns:aink="http://schemas.microsoft.com/office/drawing/2016/ink" xmlns:am3d="http://schemas.microsoft.com/office/drawing/2017/model3d" xmlns:o="urn:schemas-microsoft-com:office:office" xmlns:r="http://schemas.openxmlformats.org/officeDocument/2006/relationships" xmlns:m="http://schemas.openxmlformats.org/officeDocument/2006/math" xmlns:v="urn:schemas-microsoft-com:vml" xmlns:wp14="http://schemas.microsoft.com/office/word/2010/wordprocessingDrawing" xmlns:wp="http://schemas.openxmlformats.org/drawingml/2006/wordprocessingDrawing" xmlns:w10="urn:schemas-microsoft-com:office:word" xmlns:w="http://schemas.openxmlformats.org/wordprocessingml/2006/main" xmlns:w14="http://schemas.microsoft.com/office/word/2010/wordml" xmlns:w15="http://schemas.microsoft.com/office/word/2012/wordml" xmlns:w16cid="http://schemas.microsoft.com/office/word/2016/wordml/cid" xmlns:w16se="http://schemas.microsoft.com/office/word/2015/wordml/symex" xmlns:wpg="http://schemas.microsoft.com/office/word/2010/wordprocessingGroup" xmlns:wpi="http://schemas.microsoft.com/office/word/2010/wordprocessingInk" xmlns:wne="http://schemas.microsoft.com/office/word/2006/wordml" xmlns:wps="http://schemas.microsoft.com/office/word/2010/wordprocessingShape" mc:Ignorable="w14 w15 w16se w16cid wp14">
+<w15:commentsEx xmlns:wpc="http://schemas.microsoft.com/office/word/2010/wordprocessingCanvas" xmlns:cx="http://schemas.microsoft.com/office/drawing/2014/chartex" xmlns:cx1="http://schemas.microsoft.com/office/drawing/2015/9/8/chartex" xmlns:cx2="http://schemas.microsoft.com/office/drawing/2015/10/21/chartex" xmlns:cx3="http://schemas.microsoft.com/office/drawing/2016/5/9/chartex" xmlns:cx4="http://schemas.microsoft.com/office/drawing/2016/5/10/chartex" xmlns:cx5="http://schemas.microsoft.com/office/drawing/2016/5/11/chartex" xmlns:cx6="http://schemas.microsoft.com/office/drawing/2016/5/12/chartex" xmlns:cx7="http://schemas.microsoft.com/office/drawing/2016/5/13/chartex" xmlns:cx8="http://schemas.microsoft.com/office/drawing/2016/5/14/chartex" xmlns:mc="http://schemas.openxmlformats.org/markup-compatibility/2006" xmlns:aink="http://schemas.microsoft.com/office/drawing/2016/ink" xmlns:am3d="http://schemas.microsoft.com/office/drawing/2017/model3d" xmlns:o="urn:schemas-microsoft-com:office:office" xmlns:r="http://schemas.openxmlformats.org/officeDocument/2006/relationships" xmlns:m="http://schemas.openxmlformats.org/officeDocument/2006/math" xmlns:v="urn:schemas-microsoft-com:vml" xmlns:wp14="http://schemas.microsoft.com/office/word/2010/wordprocessingDrawing" xmlns:wp="http://schemas.openxmlformats.org/drawingml/2006/wordprocessingDrawing" xmlns:w10="urn:schemas-microsoft-com:office:word" xmlns:w="http://schemas.openxmlformats.org/wordprocessingml/2006/main" xmlns:w14="http://schemas.microsoft.com/office/word/2010/wordml" xmlns:w15="http://schemas.microsoft.com/office/word/2012/wordml" xmlns:w16cex="http://schemas.microsoft.com/office/word/2018/wordml/cex" xmlns:w16cid="http://schemas.microsoft.com/office/word/2016/wordml/cid" xmlns:w16="http://schemas.microsoft.com/office/word/2018/wordml" xmlns:w16se="http://schemas.microsoft.com/office/word/2015/wordml/symex" xmlns:wpg="http://schemas.microsoft.com/office/word/2010/wordprocessingGroup" xmlns:wpi="http://schemas.microsoft.com/office/word/2010/wordprocessingInk" xmlns:wne="http://schemas.microsoft.com/office/word/2006/wordml" xmlns:wps="http://schemas.microsoft.com/office/word/2010/wordprocessingShape" mc:Ignorable="w14 w15 w16se w16cid w16 w16cex wp14">
   <w15:commentEx w15:paraId="2C1F4494" w15:done="0"/>
   <w15:commentEx w15:paraId="66894E24" w15:done="0"/>
   <w15:commentEx w15:paraId="358DDC47" w15:paraIdParent="66894E24" w15:done="0"/>
@@ -2023,14 +2496,13 @@
 
 <file path=word/commentsExtensible.xml><?xml version="1.0" encoding="utf-8"?>
 <w16cex:commentsExtensible xmlns:wpc="http://schemas.microsoft.com/office/word/2010/wordprocessingCanvas" xmlns:cx="http://schemas.microsoft.com/office/drawing/2014/chartex" xmlns:cx1="http://schemas.microsoft.com/office/drawing/2015/9/8/chartex" xmlns:cx2="http://schemas.microsoft.com/office/drawing/2015/10/21/chartex" xmlns:cx3="http://schemas.microsoft.com/office/drawing/2016/5/9/chartex" xmlns:cx4="http://schemas.microsoft.com/office/drawing/2016/5/10/chartex" xmlns:cx5="http://schemas.microsoft.com/office/drawing/2016/5/11/chartex" xmlns:cx6="http://schemas.microsoft.com/office/drawing/2016/5/12/chartex" xmlns:cx7="http://schemas.microsoft.com/office/drawing/2016/5/13/chartex" xmlns:cx8="http://schemas.microsoft.com/office/drawing/2016/5/14/chartex" xmlns:mc="http://schemas.openxmlformats.org/markup-compatibility/2006" xmlns:aink="http://schemas.microsoft.com/office/drawing/2016/ink" xmlns:am3d="http://schemas.microsoft.com/office/drawing/2017/model3d" xmlns:o="urn:schemas-microsoft-com:office:office" xmlns:r="http://schemas.openxmlformats.org/officeDocument/2006/relationships" xmlns:m="http://schemas.openxmlformats.org/officeDocument/2006/math" xmlns:v="urn:schemas-microsoft-com:vml" xmlns:wp14="http://schemas.microsoft.com/office/word/2010/wordprocessingDrawing" xmlns:wp="http://schemas.openxmlformats.org/drawingml/2006/wordprocessingDrawing" xmlns:w10="urn:schemas-microsoft-com:office:word" xmlns:w="http://schemas.openxmlformats.org/wordprocessingml/2006/main" xmlns:w14="http://schemas.microsoft.com/office/word/2010/wordml" xmlns:w15="http://schemas.microsoft.com/office/word/2012/wordml" xmlns:w16cex="http://schemas.microsoft.com/office/word/2018/wordml/cex" xmlns:w16cid="http://schemas.microsoft.com/office/word/2016/wordml/cid" xmlns:w16="http://schemas.microsoft.com/office/word/2018/wordml" xmlns:w16se="http://schemas.microsoft.com/office/word/2015/wordml/symex" xmlns:wpg="http://schemas.microsoft.com/office/word/2010/wordprocessingGroup" xmlns:wpi="http://schemas.microsoft.com/office/word/2010/wordprocessingInk" xmlns:wne="http://schemas.microsoft.com/office/word/2006/wordml" xmlns:wps="http://schemas.microsoft.com/office/word/2010/wordprocessingShape" mc:Ignorable="w14 w15 w16se w16cid w16 w16cex wp14">
-  <w16cex:commentExtensible w16cex:durableId="229F5ABF" w16cex:dateUtc="2020-06-25T21:17:00Z"/>
   <w16cex:commentExtensible w16cex:durableId="229F5C66" w16cex:dateUtc="2020-06-25T21:24:00Z"/>
   <w16cex:commentExtensible w16cex:durableId="229CB1FC" w16cex:dateUtc="2020-06-23T20:53:00Z"/>
 </w16cex:commentsExtensible>
 </file>
 
 <file path=word/commentsIds.xml><?xml version="1.0" encoding="utf-8"?>
-<w16cid:commentsIds xmlns:wpc="http://schemas.microsoft.com/office/word/2010/wordprocessingCanvas" xmlns:cx="http://schemas.microsoft.com/office/drawing/2014/chartex" xmlns:cx1="http://schemas.microsoft.com/office/drawing/2015/9/8/chartex" xmlns:cx2="http://schemas.microsoft.com/office/drawing/2015/10/21/chartex" xmlns:cx3="http://schemas.microsoft.com/office/drawing/2016/5/9/chartex" xmlns:cx4="http://schemas.microsoft.com/office/drawing/2016/5/10/chartex" xmlns:cx5="http://schemas.microsoft.com/office/drawing/2016/5/11/chartex" xmlns:cx6="http://schemas.microsoft.com/office/drawing/2016/5/12/chartex" xmlns:cx7="http://schemas.microsoft.com/office/drawing/2016/5/13/chartex" xmlns:cx8="http://schemas.microsoft.com/office/drawing/2016/5/14/chartex" xmlns:mc="http://schemas.openxmlformats.org/markup-compatibility/2006" xmlns:aink="http://schemas.microsoft.com/office/drawing/2016/ink" xmlns:am3d="http://schemas.microsoft.com/office/drawing/2017/model3d" xmlns:o="urn:schemas-microsoft-com:office:office" xmlns:r="http://schemas.openxmlformats.org/officeDocument/2006/relationships" xmlns:m="http://schemas.openxmlformats.org/officeDocument/2006/math" xmlns:v="urn:schemas-microsoft-com:vml" xmlns:wp14="http://schemas.microsoft.com/office/word/2010/wordprocessingDrawing" xmlns:wp="http://schemas.openxmlformats.org/drawingml/2006/wordprocessingDrawing" xmlns:w10="urn:schemas-microsoft-com:office:word" xmlns:w="http://schemas.openxmlformats.org/wordprocessingml/2006/main" xmlns:w14="http://schemas.microsoft.com/office/word/2010/wordml" xmlns:w15="http://schemas.microsoft.com/office/word/2012/wordml" xmlns:w16cid="http://schemas.microsoft.com/office/word/2016/wordml/cid" xmlns:w16se="http://schemas.microsoft.com/office/word/2015/wordml/symex" xmlns:wpg="http://schemas.microsoft.com/office/word/2010/wordprocessingGroup" xmlns:wpi="http://schemas.microsoft.com/office/word/2010/wordprocessingInk" xmlns:wne="http://schemas.microsoft.com/office/word/2006/wordml" xmlns:wps="http://schemas.microsoft.com/office/word/2010/wordprocessingShape" mc:Ignorable="w14 w15 w16se w16cid wp14">
+<w16cid:commentsIds xmlns:wpc="http://schemas.microsoft.com/office/word/2010/wordprocessingCanvas" xmlns:cx="http://schemas.microsoft.com/office/drawing/2014/chartex" xmlns:cx1="http://schemas.microsoft.com/office/drawing/2015/9/8/chartex" xmlns:cx2="http://schemas.microsoft.com/office/drawing/2015/10/21/chartex" xmlns:cx3="http://schemas.microsoft.com/office/drawing/2016/5/9/chartex" xmlns:cx4="http://schemas.microsoft.com/office/drawing/2016/5/10/chartex" xmlns:cx5="http://schemas.microsoft.com/office/drawing/2016/5/11/chartex" xmlns:cx6="http://schemas.microsoft.com/office/drawing/2016/5/12/chartex" xmlns:cx7="http://schemas.microsoft.com/office/drawing/2016/5/13/chartex" xmlns:cx8="http://schemas.microsoft.com/office/drawing/2016/5/14/chartex" xmlns:mc="http://schemas.openxmlformats.org/markup-compatibility/2006" xmlns:aink="http://schemas.microsoft.com/office/drawing/2016/ink" xmlns:am3d="http://schemas.microsoft.com/office/drawing/2017/model3d" xmlns:o="urn:schemas-microsoft-com:office:office" xmlns:r="http://schemas.openxmlformats.org/officeDocument/2006/relationships" xmlns:m="http://schemas.openxmlformats.org/officeDocument/2006/math" xmlns:v="urn:schemas-microsoft-com:vml" xmlns:wp14="http://schemas.microsoft.com/office/word/2010/wordprocessingDrawing" xmlns:wp="http://schemas.openxmlformats.org/drawingml/2006/wordprocessingDrawing" xmlns:w10="urn:schemas-microsoft-com:office:word" xmlns:w="http://schemas.openxmlformats.org/wordprocessingml/2006/main" xmlns:w14="http://schemas.microsoft.com/office/word/2010/wordml" xmlns:w15="http://schemas.microsoft.com/office/word/2012/wordml" xmlns:w16cex="http://schemas.microsoft.com/office/word/2018/wordml/cex" xmlns:w16cid="http://schemas.microsoft.com/office/word/2016/wordml/cid" xmlns:w16="http://schemas.microsoft.com/office/word/2018/wordml" xmlns:w16se="http://schemas.microsoft.com/office/word/2015/wordml/symex" xmlns:wpg="http://schemas.microsoft.com/office/word/2010/wordprocessingGroup" xmlns:wpi="http://schemas.microsoft.com/office/word/2010/wordprocessingInk" xmlns:wne="http://schemas.microsoft.com/office/word/2006/wordml" xmlns:wps="http://schemas.microsoft.com/office/word/2010/wordprocessingShape" mc:Ignorable="w14 w15 w16se w16cid w16 w16cex wp14">
   <w16cid:commentId w16cid:paraId="2C1F4494" w16cid:durableId="22A078B5"/>
   <w16cid:commentId w16cid:paraId="66894E24" w16cid:durableId="229DB6A3"/>
   <w16cid:commentId w16cid:paraId="358DDC47" w16cid:durableId="229DC65D"/>
@@ -2046,7 +2518,7 @@
 </file>
 
 <file path=word/numbering.xml><?xml version="1.0" encoding="utf-8"?>
-<w:numbering xmlns:wpc="http://schemas.microsoft.com/office/word/2010/wordprocessingCanvas" xmlns:cx="http://schemas.microsoft.com/office/drawing/2014/chartex" xmlns:cx1="http://schemas.microsoft.com/office/drawing/2015/9/8/chartex" xmlns:cx2="http://schemas.microsoft.com/office/drawing/2015/10/21/chartex" xmlns:cx3="http://schemas.microsoft.com/office/drawing/2016/5/9/chartex" xmlns:cx4="http://schemas.microsoft.com/office/drawing/2016/5/10/chartex" xmlns:cx5="http://schemas.microsoft.com/office/drawing/2016/5/11/chartex" xmlns:cx6="http://schemas.microsoft.com/office/drawing/2016/5/12/chartex" xmlns:cx7="http://schemas.microsoft.com/office/drawing/2016/5/13/chartex" xmlns:cx8="http://schemas.microsoft.com/office/drawing/2016/5/14/chartex" xmlns:mc="http://schemas.openxmlformats.org/markup-compatibility/2006" xmlns:aink="http://schemas.microsoft.com/office/drawing/2016/ink" xmlns:am3d="http://schemas.microsoft.com/office/drawing/2017/model3d" xmlns:o="urn:schemas-microsoft-com:office:office" xmlns:r="http://schemas.openxmlformats.org/officeDocument/2006/relationships" xmlns:m="http://schemas.openxmlformats.org/officeDocument/2006/math" xmlns:v="urn:schemas-microsoft-com:vml" xmlns:wp14="http://schemas.microsoft.com/office/word/2010/wordprocessingDrawing" xmlns:wp="http://schemas.openxmlformats.org/drawingml/2006/wordprocessingDrawing" xmlns:w10="urn:schemas-microsoft-com:office:word" xmlns:w="http://schemas.openxmlformats.org/wordprocessingml/2006/main" xmlns:w14="http://schemas.microsoft.com/office/word/2010/wordml" xmlns:w15="http://schemas.microsoft.com/office/word/2012/wordml" xmlns:w16cid="http://schemas.microsoft.com/office/word/2016/wordml/cid" xmlns:w16se="http://schemas.microsoft.com/office/word/2015/wordml/symex" xmlns:wpg="http://schemas.microsoft.com/office/word/2010/wordprocessingGroup" xmlns:wpi="http://schemas.microsoft.com/office/word/2010/wordprocessingInk" xmlns:wne="http://schemas.microsoft.com/office/word/2006/wordml" xmlns:wps="http://schemas.microsoft.com/office/word/2010/wordprocessingShape" mc:Ignorable="w14 w15 w16se w16cid wp14">
+<w:numbering xmlns:wpc="http://schemas.microsoft.com/office/word/2010/wordprocessingCanvas" xmlns:cx="http://schemas.microsoft.com/office/drawing/2014/chartex" xmlns:cx1="http://schemas.microsoft.com/office/drawing/2015/9/8/chartex" xmlns:cx2="http://schemas.microsoft.com/office/drawing/2015/10/21/chartex" xmlns:cx3="http://schemas.microsoft.com/office/drawing/2016/5/9/chartex" xmlns:cx4="http://schemas.microsoft.com/office/drawing/2016/5/10/chartex" xmlns:cx5="http://schemas.microsoft.com/office/drawing/2016/5/11/chartex" xmlns:cx6="http://schemas.microsoft.com/office/drawing/2016/5/12/chartex" xmlns:cx7="http://schemas.microsoft.com/office/drawing/2016/5/13/chartex" xmlns:cx8="http://schemas.microsoft.com/office/drawing/2016/5/14/chartex" xmlns:mc="http://schemas.openxmlformats.org/markup-compatibility/2006" xmlns:aink="http://schemas.microsoft.com/office/drawing/2016/ink" xmlns:am3d="http://schemas.microsoft.com/office/drawing/2017/model3d" xmlns:o="urn:schemas-microsoft-com:office:office" xmlns:r="http://schemas.openxmlformats.org/officeDocument/2006/relationships" xmlns:m="http://schemas.openxmlformats.org/officeDocument/2006/math" xmlns:v="urn:schemas-microsoft-com:vml" xmlns:wp14="http://schemas.microsoft.com/office/word/2010/wordprocessingDrawing" xmlns:wp="http://schemas.openxmlformats.org/drawingml/2006/wordprocessingDrawing" xmlns:w10="urn:schemas-microsoft-com:office:word" xmlns:w="http://schemas.openxmlformats.org/wordprocessingml/2006/main" xmlns:w14="http://schemas.microsoft.com/office/word/2010/wordml" xmlns:w15="http://schemas.microsoft.com/office/word/2012/wordml" xmlns:w16cex="http://schemas.microsoft.com/office/word/2018/wordml/cex" xmlns:w16cid="http://schemas.microsoft.com/office/word/2016/wordml/cid" xmlns:w16="http://schemas.microsoft.com/office/word/2018/wordml" xmlns:w16se="http://schemas.microsoft.com/office/word/2015/wordml/symex" xmlns:wpg="http://schemas.microsoft.com/office/word/2010/wordprocessingGroup" xmlns:wpi="http://schemas.microsoft.com/office/word/2010/wordprocessingInk" xmlns:wne="http://schemas.microsoft.com/office/word/2006/wordml" xmlns:wps="http://schemas.microsoft.com/office/word/2010/wordprocessingShape" mc:Ignorable="w14 w15 w16se w16cid w16 w16cex wp14">
   <w:abstractNum w:abstractNumId="0" w15:restartNumberingAfterBreak="0">
     <w:nsid w:val="00087237"/>
     <w:multiLevelType w:val="hybridMultilevel"/>
@@ -4162,21 +4634,21 @@
 </file>
 
 <file path=word/people.xml><?xml version="1.0" encoding="utf-8"?>
-<w15:people xmlns:wpc="http://schemas.microsoft.com/office/word/2010/wordprocessingCanvas" xmlns:cx="http://schemas.microsoft.com/office/drawing/2014/chartex" xmlns:cx1="http://schemas.microsoft.com/office/drawing/2015/9/8/chartex" xmlns:cx2="http://schemas.microsoft.com/office/drawing/2015/10/21/chartex" xmlns:cx3="http://schemas.microsoft.com/office/drawing/2016/5/9/chartex" xmlns:cx4="http://schemas.microsoft.com/office/drawing/2016/5/10/chartex" xmlns:cx5="http://schemas.microsoft.com/office/drawing/2016/5/11/chartex" xmlns:cx6="http://schemas.microsoft.com/office/drawing/2016/5/12/chartex" xmlns:cx7="http://schemas.microsoft.com/office/drawing/2016/5/13/chartex" xmlns:cx8="http://schemas.microsoft.com/office/drawing/2016/5/14/chartex" xmlns:mc="http://schemas.openxmlformats.org/markup-compatibility/2006" xmlns:aink="http://schemas.microsoft.com/office/drawing/2016/ink" xmlns:am3d="http://schemas.microsoft.com/office/drawing/2017/model3d" xmlns:o="urn:schemas-microsoft-com:office:office" xmlns:r="http://schemas.openxmlformats.org/officeDocument/2006/relationships" xmlns:m="http://schemas.openxmlformats.org/officeDocument/2006/math" xmlns:v="urn:schemas-microsoft-com:vml" xmlns:wp14="http://schemas.microsoft.com/office/word/2010/wordprocessingDrawing" xmlns:wp="http://schemas.openxmlformats.org/drawingml/2006/wordprocessingDrawing" xmlns:w10="urn:schemas-microsoft-com:office:word" xmlns:w="http://schemas.openxmlformats.org/wordprocessingml/2006/main" xmlns:w14="http://schemas.microsoft.com/office/word/2010/wordml" xmlns:w15="http://schemas.microsoft.com/office/word/2012/wordml" xmlns:w16cid="http://schemas.microsoft.com/office/word/2016/wordml/cid" xmlns:w16se="http://schemas.microsoft.com/office/word/2015/wordml/symex" xmlns:wpg="http://schemas.microsoft.com/office/word/2010/wordprocessingGroup" xmlns:wpi="http://schemas.microsoft.com/office/word/2010/wordprocessingInk" xmlns:wne="http://schemas.microsoft.com/office/word/2006/wordml" xmlns:wps="http://schemas.microsoft.com/office/word/2010/wordprocessingShape" mc:Ignorable="w14 w15 w16se w16cid wp14">
+<w15:people xmlns:wpc="http://schemas.microsoft.com/office/word/2010/wordprocessingCanvas" xmlns:cx="http://schemas.microsoft.com/office/drawing/2014/chartex" xmlns:cx1="http://schemas.microsoft.com/office/drawing/2015/9/8/chartex" xmlns:cx2="http://schemas.microsoft.com/office/drawing/2015/10/21/chartex" xmlns:cx3="http://schemas.microsoft.com/office/drawing/2016/5/9/chartex" xmlns:cx4="http://schemas.microsoft.com/office/drawing/2016/5/10/chartex" xmlns:cx5="http://schemas.microsoft.com/office/drawing/2016/5/11/chartex" xmlns:cx6="http://schemas.microsoft.com/office/drawing/2016/5/12/chartex" xmlns:cx7="http://schemas.microsoft.com/office/drawing/2016/5/13/chartex" xmlns:cx8="http://schemas.microsoft.com/office/drawing/2016/5/14/chartex" xmlns:mc="http://schemas.openxmlformats.org/markup-compatibility/2006" xmlns:aink="http://schemas.microsoft.com/office/drawing/2016/ink" xmlns:am3d="http://schemas.microsoft.com/office/drawing/2017/model3d" xmlns:o="urn:schemas-microsoft-com:office:office" xmlns:r="http://schemas.openxmlformats.org/officeDocument/2006/relationships" xmlns:m="http://schemas.openxmlformats.org/officeDocument/2006/math" xmlns:v="urn:schemas-microsoft-com:vml" xmlns:wp14="http://schemas.microsoft.com/office/word/2010/wordprocessingDrawing" xmlns:wp="http://schemas.openxmlformats.org/drawingml/2006/wordprocessingDrawing" xmlns:w10="urn:schemas-microsoft-com:office:word" xmlns:w="http://schemas.openxmlformats.org/wordprocessingml/2006/main" xmlns:w14="http://schemas.microsoft.com/office/word/2010/wordml" xmlns:w15="http://schemas.microsoft.com/office/word/2012/wordml" xmlns:w16cex="http://schemas.microsoft.com/office/word/2018/wordml/cex" xmlns:w16cid="http://schemas.microsoft.com/office/word/2016/wordml/cid" xmlns:w16="http://schemas.microsoft.com/office/word/2018/wordml" xmlns:w16se="http://schemas.microsoft.com/office/word/2015/wordml/symex" xmlns:wpg="http://schemas.microsoft.com/office/word/2010/wordprocessingGroup" xmlns:wpi="http://schemas.microsoft.com/office/word/2010/wordprocessingInk" xmlns:wne="http://schemas.microsoft.com/office/word/2006/wordml" xmlns:wps="http://schemas.microsoft.com/office/word/2010/wordprocessingShape" mc:Ignorable="w14 w15 w16se w16cid w16 w16cex wp14">
+  <w15:person w15:author="Nick Mitchell">
+    <w15:presenceInfo w15:providerId="Windows Live" w15:userId="c501ea2206471a76"/>
+  </w15:person>
   <w15:person w15:author="Millpreet Kamboj">
     <w15:presenceInfo w15:providerId="None" w15:userId="Millpreet Kamboj"/>
   </w15:person>
   <w15:person w15:author="Alexis Pascual">
     <w15:presenceInfo w15:providerId="AD" w15:userId="S::apascua2@uwo.ca::6ad26501-687a-4424-af61-78f37e080bc9"/>
   </w15:person>
-  <w15:person w15:author="Nick Mitchell">
-    <w15:presenceInfo w15:providerId="Windows Live" w15:userId="c501ea2206471a76"/>
-  </w15:person>
 </w15:people>
 </file>
 
 <file path=word/styles.xml><?xml version="1.0" encoding="utf-8"?>
-<w:styles xmlns:mc="http://schemas.openxmlformats.org/markup-compatibility/2006" xmlns:r="http://schemas.openxmlformats.org/officeDocument/2006/relationships" xmlns:w="http://schemas.openxmlformats.org/wordprocessingml/2006/main" xmlns:w14="http://schemas.microsoft.com/office/word/2010/wordml" xmlns:w15="http://schemas.microsoft.com/office/word/2012/wordml" xmlns:w16cid="http://schemas.microsoft.com/office/word/2016/wordml/cid" xmlns:w16se="http://schemas.microsoft.com/office/word/2015/wordml/symex" mc:Ignorable="w14 w15 w16se w16cid">
+<w:styles xmlns:mc="http://schemas.openxmlformats.org/markup-compatibility/2006" xmlns:r="http://schemas.openxmlformats.org/officeDocument/2006/relationships" xmlns:w="http://schemas.openxmlformats.org/wordprocessingml/2006/main" xmlns:w14="http://schemas.microsoft.com/office/word/2010/wordml" xmlns:w15="http://schemas.microsoft.com/office/word/2012/wordml" xmlns:w16cex="http://schemas.microsoft.com/office/word/2018/wordml/cex" xmlns:w16cid="http://schemas.microsoft.com/office/word/2016/wordml/cid" xmlns:w16="http://schemas.microsoft.com/office/word/2018/wordml" xmlns:w16se="http://schemas.microsoft.com/office/word/2015/wordml/symex" mc:Ignorable="w14 w15 w16se w16cid w16 w16cex">
   <w:docDefaults>
     <w:rPrDefault>
       <w:rPr>
@@ -4192,7 +4664,7 @@
       </w:pPr>
     </w:pPrDefault>
   </w:docDefaults>
-  <w:latentStyles w:defLockedState="0" w:defUIPriority="99" w:defSemiHidden="0" w:defUnhideWhenUsed="0" w:defQFormat="0" w:count="377">
+  <w:latentStyles w:defLockedState="0" w:defUIPriority="99" w:defSemiHidden="0" w:defUnhideWhenUsed="0" w:defQFormat="0" w:count="376">
     <w:lsdException w:name="Normal" w:uiPriority="0" w:qFormat="1"/>
     <w:lsdException w:name="heading 1" w:uiPriority="9" w:qFormat="1"/>
     <w:lsdException w:name="heading 2" w:semiHidden="1" w:uiPriority="9" w:unhideWhenUsed="1" w:qFormat="1"/>
@@ -4569,7 +5041,6 @@
     <w:lsdException w:name="Hashtag" w:semiHidden="1" w:unhideWhenUsed="1"/>
     <w:lsdException w:name="Unresolved Mention" w:semiHidden="1" w:unhideWhenUsed="1"/>
     <w:lsdException w:name="Smart Link" w:semiHidden="1" w:unhideWhenUsed="1"/>
-    <w:lsdException w:name="Smart Link Error" w:semiHidden="1" w:unhideWhenUsed="1"/>
   </w:latentStyles>
   <w:style w:type="paragraph" w:default="1" w:styleId="Normal">
     <w:name w:val="Normal"/>

</xml_diff>